<commit_message>
Completed week 1 assignment for reproducible reserch
</commit_message>
<xml_diff>
--- a/PA1_template.docx
+++ b/PA1_template.docx
@@ -73,12 +73,36 @@
       </w:r>
       <w:r>
         <w:rPr>
-          <w:i/>
+          <w:b/>
         </w:rPr>
         <w:t xml:space="preserve">steps</w:t>
       </w:r>
       <w:r>
-        <w:t xml:space="preserve">.</w:t>
+        <w:t xml:space="preserve">. The raw data is pre-processed to allow easy analysis and address questions about the data:</w:t>
+      </w:r>
+    </w:p>
+    <w:p>
+      <w:pPr>
+        <w:pStyle w:val="Compact"/>
+        <w:numPr>
+          <w:numId w:val="1001"/>
+          <w:ilvl w:val="0"/>
+        </w:numPr>
+      </w:pPr>
+      <w:r>
+        <w:t xml:space="preserve">the date column is converted into a date object.</w:t>
+      </w:r>
+    </w:p>
+    <w:p>
+      <w:pPr>
+        <w:pStyle w:val="Compact"/>
+        <w:numPr>
+          <w:numId w:val="1001"/>
+          <w:ilvl w:val="0"/>
+        </w:numPr>
+      </w:pPr>
+      <w:r>
+        <w:t xml:space="preserve">the interval column is converted from an integer to a string representing the start of the five minute interval.</w:t>
       </w:r>
     </w:p>
     <w:p>
@@ -171,6 +195,180 @@
       </w:r>
       <w:r>
         <w:rPr>
+          <w:rStyle w:val="NormalTok"/>
+        </w:rPr>
+        <w:t xml:space="preserve">steps$date &lt;-</w:t>
+      </w:r>
+      <w:r>
+        <w:rPr>
+          <w:rStyle w:val="StringTok"/>
+        </w:rPr>
+        <w:t xml:space="preserve"> </w:t>
+      </w:r>
+      <w:r>
+        <w:rPr>
+          <w:rStyle w:val="KeywordTok"/>
+        </w:rPr>
+        <w:t xml:space="preserve">as.Date</w:t>
+      </w:r>
+      <w:r>
+        <w:rPr>
+          <w:rStyle w:val="NormalTok"/>
+        </w:rPr>
+        <w:t xml:space="preserve">(steps$date)</w:t>
+      </w:r>
+      <w:r>
+        <w:br w:type="textWrapping"/>
+      </w:r>
+      <w:r>
+        <w:rPr>
+          <w:rStyle w:val="CommentTok"/>
+        </w:rPr>
+        <w:t xml:space="preserve"># Pad out the interval integer to 4 digits and insert a : between HH and MM</w:t>
+      </w:r>
+      <w:r>
+        <w:br w:type="textWrapping"/>
+      </w:r>
+      <w:r>
+        <w:rPr>
+          <w:rStyle w:val="NormalTok"/>
+        </w:rPr>
+        <w:t xml:space="preserve">steps$interval &lt;-</w:t>
+      </w:r>
+      <w:r>
+        <w:rPr>
+          <w:rStyle w:val="StringTok"/>
+        </w:rPr>
+        <w:t xml:space="preserve"> </w:t>
+      </w:r>
+      <w:r>
+        <w:rPr>
+          <w:rStyle w:val="KeywordTok"/>
+        </w:rPr>
+        <w:t xml:space="preserve">formatC</w:t>
+      </w:r>
+      <w:r>
+        <w:rPr>
+          <w:rStyle w:val="NormalTok"/>
+        </w:rPr>
+        <w:t xml:space="preserve">(steps$interval, </w:t>
+      </w:r>
+      <w:r>
+        <w:rPr>
+          <w:rStyle w:val="DataTypeTok"/>
+        </w:rPr>
+        <w:t xml:space="preserve">width=</w:t>
+      </w:r>
+      <w:r>
+        <w:rPr>
+          <w:rStyle w:val="DecValTok"/>
+        </w:rPr>
+        <w:t xml:space="preserve">4</w:t>
+      </w:r>
+      <w:r>
+        <w:rPr>
+          <w:rStyle w:val="NormalTok"/>
+        </w:rPr>
+        <w:t xml:space="preserve">, </w:t>
+      </w:r>
+      <w:r>
+        <w:rPr>
+          <w:rStyle w:val="DataTypeTok"/>
+        </w:rPr>
+        <w:t xml:space="preserve">flag=</w:t>
+      </w:r>
+      <w:r>
+        <w:rPr>
+          <w:rStyle w:val="StringTok"/>
+        </w:rPr>
+        <w:t xml:space="preserve">"0"</w:t>
+      </w:r>
+      <w:r>
+        <w:rPr>
+          <w:rStyle w:val="NormalTok"/>
+        </w:rPr>
+        <w:t xml:space="preserve">)</w:t>
+      </w:r>
+      <w:r>
+        <w:br w:type="textWrapping"/>
+      </w:r>
+      <w:r>
+        <w:rPr>
+          <w:rStyle w:val="NormalTok"/>
+        </w:rPr>
+        <w:t xml:space="preserve">steps$interval &lt;-</w:t>
+      </w:r>
+      <w:r>
+        <w:rPr>
+          <w:rStyle w:val="StringTok"/>
+        </w:rPr>
+        <w:t xml:space="preserve"> </w:t>
+      </w:r>
+      <w:r>
+        <w:rPr>
+          <w:rStyle w:val="KeywordTok"/>
+        </w:rPr>
+        <w:t xml:space="preserve">gsub</w:t>
+      </w:r>
+      <w:r>
+        <w:rPr>
+          <w:rStyle w:val="NormalTok"/>
+        </w:rPr>
+        <w:t xml:space="preserve">(</w:t>
+      </w:r>
+      <w:r>
+        <w:rPr>
+          <w:rStyle w:val="StringTok"/>
+        </w:rPr>
+        <w:t xml:space="preserve">'([0-9]{2})([0-9]{2})'</w:t>
+      </w:r>
+      <w:r>
+        <w:rPr>
+          <w:rStyle w:val="NormalTok"/>
+        </w:rPr>
+        <w:t xml:space="preserve">, </w:t>
+      </w:r>
+      <w:r>
+        <w:rPr>
+          <w:rStyle w:val="StringTok"/>
+        </w:rPr>
+        <w:t xml:space="preserve">'</w:t>
+      </w:r>
+      <w:r>
+        <w:rPr>
+          <w:rStyle w:val="CharTok"/>
+        </w:rPr>
+        <w:t xml:space="preserve">\\</w:t>
+      </w:r>
+      <w:r>
+        <w:rPr>
+          <w:rStyle w:val="StringTok"/>
+        </w:rPr>
+        <w:t xml:space="preserve">1:</w:t>
+      </w:r>
+      <w:r>
+        <w:rPr>
+          <w:rStyle w:val="CharTok"/>
+        </w:rPr>
+        <w:t xml:space="preserve">\\</w:t>
+      </w:r>
+      <w:r>
+        <w:rPr>
+          <w:rStyle w:val="StringTok"/>
+        </w:rPr>
+        <w:t xml:space="preserve">2'</w:t>
+      </w:r>
+      <w:r>
+        <w:rPr>
+          <w:rStyle w:val="NormalTok"/>
+        </w:rPr>
+        <w:t xml:space="preserve">,steps$interval)</w:t>
+      </w:r>
+      <w:r>
+        <w:br w:type="textWrapping"/>
+      </w:r>
+      <w:r>
+        <w:rPr>
           <w:rStyle w:val="KeywordTok"/>
         </w:rPr>
         <w:t xml:space="preserve">head</w:t>
@@ -199,7 +397,7 @@
         <w:rPr>
           <w:rStyle w:val="VerbatimChar"/>
         </w:rPr>
-        <w:t xml:space="preserve">## 1    NA 2012-10-01        0</w:t>
+        <w:t xml:space="preserve">## 1    NA 2012-10-01    00:00</w:t>
       </w:r>
       <w:r>
         <w:br w:type="textWrapping"/>
@@ -208,7 +406,7 @@
         <w:rPr>
           <w:rStyle w:val="VerbatimChar"/>
         </w:rPr>
-        <w:t xml:space="preserve">## 2    NA 2012-10-01        5</w:t>
+        <w:t xml:space="preserve">## 2    NA 2012-10-01    00:05</w:t>
       </w:r>
       <w:r>
         <w:br w:type="textWrapping"/>
@@ -217,7 +415,7 @@
         <w:rPr>
           <w:rStyle w:val="VerbatimChar"/>
         </w:rPr>
-        <w:t xml:space="preserve">## 3    NA 2012-10-01       10</w:t>
+        <w:t xml:space="preserve">## 3    NA 2012-10-01    00:10</w:t>
       </w:r>
       <w:r>
         <w:br w:type="textWrapping"/>
@@ -226,7 +424,7 @@
         <w:rPr>
           <w:rStyle w:val="VerbatimChar"/>
         </w:rPr>
-        <w:t xml:space="preserve">## 4    NA 2012-10-01       15</w:t>
+        <w:t xml:space="preserve">## 4    NA 2012-10-01    00:15</w:t>
       </w:r>
       <w:r>
         <w:br w:type="textWrapping"/>
@@ -235,7 +433,7 @@
         <w:rPr>
           <w:rStyle w:val="VerbatimChar"/>
         </w:rPr>
-        <w:t xml:space="preserve">## 5    NA 2012-10-01       20</w:t>
+        <w:t xml:space="preserve">## 5    NA 2012-10-01    00:20</w:t>
       </w:r>
       <w:r>
         <w:br w:type="textWrapping"/>
@@ -244,35 +442,1042 @@
         <w:rPr>
           <w:rStyle w:val="VerbatimChar"/>
         </w:rPr>
-        <w:t xml:space="preserve">## 6    NA 2012-10-01       25</w:t>
+        <w:t xml:space="preserve">## 6    NA 2012-10-01    00:25</w:t>
       </w:r>
     </w:p>
     <w:p>
       <w:pPr>
         <w:pStyle w:val="Heading2"/>
       </w:pPr>
-      <w:bookmarkStart w:id="23" w:name="what-is-mean-total-number-of-steps-taken-per-day"/>
+      <w:bookmarkStart w:id="23" w:name="number-of-daily-steps"/>
       <w:bookmarkEnd w:id="23"/>
       <w:r>
+        <w:t xml:space="preserve">Number of Daily steps</w:t>
+      </w:r>
+    </w:p>
+    <w:p>
+      <w:r>
+        <w:t xml:space="preserve">The</w:t>
+      </w:r>
+      <w:r>
+        <w:t xml:space="preserve"> </w:t>
+      </w:r>
+      <w:r>
+        <w:rPr>
+          <w:b/>
+        </w:rPr>
+        <w:t xml:space="preserve">steps</w:t>
+      </w:r>
+      <w:r>
+        <w:t xml:space="preserve"> </w:t>
+      </w:r>
+      <w:r>
+        <w:t xml:space="preserve">dataframe is summarised by grouping the time periods for each day and summing the total number of steps. At this stage, the data contains missing values which are ignored for now. This will be addressed later in the paper.</w:t>
+      </w:r>
+    </w:p>
+    <w:p>
+      <w:r>
+        <w:t xml:space="preserve">The resulting</w:t>
+      </w:r>
+      <w:r>
+        <w:t xml:space="preserve"> </w:t>
+      </w:r>
+      <w:r>
+        <w:rPr>
+          <w:b/>
+        </w:rPr>
+        <w:t xml:space="preserve">daily_steps</w:t>
+      </w:r>
+      <w:r>
+        <w:t xml:space="preserve"> </w:t>
+      </w:r>
+      <w:r>
+        <w:t xml:space="preserve">variable can them be plotted as a histogram which gives a sense of how the daily total varies over the two months.</w:t>
+      </w:r>
+    </w:p>
+    <w:p>
+      <w:pPr>
+        <w:pStyle w:val="SourceCode"/>
+      </w:pPr>
+      <w:r>
+        <w:rPr>
+          <w:rStyle w:val="NormalTok"/>
+        </w:rPr>
+        <w:t xml:space="preserve">daily_steps &lt;-</w:t>
+      </w:r>
+      <w:r>
+        <w:rPr>
+          <w:rStyle w:val="StringTok"/>
+        </w:rPr>
+        <w:t xml:space="preserve"> </w:t>
+      </w:r>
+      <w:r>
+        <w:rPr>
+          <w:rStyle w:val="NormalTok"/>
+        </w:rPr>
+        <w:t xml:space="preserve">steps %&gt;%</w:t>
+      </w:r>
+      <w:r>
+        <w:rPr>
+          <w:rStyle w:val="StringTok"/>
+        </w:rPr>
+        <w:t xml:space="preserve"> </w:t>
+      </w:r>
+      <w:r>
+        <w:rPr>
+          <w:rStyle w:val="KeywordTok"/>
+        </w:rPr>
+        <w:t xml:space="preserve">group_by</w:t>
+      </w:r>
+      <w:r>
+        <w:rPr>
+          <w:rStyle w:val="NormalTok"/>
+        </w:rPr>
+        <w:t xml:space="preserve">(date) %&gt;%</w:t>
+      </w:r>
+      <w:r>
+        <w:br w:type="textWrapping"/>
+      </w:r>
+      <w:r>
+        <w:rPr>
+          <w:rStyle w:val="StringTok"/>
+        </w:rPr>
+        <w:t xml:space="preserve">                         </w:t>
+      </w:r>
+      <w:r>
+        <w:rPr>
+          <w:rStyle w:val="KeywordTok"/>
+        </w:rPr>
+        <w:t xml:space="preserve">summarise</w:t>
+      </w:r>
+      <w:r>
+        <w:rPr>
+          <w:rStyle w:val="NormalTok"/>
+        </w:rPr>
+        <w:t xml:space="preserve">(</w:t>
+      </w:r>
+      <w:r>
+        <w:rPr>
+          <w:rStyle w:val="DataTypeTok"/>
+        </w:rPr>
+        <w:t xml:space="preserve">daily_steps=</w:t>
+      </w:r>
+      <w:r>
+        <w:rPr>
+          <w:rStyle w:val="KeywordTok"/>
+        </w:rPr>
+        <w:t xml:space="preserve">sum</w:t>
+      </w:r>
+      <w:r>
+        <w:rPr>
+          <w:rStyle w:val="NormalTok"/>
+        </w:rPr>
+        <w:t xml:space="preserve">(steps, </w:t>
+      </w:r>
+      <w:r>
+        <w:rPr>
+          <w:rStyle w:val="DataTypeTok"/>
+        </w:rPr>
+        <w:t xml:space="preserve">na.rm=</w:t>
+      </w:r>
+      <w:r>
+        <w:rPr>
+          <w:rStyle w:val="OtherTok"/>
+        </w:rPr>
+        <w:t xml:space="preserve">TRUE</w:t>
+      </w:r>
+      <w:r>
+        <w:rPr>
+          <w:rStyle w:val="NormalTok"/>
+        </w:rPr>
+        <w:t xml:space="preserve">))</w:t>
+      </w:r>
+      <w:r>
+        <w:br w:type="textWrapping"/>
+      </w:r>
+      <w:r>
+        <w:rPr>
+          <w:rStyle w:val="KeywordTok"/>
+        </w:rPr>
+        <w:t xml:space="preserve">ggplot</w:t>
+      </w:r>
+      <w:r>
+        <w:rPr>
+          <w:rStyle w:val="NormalTok"/>
+        </w:rPr>
+        <w:t xml:space="preserve">(daily_steps,</w:t>
+      </w:r>
+      <w:r>
+        <w:rPr>
+          <w:rStyle w:val="KeywordTok"/>
+        </w:rPr>
+        <w:t xml:space="preserve">aes</w:t>
+      </w:r>
+      <w:r>
+        <w:rPr>
+          <w:rStyle w:val="NormalTok"/>
+        </w:rPr>
+        <w:t xml:space="preserve">(</w:t>
+      </w:r>
+      <w:r>
+        <w:rPr>
+          <w:rStyle w:val="DataTypeTok"/>
+        </w:rPr>
+        <w:t xml:space="preserve">x=</w:t>
+      </w:r>
+      <w:r>
+        <w:rPr>
+          <w:rStyle w:val="NormalTok"/>
+        </w:rPr>
+        <w:t xml:space="preserve">date,</w:t>
+      </w:r>
+      <w:r>
+        <w:rPr>
+          <w:rStyle w:val="DataTypeTok"/>
+        </w:rPr>
+        <w:t xml:space="preserve">y=</w:t>
+      </w:r>
+      <w:r>
+        <w:rPr>
+          <w:rStyle w:val="NormalTok"/>
+        </w:rPr>
+        <w:t xml:space="preserve">daily_steps))+</w:t>
+      </w:r>
+      <w:r>
+        <w:br w:type="textWrapping"/>
+      </w:r>
+      <w:r>
+        <w:rPr>
+          <w:rStyle w:val="StringTok"/>
+        </w:rPr>
+        <w:t xml:space="preserve">                   </w:t>
+      </w:r>
+      <w:r>
+        <w:rPr>
+          <w:rStyle w:val="KeywordTok"/>
+        </w:rPr>
+        <w:t xml:space="preserve">geom_bar</w:t>
+      </w:r>
+      <w:r>
+        <w:rPr>
+          <w:rStyle w:val="NormalTok"/>
+        </w:rPr>
+        <w:t xml:space="preserve">(</w:t>
+      </w:r>
+      <w:r>
+        <w:rPr>
+          <w:rStyle w:val="DataTypeTok"/>
+        </w:rPr>
+        <w:t xml:space="preserve">stat=</w:t>
+      </w:r>
+      <w:r>
+        <w:rPr>
+          <w:rStyle w:val="StringTok"/>
+        </w:rPr>
+        <w:t xml:space="preserve">"identity"</w:t>
+      </w:r>
+      <w:r>
+        <w:rPr>
+          <w:rStyle w:val="NormalTok"/>
+        </w:rPr>
+        <w:t xml:space="preserve">) +</w:t>
+      </w:r>
+      <w:r>
+        <w:br w:type="textWrapping"/>
+      </w:r>
+      <w:r>
+        <w:rPr>
+          <w:rStyle w:val="StringTok"/>
+        </w:rPr>
+        <w:t xml:space="preserve">                   </w:t>
+      </w:r>
+      <w:r>
+        <w:rPr>
+          <w:rStyle w:val="KeywordTok"/>
+        </w:rPr>
+        <w:t xml:space="preserve">ylab</w:t>
+      </w:r>
+      <w:r>
+        <w:rPr>
+          <w:rStyle w:val="NormalTok"/>
+        </w:rPr>
+        <w:t xml:space="preserve">(</w:t>
+      </w:r>
+      <w:r>
+        <w:rPr>
+          <w:rStyle w:val="StringTok"/>
+        </w:rPr>
+        <w:t xml:space="preserve">"Daily Steps"</w:t>
+      </w:r>
+      <w:r>
+        <w:rPr>
+          <w:rStyle w:val="NormalTok"/>
+        </w:rPr>
+        <w:t xml:space="preserve">) +</w:t>
+      </w:r>
+      <w:r>
+        <w:rPr>
+          <w:rStyle w:val="StringTok"/>
+        </w:rPr>
+        <w:t xml:space="preserve"> </w:t>
+      </w:r>
+      <w:r>
+        <w:rPr>
+          <w:rStyle w:val="KeywordTok"/>
+        </w:rPr>
+        <w:t xml:space="preserve">xlab</w:t>
+      </w:r>
+      <w:r>
+        <w:rPr>
+          <w:rStyle w:val="NormalTok"/>
+        </w:rPr>
+        <w:t xml:space="preserve">(</w:t>
+      </w:r>
+      <w:r>
+        <w:rPr>
+          <w:rStyle w:val="StringTok"/>
+        </w:rPr>
+        <w:t xml:space="preserve">"Date"</w:t>
+      </w:r>
+      <w:r>
+        <w:rPr>
+          <w:rStyle w:val="NormalTok"/>
+        </w:rPr>
+        <w:t xml:space="preserve">)</w:t>
+      </w:r>
+    </w:p>
+    <w:p>
+      <w:r>
+        <w:drawing>
+          <wp:inline>
+            <wp:extent cx="4610100" cy="3695700"/>
+            <wp:effectExtent b="0" l="0" r="0" t="0"/>
+            <wp:docPr descr="" id="1" name="Picture"/>
+            <a:graphic>
+              <a:graphicData uri="http://schemas.openxmlformats.org/drawingml/2006/picture">
+                <pic:pic>
+                  <pic:nvPicPr>
+                    <pic:cNvPr descr="PA1_template_files/figure-docx/dailysteps-1.png" id="0" name="Picture"/>
+                    <pic:cNvPicPr>
+                      <a:picLocks noChangeArrowheads="1" noChangeAspect="1"/>
+                    </pic:cNvPicPr>
+                  </pic:nvPicPr>
+                  <pic:blipFill>
+                    <a:blip r:embed="rId24"/>
+                    <a:stretch>
+                      <a:fillRect/>
+                    </a:stretch>
+                  </pic:blipFill>
+                  <pic:spPr bwMode="auto">
+                    <a:xfrm>
+                      <a:off x="0" y="0"/>
+                      <a:ext cx="4610100" cy="3695700"/>
+                    </a:xfrm>
+                    <a:prstGeom prst="rect">
+                      <a:avLst/>
+                    </a:prstGeom>
+                    <a:noFill/>
+                    <a:ln w="9525">
+                      <a:noFill/>
+                      <a:headEnd/>
+                      <a:tailEnd/>
+                    </a:ln>
+                  </pic:spPr>
+                </pic:pic>
+              </a:graphicData>
+            </a:graphic>
+          </wp:inline>
+        </w:drawing>
+      </w:r>
+    </w:p>
+    <w:p>
+      <w:pPr>
+        <w:pStyle w:val="Heading2"/>
+      </w:pPr>
+      <w:bookmarkStart w:id="25" w:name="what-is-mean-total-number-of-steps-taken-per-day"/>
+      <w:bookmarkEnd w:id="25"/>
+      <w:r>
         <w:t xml:space="preserve">What is mean total number of steps taken per day?</w:t>
       </w:r>
     </w:p>
     <w:p>
+      <w:r>
+        <w:t xml:space="preserve">The</w:t>
+      </w:r>
+      <w:r>
+        <w:t xml:space="preserve"> </w:t>
+      </w:r>
+      <w:r>
+        <w:rPr>
+          <w:b/>
+        </w:rPr>
+        <w:t xml:space="preserve">daily_steps</w:t>
+      </w:r>
+      <w:r>
+        <w:t xml:space="preserve"> </w:t>
+      </w:r>
+      <w:r>
+        <w:t xml:space="preserve">data frame can be used to calculate the mean number of steps per day as follows:</w:t>
+      </w:r>
+    </w:p>
+    <w:p>
+      <w:pPr>
+        <w:pStyle w:val="SourceCode"/>
+      </w:pPr>
+      <w:r>
+        <w:rPr>
+          <w:rStyle w:val="NormalTok"/>
+        </w:rPr>
+        <w:t xml:space="preserve">daily_mean_steps &lt;-</w:t>
+      </w:r>
+      <w:r>
+        <w:rPr>
+          <w:rStyle w:val="StringTok"/>
+        </w:rPr>
+        <w:t xml:space="preserve"> </w:t>
+      </w:r>
+      <w:r>
+        <w:rPr>
+          <w:rStyle w:val="KeywordTok"/>
+        </w:rPr>
+        <w:t xml:space="preserve">mean</w:t>
+      </w:r>
+      <w:r>
+        <w:rPr>
+          <w:rStyle w:val="NormalTok"/>
+        </w:rPr>
+        <w:t xml:space="preserve">(daily_steps$daily_steps)</w:t>
+      </w:r>
+      <w:r>
+        <w:br w:type="textWrapping"/>
+      </w:r>
+      <w:r>
+        <w:rPr>
+          <w:rStyle w:val="NormalTok"/>
+        </w:rPr>
+        <w:t xml:space="preserve">daily_median_steps &lt;-</w:t>
+      </w:r>
+      <w:r>
+        <w:rPr>
+          <w:rStyle w:val="StringTok"/>
+        </w:rPr>
+        <w:t xml:space="preserve"> </w:t>
+      </w:r>
+      <w:r>
+        <w:rPr>
+          <w:rStyle w:val="KeywordTok"/>
+        </w:rPr>
+        <w:t xml:space="preserve">median</w:t>
+      </w:r>
+      <w:r>
+        <w:rPr>
+          <w:rStyle w:val="NormalTok"/>
+        </w:rPr>
+        <w:t xml:space="preserve">(daily_steps$daily_steps)</w:t>
+      </w:r>
+    </w:p>
+    <w:p>
+      <w:r>
+        <w:t xml:space="preserve">This gives a daily mean of 9354.2295082 steps taken. The daily median is 10395.</w:t>
+      </w:r>
+    </w:p>
+    <w:p>
       <w:pPr>
         <w:pStyle w:val="Heading2"/>
       </w:pPr>
-      <w:bookmarkStart w:id="24" w:name="what-is-the-average-daily-activity-pattern"/>
-      <w:bookmarkEnd w:id="24"/>
+      <w:bookmarkStart w:id="26" w:name="what-is-the-average-daily-activity-pattern"/>
+      <w:bookmarkEnd w:id="26"/>
       <w:r>
         <w:t xml:space="preserve">What is the average daily activity pattern?</w:t>
       </w:r>
     </w:p>
     <w:p>
+      <w:r>
+        <w:t xml:space="preserve">Each day is divided into five minute intervals, starting at midnight. We first find the mean of each five minute period across all the days in the study for which there are measurements (missing values will be ignored for now and we'll return to them later in the paper).</w:t>
+      </w:r>
+    </w:p>
+    <w:p>
+      <w:r>
+        <w:t xml:space="preserve">When graphing the average value in each of the 288 time slots (12 per hour * 24 hours), we will only create labels on the x axis for each hour to make it easier to read.</w:t>
+      </w:r>
+    </w:p>
+    <w:p>
+      <w:pPr>
+        <w:pStyle w:val="SourceCode"/>
+      </w:pPr>
+      <w:r>
+        <w:rPr>
+          <w:rStyle w:val="NormalTok"/>
+        </w:rPr>
+        <w:t xml:space="preserve">daily_interval &lt;-</w:t>
+      </w:r>
+      <w:r>
+        <w:rPr>
+          <w:rStyle w:val="StringTok"/>
+        </w:rPr>
+        <w:t xml:space="preserve"> </w:t>
+      </w:r>
+      <w:r>
+        <w:rPr>
+          <w:rStyle w:val="NormalTok"/>
+        </w:rPr>
+        <w:t xml:space="preserve">steps %&gt;%</w:t>
+      </w:r>
+      <w:r>
+        <w:rPr>
+          <w:rStyle w:val="StringTok"/>
+        </w:rPr>
+        <w:t xml:space="preserve"> </w:t>
+      </w:r>
+      <w:r>
+        <w:rPr>
+          <w:rStyle w:val="KeywordTok"/>
+        </w:rPr>
+        <w:t xml:space="preserve">group_by</w:t>
+      </w:r>
+      <w:r>
+        <w:rPr>
+          <w:rStyle w:val="NormalTok"/>
+        </w:rPr>
+        <w:t xml:space="preserve">(interval) %&gt;%</w:t>
+      </w:r>
+      <w:r>
+        <w:br w:type="textWrapping"/>
+      </w:r>
+      <w:r>
+        <w:rPr>
+          <w:rStyle w:val="StringTok"/>
+        </w:rPr>
+        <w:t xml:space="preserve">                         </w:t>
+      </w:r>
+      <w:r>
+        <w:rPr>
+          <w:rStyle w:val="KeywordTok"/>
+        </w:rPr>
+        <w:t xml:space="preserve">summarise</w:t>
+      </w:r>
+      <w:r>
+        <w:rPr>
+          <w:rStyle w:val="NormalTok"/>
+        </w:rPr>
+        <w:t xml:space="preserve">(</w:t>
+      </w:r>
+      <w:r>
+        <w:rPr>
+          <w:rStyle w:val="DataTypeTok"/>
+        </w:rPr>
+        <w:t xml:space="preserve">average_steps=</w:t>
+      </w:r>
+      <w:r>
+        <w:rPr>
+          <w:rStyle w:val="KeywordTok"/>
+        </w:rPr>
+        <w:t xml:space="preserve">mean</w:t>
+      </w:r>
+      <w:r>
+        <w:rPr>
+          <w:rStyle w:val="NormalTok"/>
+        </w:rPr>
+        <w:t xml:space="preserve">(steps, </w:t>
+      </w:r>
+      <w:r>
+        <w:rPr>
+          <w:rStyle w:val="DataTypeTok"/>
+        </w:rPr>
+        <w:t xml:space="preserve">na.rm=</w:t>
+      </w:r>
+      <w:r>
+        <w:rPr>
+          <w:rStyle w:val="OtherTok"/>
+        </w:rPr>
+        <w:t xml:space="preserve">TRUE</w:t>
+      </w:r>
+      <w:r>
+        <w:rPr>
+          <w:rStyle w:val="NormalTok"/>
+        </w:rPr>
+        <w:t xml:space="preserve">))</w:t>
+      </w:r>
+      <w:r>
+        <w:br w:type="textWrapping"/>
+      </w:r>
+      <w:r>
+        <w:br w:type="textWrapping"/>
+      </w:r>
+      <w:r>
+        <w:rPr>
+          <w:rStyle w:val="CommentTok"/>
+        </w:rPr>
+        <w:t xml:space="preserve"># keep labels only ending in 00, ie on the hour</w:t>
+      </w:r>
+      <w:r>
+        <w:br w:type="textWrapping"/>
+      </w:r>
+      <w:r>
+        <w:rPr>
+          <w:rStyle w:val="NormalTok"/>
+        </w:rPr>
+        <w:t xml:space="preserve">hour_intervals &lt;-</w:t>
+      </w:r>
+      <w:r>
+        <w:rPr>
+          <w:rStyle w:val="StringTok"/>
+        </w:rPr>
+        <w:t xml:space="preserve"> </w:t>
+      </w:r>
+      <w:r>
+        <w:rPr>
+          <w:rStyle w:val="KeywordTok"/>
+        </w:rPr>
+        <w:t xml:space="preserve">ifelse</w:t>
+      </w:r>
+      <w:r>
+        <w:rPr>
+          <w:rStyle w:val="NormalTok"/>
+        </w:rPr>
+        <w:t xml:space="preserve">(</w:t>
+      </w:r>
+      <w:r>
+        <w:rPr>
+          <w:rStyle w:val="KeywordTok"/>
+        </w:rPr>
+        <w:t xml:space="preserve">grepl</w:t>
+      </w:r>
+      <w:r>
+        <w:rPr>
+          <w:rStyle w:val="NormalTok"/>
+        </w:rPr>
+        <w:t xml:space="preserve">(</w:t>
+      </w:r>
+      <w:r>
+        <w:rPr>
+          <w:rStyle w:val="StringTok"/>
+        </w:rPr>
+        <w:t xml:space="preserve">'00$'</w:t>
+      </w:r>
+      <w:r>
+        <w:rPr>
+          <w:rStyle w:val="NormalTok"/>
+        </w:rPr>
+        <w:t xml:space="preserve">, daily_interval$interval), daily_interval$interval, </w:t>
+      </w:r>
+      <w:r>
+        <w:rPr>
+          <w:rStyle w:val="OtherTok"/>
+        </w:rPr>
+        <w:t xml:space="preserve">FALSE</w:t>
+      </w:r>
+      <w:r>
+        <w:rPr>
+          <w:rStyle w:val="NormalTok"/>
+        </w:rPr>
+        <w:t xml:space="preserve">)</w:t>
+      </w:r>
+      <w:r>
+        <w:br w:type="textWrapping"/>
+      </w:r>
+      <w:r>
+        <w:rPr>
+          <w:rStyle w:val="KeywordTok"/>
+        </w:rPr>
+        <w:t xml:space="preserve">ggplot</w:t>
+      </w:r>
+      <w:r>
+        <w:rPr>
+          <w:rStyle w:val="NormalTok"/>
+        </w:rPr>
+        <w:t xml:space="preserve">(daily_interval,</w:t>
+      </w:r>
+      <w:r>
+        <w:rPr>
+          <w:rStyle w:val="KeywordTok"/>
+        </w:rPr>
+        <w:t xml:space="preserve">aes</w:t>
+      </w:r>
+      <w:r>
+        <w:rPr>
+          <w:rStyle w:val="NormalTok"/>
+        </w:rPr>
+        <w:t xml:space="preserve">(</w:t>
+      </w:r>
+      <w:r>
+        <w:rPr>
+          <w:rStyle w:val="DataTypeTok"/>
+        </w:rPr>
+        <w:t xml:space="preserve">x=</w:t>
+      </w:r>
+      <w:r>
+        <w:rPr>
+          <w:rStyle w:val="NormalTok"/>
+        </w:rPr>
+        <w:t xml:space="preserve">interval,</w:t>
+      </w:r>
+      <w:r>
+        <w:rPr>
+          <w:rStyle w:val="DataTypeTok"/>
+        </w:rPr>
+        <w:t xml:space="preserve">y=</w:t>
+      </w:r>
+      <w:r>
+        <w:rPr>
+          <w:rStyle w:val="NormalTok"/>
+        </w:rPr>
+        <w:t xml:space="preserve">average_steps))+</w:t>
+      </w:r>
+      <w:r>
+        <w:br w:type="textWrapping"/>
+      </w:r>
+      <w:r>
+        <w:rPr>
+          <w:rStyle w:val="StringTok"/>
+        </w:rPr>
+        <w:t xml:space="preserve">                   </w:t>
+      </w:r>
+      <w:r>
+        <w:rPr>
+          <w:rStyle w:val="KeywordTok"/>
+        </w:rPr>
+        <w:t xml:space="preserve">geom_bar</w:t>
+      </w:r>
+      <w:r>
+        <w:rPr>
+          <w:rStyle w:val="NormalTok"/>
+        </w:rPr>
+        <w:t xml:space="preserve">(</w:t>
+      </w:r>
+      <w:r>
+        <w:rPr>
+          <w:rStyle w:val="DataTypeTok"/>
+        </w:rPr>
+        <w:t xml:space="preserve">stat=</w:t>
+      </w:r>
+      <w:r>
+        <w:rPr>
+          <w:rStyle w:val="StringTok"/>
+        </w:rPr>
+        <w:t xml:space="preserve">"identity"</w:t>
+      </w:r>
+      <w:r>
+        <w:rPr>
+          <w:rStyle w:val="NormalTok"/>
+        </w:rPr>
+        <w:t xml:space="preserve">) +</w:t>
+      </w:r>
+      <w:r>
+        <w:br w:type="textWrapping"/>
+      </w:r>
+      <w:r>
+        <w:rPr>
+          <w:rStyle w:val="StringTok"/>
+        </w:rPr>
+        <w:t xml:space="preserve">                   </w:t>
+      </w:r>
+      <w:r>
+        <w:rPr>
+          <w:rStyle w:val="KeywordTok"/>
+        </w:rPr>
+        <w:t xml:space="preserve">ylab</w:t>
+      </w:r>
+      <w:r>
+        <w:rPr>
+          <w:rStyle w:val="NormalTok"/>
+        </w:rPr>
+        <w:t xml:space="preserve">(</w:t>
+      </w:r>
+      <w:r>
+        <w:rPr>
+          <w:rStyle w:val="StringTok"/>
+        </w:rPr>
+        <w:t xml:space="preserve">"Average Steps"</w:t>
+      </w:r>
+      <w:r>
+        <w:rPr>
+          <w:rStyle w:val="NormalTok"/>
+        </w:rPr>
+        <w:t xml:space="preserve">) +</w:t>
+      </w:r>
+      <w:r>
+        <w:rPr>
+          <w:rStyle w:val="StringTok"/>
+        </w:rPr>
+        <w:t xml:space="preserve"> </w:t>
+      </w:r>
+      <w:r>
+        <w:rPr>
+          <w:rStyle w:val="KeywordTok"/>
+        </w:rPr>
+        <w:t xml:space="preserve">xlab</w:t>
+      </w:r>
+      <w:r>
+        <w:rPr>
+          <w:rStyle w:val="NormalTok"/>
+        </w:rPr>
+        <w:t xml:space="preserve">(</w:t>
+      </w:r>
+      <w:r>
+        <w:rPr>
+          <w:rStyle w:val="StringTok"/>
+        </w:rPr>
+        <w:t xml:space="preserve">"Day divided into 5 minute intervals"</w:t>
+      </w:r>
+      <w:r>
+        <w:rPr>
+          <w:rStyle w:val="NormalTok"/>
+        </w:rPr>
+        <w:t xml:space="preserve">) +</w:t>
+      </w:r>
+      <w:r>
+        <w:br w:type="textWrapping"/>
+      </w:r>
+      <w:r>
+        <w:rPr>
+          <w:rStyle w:val="StringTok"/>
+        </w:rPr>
+        <w:t xml:space="preserve">                   </w:t>
+      </w:r>
+      <w:r>
+        <w:rPr>
+          <w:rStyle w:val="KeywordTok"/>
+        </w:rPr>
+        <w:t xml:space="preserve">theme</w:t>
+      </w:r>
+      <w:r>
+        <w:rPr>
+          <w:rStyle w:val="NormalTok"/>
+        </w:rPr>
+        <w:t xml:space="preserve">(</w:t>
+      </w:r>
+      <w:r>
+        <w:rPr>
+          <w:rStyle w:val="DataTypeTok"/>
+        </w:rPr>
+        <w:t xml:space="preserve">axis.text.x =</w:t>
+      </w:r>
+      <w:r>
+        <w:rPr>
+          <w:rStyle w:val="NormalTok"/>
+        </w:rPr>
+        <w:t xml:space="preserve"> </w:t>
+      </w:r>
+      <w:r>
+        <w:rPr>
+          <w:rStyle w:val="KeywordTok"/>
+        </w:rPr>
+        <w:t xml:space="preserve">element_text</w:t>
+      </w:r>
+      <w:r>
+        <w:rPr>
+          <w:rStyle w:val="NormalTok"/>
+        </w:rPr>
+        <w:t xml:space="preserve">(</w:t>
+      </w:r>
+      <w:r>
+        <w:rPr>
+          <w:rStyle w:val="DataTypeTok"/>
+        </w:rPr>
+        <w:t xml:space="preserve">angle =</w:t>
+      </w:r>
+      <w:r>
+        <w:rPr>
+          <w:rStyle w:val="NormalTok"/>
+        </w:rPr>
+        <w:t xml:space="preserve"> </w:t>
+      </w:r>
+      <w:r>
+        <w:rPr>
+          <w:rStyle w:val="DecValTok"/>
+        </w:rPr>
+        <w:t xml:space="preserve">90</w:t>
+      </w:r>
+      <w:r>
+        <w:rPr>
+          <w:rStyle w:val="NormalTok"/>
+        </w:rPr>
+        <w:t xml:space="preserve">, </w:t>
+      </w:r>
+      <w:r>
+        <w:rPr>
+          <w:rStyle w:val="DataTypeTok"/>
+        </w:rPr>
+        <w:t xml:space="preserve">hjust =</w:t>
+      </w:r>
+      <w:r>
+        <w:rPr>
+          <w:rStyle w:val="NormalTok"/>
+        </w:rPr>
+        <w:t xml:space="preserve"> </w:t>
+      </w:r>
+      <w:r>
+        <w:rPr>
+          <w:rStyle w:val="DecValTok"/>
+        </w:rPr>
+        <w:t xml:space="preserve">1</w:t>
+      </w:r>
+      <w:r>
+        <w:rPr>
+          <w:rStyle w:val="NormalTok"/>
+        </w:rPr>
+        <w:t xml:space="preserve">)) +</w:t>
+      </w:r>
+      <w:r>
+        <w:br w:type="textWrapping"/>
+      </w:r>
+      <w:r>
+        <w:rPr>
+          <w:rStyle w:val="StringTok"/>
+        </w:rPr>
+        <w:t xml:space="preserve">                   </w:t>
+      </w:r>
+      <w:r>
+        <w:rPr>
+          <w:rStyle w:val="KeywordTok"/>
+        </w:rPr>
+        <w:t xml:space="preserve">scale_x_discrete</w:t>
+      </w:r>
+      <w:r>
+        <w:rPr>
+          <w:rStyle w:val="NormalTok"/>
+        </w:rPr>
+        <w:t xml:space="preserve">(</w:t>
+      </w:r>
+      <w:r>
+        <w:rPr>
+          <w:rStyle w:val="DataTypeTok"/>
+        </w:rPr>
+        <w:t xml:space="preserve">breaks=</w:t>
+      </w:r>
+      <w:r>
+        <w:rPr>
+          <w:rStyle w:val="NormalTok"/>
+        </w:rPr>
+        <w:t xml:space="preserve">hour_intervals)</w:t>
+      </w:r>
+    </w:p>
+    <w:p>
+      <w:r>
+        <w:drawing>
+          <wp:inline>
+            <wp:extent cx="4610100" cy="3695700"/>
+            <wp:effectExtent b="0" l="0" r="0" t="0"/>
+            <wp:docPr descr="" id="1" name="Picture"/>
+            <a:graphic>
+              <a:graphicData uri="http://schemas.openxmlformats.org/drawingml/2006/picture">
+                <pic:pic>
+                  <pic:nvPicPr>
+                    <pic:cNvPr descr="PA1_template_files/figure-docx/dailyactivity-1.png" id="0" name="Picture"/>
+                    <pic:cNvPicPr>
+                      <a:picLocks noChangeArrowheads="1" noChangeAspect="1"/>
+                    </pic:cNvPicPr>
+                  </pic:nvPicPr>
+                  <pic:blipFill>
+                    <a:blip r:embed="rId27"/>
+                    <a:stretch>
+                      <a:fillRect/>
+                    </a:stretch>
+                  </pic:blipFill>
+                  <pic:spPr bwMode="auto">
+                    <a:xfrm>
+                      <a:off x="0" y="0"/>
+                      <a:ext cx="4610100" cy="3695700"/>
+                    </a:xfrm>
+                    <a:prstGeom prst="rect">
+                      <a:avLst/>
+                    </a:prstGeom>
+                    <a:noFill/>
+                    <a:ln w="9525">
+                      <a:noFill/>
+                      <a:headEnd/>
+                      <a:tailEnd/>
+                    </a:ln>
+                  </pic:spPr>
+                </pic:pic>
+              </a:graphicData>
+            </a:graphic>
+          </wp:inline>
+        </w:drawing>
+      </w:r>
+    </w:p>
+    <w:p>
+      <w:r>
+        <w:t xml:space="preserve">From the graph above, we can see that the average busiest period is between 8am and 9am, and a small calculation can be made to find the precise interval where the maximum occurs. The daily intervals are ordered in reverse order, with the maximum number of steps at the top. The first row of this ordering will therefore give the time interval where the maximum occurs.</w:t>
+      </w:r>
+    </w:p>
+    <w:p>
+      <w:pPr>
+        <w:pStyle w:val="SourceCode"/>
+      </w:pPr>
+      <w:r>
+        <w:rPr>
+          <w:rStyle w:val="NormalTok"/>
+        </w:rPr>
+        <w:t xml:space="preserve">interval_max_steps &lt;-</w:t>
+      </w:r>
+      <w:r>
+        <w:rPr>
+          <w:rStyle w:val="StringTok"/>
+        </w:rPr>
+        <w:t xml:space="preserve"> </w:t>
+      </w:r>
+      <w:r>
+        <w:rPr>
+          <w:rStyle w:val="NormalTok"/>
+        </w:rPr>
+        <w:t xml:space="preserve">daily_interval[</w:t>
+      </w:r>
+      <w:r>
+        <w:rPr>
+          <w:rStyle w:val="KeywordTok"/>
+        </w:rPr>
+        <w:t xml:space="preserve">order</w:t>
+      </w:r>
+      <w:r>
+        <w:rPr>
+          <w:rStyle w:val="NormalTok"/>
+        </w:rPr>
+        <w:t xml:space="preserve">(daily_interval$average_steps, </w:t>
+      </w:r>
+      <w:r>
+        <w:rPr>
+          <w:rStyle w:val="DataTypeTok"/>
+        </w:rPr>
+        <w:t xml:space="preserve">decreasing =</w:t>
+      </w:r>
+      <w:r>
+        <w:rPr>
+          <w:rStyle w:val="NormalTok"/>
+        </w:rPr>
+        <w:t xml:space="preserve"> </w:t>
+      </w:r>
+      <w:r>
+        <w:rPr>
+          <w:rStyle w:val="NormalTok"/>
+        </w:rPr>
+        <w:t xml:space="preserve">T)[</w:t>
+      </w:r>
+      <w:r>
+        <w:rPr>
+          <w:rStyle w:val="DecValTok"/>
+        </w:rPr>
+        <w:t xml:space="preserve">1</w:t>
+      </w:r>
+      <w:r>
+        <w:rPr>
+          <w:rStyle w:val="NormalTok"/>
+        </w:rPr>
+        <w:t xml:space="preserve">],]</w:t>
+      </w:r>
+    </w:p>
+    <w:p>
+      <w:r>
+        <w:t xml:space="preserve">This calculation shows that 08:35 is the 5 minute time period with the most steps on average, which also tallies with a visual inspection of the graph.</w:t>
+      </w:r>
+    </w:p>
+    <w:p>
       <w:pPr>
         <w:pStyle w:val="Heading2"/>
       </w:pPr>
-      <w:bookmarkStart w:id="25" w:name="imputing-missing-values"/>
-      <w:bookmarkEnd w:id="25"/>
+      <w:bookmarkStart w:id="28" w:name="imputing-missing-values"/>
+      <w:bookmarkEnd w:id="28"/>
       <w:r>
         <w:t xml:space="preserve">Imputing missing values</w:t>
       </w:r>
@@ -281,8 +1486,8 @@
       <w:pPr>
         <w:pStyle w:val="Heading2"/>
       </w:pPr>
-      <w:bookmarkStart w:id="26" w:name="are-there-differences-in-activity-patterns-between-weekdays-and-weekends"/>
-      <w:bookmarkEnd w:id="26"/>
+      <w:bookmarkStart w:id="29" w:name="are-there-differences-in-activity-patterns-between-weekdays-and-weekends"/>
+      <w:bookmarkEnd w:id="29"/>
       <w:r>
         <w:t xml:space="preserve">Are there differences in activity patterns between weekdays and weekends?</w:t>
       </w:r>
@@ -380,7 +1585,7 @@
     </w:lvl>
   </w:abstractNum>
   <w:abstractNum w:abstractNumId="990">
-    <w:nsid w:val="9de20d24"/>
+    <w:nsid w:val="78c895cf"/>
     <w:multiLevelType w:val="multilevel"/>
     <w:lvl w:ilvl="0">
       <w:numFmt w:val="bullet"/>
@@ -451,6 +1656,87 @@
     <w:lvl w:ilvl="6">
       <w:numFmt w:val="bullet"/>
       <w:lvlText w:val=" "/>
+      <w:lvlJc w:val="left"/>
+      <w:pPr>
+        <w:tabs>
+          <w:tab w:val="num" w:pos="4320"/>
+        </w:tabs>
+        <w:ind w:left="4800" w:hanging="480"/>
+      </w:pPr>
+    </w:lvl>
+  </w:abstractNum>
+  <w:abstractNum w:abstractNumId="991">
+    <w:nsid w:val="c6767d19"/>
+    <w:multiLevelType w:val="multilevel"/>
+    <w:lvl w:ilvl="0">
+      <w:numFmt w:val="bullet"/>
+      <w:lvlText w:val="•"/>
+      <w:lvlJc w:val="left"/>
+      <w:pPr>
+        <w:tabs>
+          <w:tab w:val="num" w:pos="0"/>
+        </w:tabs>
+        <w:ind w:left="480" w:hanging="480"/>
+      </w:pPr>
+    </w:lvl>
+    <w:lvl w:ilvl="1">
+      <w:numFmt w:val="bullet"/>
+      <w:lvlText w:val="–"/>
+      <w:lvlJc w:val="left"/>
+      <w:pPr>
+        <w:tabs>
+          <w:tab w:val="num" w:pos="720"/>
+        </w:tabs>
+        <w:ind w:left="1200" w:hanging="480"/>
+      </w:pPr>
+    </w:lvl>
+    <w:lvl w:ilvl="2">
+      <w:numFmt w:val="bullet"/>
+      <w:lvlText w:val="•"/>
+      <w:lvlJc w:val="left"/>
+      <w:pPr>
+        <w:tabs>
+          <w:tab w:val="num" w:pos="1440"/>
+        </w:tabs>
+        <w:ind w:left="1920" w:hanging="480"/>
+      </w:pPr>
+    </w:lvl>
+    <w:lvl w:ilvl="3">
+      <w:numFmt w:val="bullet"/>
+      <w:lvlText w:val="–"/>
+      <w:lvlJc w:val="left"/>
+      <w:pPr>
+        <w:tabs>
+          <w:tab w:val="num" w:pos="2160"/>
+        </w:tabs>
+        <w:ind w:left="2640" w:hanging="480"/>
+      </w:pPr>
+    </w:lvl>
+    <w:lvl w:ilvl="4">
+      <w:numFmt w:val="bullet"/>
+      <w:lvlText w:val="•"/>
+      <w:lvlJc w:val="left"/>
+      <w:pPr>
+        <w:tabs>
+          <w:tab w:val="num" w:pos="2880"/>
+        </w:tabs>
+        <w:ind w:left="3360" w:hanging="480"/>
+      </w:pPr>
+    </w:lvl>
+    <w:lvl w:ilvl="5">
+      <w:numFmt w:val="bullet"/>
+      <w:lvlText w:val="–"/>
+      <w:lvlJc w:val="left"/>
+      <w:pPr>
+        <w:tabs>
+          <w:tab w:val="num" w:pos="3600"/>
+        </w:tabs>
+        <w:ind w:left="4080" w:hanging="480"/>
+      </w:pPr>
+    </w:lvl>
+    <w:lvl w:ilvl="6">
+      <w:numFmt w:val="bullet"/>
+      <w:lvlText w:val="•"/>
       <w:lvlJc w:val="left"/>
       <w:pPr>
         <w:tabs>
@@ -465,6 +1751,9 @@
   </w:num>
   <w:num w:numId="1000">
     <w:abstractNumId w:val="990"/>
+  </w:num>
+  <w:num w:numId="1001">
+    <w:abstractNumId w:val="991"/>
   </w:num>
 </w:numbering>
 </file>

</xml_diff>

<commit_message>
Final formatting tweaks and generated pdf, html and word documents of final output
</commit_message>
<xml_diff>
--- a/PA1_template.docx
+++ b/PA1_template.docx
@@ -55,30 +55,8 @@
       </w:r>
     </w:p>
     <w:p>
-      <w:pPr>
-        <w:pStyle w:val="Heading2"/>
-      </w:pPr>
-      <w:bookmarkStart w:id="22" w:name="loading-and-preprocessing-the-data"/>
-      <w:bookmarkEnd w:id="22"/>
-      <w:r>
-        <w:t xml:space="preserve">Loading and preprocessing the data</w:t>
-      </w:r>
-    </w:p>
-    <w:p>
-      <w:r>
-        <w:t xml:space="preserve">The raw data is contained in a zip file which is unpacked and read into a variable called</w:t>
-      </w:r>
-      <w:r>
-        <w:t xml:space="preserve"> </w:t>
-      </w:r>
-      <w:r>
-        <w:rPr>
-          <w:b/>
-        </w:rPr>
-        <w:t xml:space="preserve">steps</w:t>
-      </w:r>
-      <w:r>
-        <w:t xml:space="preserve">. The raw data is pre-processed to allow easy analysis and address questions about the data:</w:t>
+      <w:r>
+        <w:t xml:space="preserve">The questions that will be addressed in this paper are:</w:t>
       </w:r>
     </w:p>
     <w:p>
@@ -90,7 +68,7 @@
         </w:numPr>
       </w:pPr>
       <w:r>
-        <w:t xml:space="preserve">the date column is converted into a date object.</w:t>
+        <w:t xml:space="preserve">Histogram of the total number of steps taken each day</w:t>
       </w:r>
     </w:p>
     <w:p>
@@ -102,351 +80,1007 @@
         </w:numPr>
       </w:pPr>
       <w:r>
-        <w:t xml:space="preserve">the interval column is converted from an integer to a string representing the start of the five minute interval.</w:t>
+        <w:t xml:space="preserve">Mean and median number of steps taken each day</w:t>
       </w:r>
     </w:p>
     <w:p>
       <w:pPr>
-        <w:pStyle w:val="SourceCode"/>
-      </w:pPr>
-      <w:r>
-        <w:rPr>
-          <w:rStyle w:val="KeywordTok"/>
-        </w:rPr>
-        <w:t xml:space="preserve">unzip</w:t>
-      </w:r>
-      <w:r>
-        <w:rPr>
-          <w:rStyle w:val="NormalTok"/>
-        </w:rPr>
-        <w:t xml:space="preserve">(</w:t>
-      </w:r>
-      <w:r>
-        <w:rPr>
-          <w:rStyle w:val="StringTok"/>
-        </w:rPr>
-        <w:t xml:space="preserve">"./activity.zip"</w:t>
-      </w:r>
-      <w:r>
-        <w:rPr>
-          <w:rStyle w:val="NormalTok"/>
-        </w:rPr>
-        <w:t xml:space="preserve">)</w:t>
-      </w:r>
-      <w:r>
-        <w:br w:type="textWrapping"/>
-      </w:r>
-      <w:r>
-        <w:rPr>
-          <w:rStyle w:val="NormalTok"/>
-        </w:rPr>
-        <w:t xml:space="preserve">steps&lt;-</w:t>
-      </w:r>
-      <w:r>
-        <w:rPr>
-          <w:rStyle w:val="KeywordTok"/>
-        </w:rPr>
-        <w:t xml:space="preserve">read.csv</w:t>
-      </w:r>
-      <w:r>
-        <w:rPr>
-          <w:rStyle w:val="NormalTok"/>
-        </w:rPr>
-        <w:t xml:space="preserve">(</w:t>
-      </w:r>
-      <w:r>
-        <w:rPr>
-          <w:rStyle w:val="StringTok"/>
-        </w:rPr>
-        <w:t xml:space="preserve">"./activity.csv"</w:t>
-      </w:r>
-      <w:r>
-        <w:rPr>
-          <w:rStyle w:val="NormalTok"/>
-        </w:rPr>
-        <w:t xml:space="preserve">, </w:t>
-      </w:r>
-      <w:r>
-        <w:rPr>
-          <w:rStyle w:val="DataTypeTok"/>
-        </w:rPr>
-        <w:t xml:space="preserve">header =</w:t>
-      </w:r>
-      <w:r>
-        <w:rPr>
-          <w:rStyle w:val="NormalTok"/>
-        </w:rPr>
-        <w:t xml:space="preserve"> </w:t>
-      </w:r>
-      <w:r>
-        <w:rPr>
-          <w:rStyle w:val="OtherTok"/>
-        </w:rPr>
-        <w:t xml:space="preserve">TRUE</w:t>
-      </w:r>
-      <w:r>
-        <w:rPr>
-          <w:rStyle w:val="NormalTok"/>
-        </w:rPr>
-        <w:t xml:space="preserve">)</w:t>
-      </w:r>
-      <w:r>
-        <w:br w:type="textWrapping"/>
-      </w:r>
-      <w:r>
-        <w:rPr>
-          <w:rStyle w:val="NormalTok"/>
-        </w:rPr>
-        <w:t xml:space="preserve">steps$date &lt;-</w:t>
-      </w:r>
-      <w:r>
-        <w:rPr>
-          <w:rStyle w:val="StringTok"/>
-        </w:rPr>
-        <w:t xml:space="preserve"> </w:t>
-      </w:r>
-      <w:r>
-        <w:rPr>
-          <w:rStyle w:val="KeywordTok"/>
-        </w:rPr>
-        <w:t xml:space="preserve">as.Date</w:t>
-      </w:r>
-      <w:r>
-        <w:rPr>
-          <w:rStyle w:val="NormalTok"/>
-        </w:rPr>
-        <w:t xml:space="preserve">(steps$date)</w:t>
-      </w:r>
-      <w:r>
-        <w:br w:type="textWrapping"/>
-      </w:r>
-      <w:r>
-        <w:rPr>
-          <w:rStyle w:val="CommentTok"/>
-        </w:rPr>
-        <w:t xml:space="preserve"># Pad out the interval integer to 4 digits and insert a : between HH and MM</w:t>
-      </w:r>
-      <w:r>
-        <w:br w:type="textWrapping"/>
-      </w:r>
-      <w:r>
-        <w:rPr>
-          <w:rStyle w:val="NormalTok"/>
-        </w:rPr>
-        <w:t xml:space="preserve">steps$interval &lt;-</w:t>
-      </w:r>
-      <w:r>
-        <w:rPr>
-          <w:rStyle w:val="StringTok"/>
-        </w:rPr>
-        <w:t xml:space="preserve"> </w:t>
-      </w:r>
-      <w:r>
-        <w:rPr>
-          <w:rStyle w:val="KeywordTok"/>
-        </w:rPr>
-        <w:t xml:space="preserve">formatC</w:t>
-      </w:r>
-      <w:r>
-        <w:rPr>
-          <w:rStyle w:val="NormalTok"/>
-        </w:rPr>
-        <w:t xml:space="preserve">(steps$interval, </w:t>
-      </w:r>
-      <w:r>
-        <w:rPr>
-          <w:rStyle w:val="DataTypeTok"/>
-        </w:rPr>
-        <w:t xml:space="preserve">width=</w:t>
-      </w:r>
-      <w:r>
-        <w:rPr>
-          <w:rStyle w:val="DecValTok"/>
-        </w:rPr>
-        <w:t xml:space="preserve">4</w:t>
-      </w:r>
-      <w:r>
-        <w:rPr>
-          <w:rStyle w:val="NormalTok"/>
-        </w:rPr>
-        <w:t xml:space="preserve">, </w:t>
-      </w:r>
-      <w:r>
-        <w:rPr>
-          <w:rStyle w:val="DataTypeTok"/>
-        </w:rPr>
-        <w:t xml:space="preserve">flag=</w:t>
-      </w:r>
-      <w:r>
-        <w:rPr>
-          <w:rStyle w:val="StringTok"/>
-        </w:rPr>
-        <w:t xml:space="preserve">"0"</w:t>
-      </w:r>
-      <w:r>
-        <w:rPr>
-          <w:rStyle w:val="NormalTok"/>
-        </w:rPr>
-        <w:t xml:space="preserve">)</w:t>
-      </w:r>
-      <w:r>
-        <w:br w:type="textWrapping"/>
-      </w:r>
-      <w:r>
-        <w:rPr>
-          <w:rStyle w:val="NormalTok"/>
-        </w:rPr>
-        <w:t xml:space="preserve">steps$interval &lt;-</w:t>
-      </w:r>
-      <w:r>
-        <w:rPr>
-          <w:rStyle w:val="StringTok"/>
-        </w:rPr>
-        <w:t xml:space="preserve"> </w:t>
-      </w:r>
-      <w:r>
-        <w:rPr>
-          <w:rStyle w:val="KeywordTok"/>
-        </w:rPr>
-        <w:t xml:space="preserve">gsub</w:t>
-      </w:r>
-      <w:r>
-        <w:rPr>
-          <w:rStyle w:val="NormalTok"/>
-        </w:rPr>
-        <w:t xml:space="preserve">(</w:t>
-      </w:r>
-      <w:r>
-        <w:rPr>
-          <w:rStyle w:val="StringTok"/>
-        </w:rPr>
-        <w:t xml:space="preserve">'([0-9]{2})([0-9]{2})'</w:t>
-      </w:r>
-      <w:r>
-        <w:rPr>
-          <w:rStyle w:val="NormalTok"/>
-        </w:rPr>
-        <w:t xml:space="preserve">, </w:t>
-      </w:r>
-      <w:r>
-        <w:rPr>
-          <w:rStyle w:val="StringTok"/>
-        </w:rPr>
-        <w:t xml:space="preserve">'</w:t>
-      </w:r>
-      <w:r>
-        <w:rPr>
-          <w:rStyle w:val="CharTok"/>
-        </w:rPr>
-        <w:t xml:space="preserve">\\</w:t>
-      </w:r>
-      <w:r>
-        <w:rPr>
-          <w:rStyle w:val="StringTok"/>
-        </w:rPr>
-        <w:t xml:space="preserve">1:</w:t>
-      </w:r>
-      <w:r>
-        <w:rPr>
-          <w:rStyle w:val="CharTok"/>
-        </w:rPr>
-        <w:t xml:space="preserve">\\</w:t>
-      </w:r>
-      <w:r>
-        <w:rPr>
-          <w:rStyle w:val="StringTok"/>
-        </w:rPr>
-        <w:t xml:space="preserve">2'</w:t>
-      </w:r>
-      <w:r>
-        <w:rPr>
-          <w:rStyle w:val="NormalTok"/>
-        </w:rPr>
-        <w:t xml:space="preserve">,steps$interval)</w:t>
-      </w:r>
-      <w:r>
-        <w:br w:type="textWrapping"/>
-      </w:r>
-      <w:r>
-        <w:rPr>
-          <w:rStyle w:val="KeywordTok"/>
-        </w:rPr>
-        <w:t xml:space="preserve">head</w:t>
-      </w:r>
-      <w:r>
-        <w:rPr>
-          <w:rStyle w:val="NormalTok"/>
-        </w:rPr>
-        <w:t xml:space="preserve">(steps)</w:t>
+        <w:pStyle w:val="Compact"/>
+        <w:numPr>
+          <w:numId w:val="1001"/>
+          <w:ilvl w:val="0"/>
+        </w:numPr>
+      </w:pPr>
+      <w:r>
+        <w:t xml:space="preserve">Time series plot of the average number of steps taken</w:t>
       </w:r>
     </w:p>
     <w:p>
       <w:pPr>
-        <w:pStyle w:val="SourceCode"/>
-      </w:pPr>
-      <w:r>
-        <w:rPr>
-          <w:rStyle w:val="VerbatimChar"/>
-        </w:rPr>
-        <w:t xml:space="preserve">##   steps       date interval</w:t>
-      </w:r>
-      <w:r>
-        <w:br w:type="textWrapping"/>
-      </w:r>
-      <w:r>
-        <w:rPr>
-          <w:rStyle w:val="VerbatimChar"/>
-        </w:rPr>
-        <w:t xml:space="preserve">## 1    NA 2012-10-01    00:00</w:t>
-      </w:r>
-      <w:r>
-        <w:br w:type="textWrapping"/>
-      </w:r>
-      <w:r>
-        <w:rPr>
-          <w:rStyle w:val="VerbatimChar"/>
-        </w:rPr>
-        <w:t xml:space="preserve">## 2    NA 2012-10-01    00:05</w:t>
-      </w:r>
-      <w:r>
-        <w:br w:type="textWrapping"/>
-      </w:r>
-      <w:r>
-        <w:rPr>
-          <w:rStyle w:val="VerbatimChar"/>
-        </w:rPr>
-        <w:t xml:space="preserve">## 3    NA 2012-10-01    00:10</w:t>
-      </w:r>
-      <w:r>
-        <w:br w:type="textWrapping"/>
-      </w:r>
-      <w:r>
-        <w:rPr>
-          <w:rStyle w:val="VerbatimChar"/>
-        </w:rPr>
-        <w:t xml:space="preserve">## 4    NA 2012-10-01    00:15</w:t>
-      </w:r>
-      <w:r>
-        <w:br w:type="textWrapping"/>
-      </w:r>
-      <w:r>
-        <w:rPr>
-          <w:rStyle w:val="VerbatimChar"/>
-        </w:rPr>
-        <w:t xml:space="preserve">## 5    NA 2012-10-01    00:20</w:t>
-      </w:r>
-      <w:r>
-        <w:br w:type="textWrapping"/>
-      </w:r>
-      <w:r>
-        <w:rPr>
-          <w:rStyle w:val="VerbatimChar"/>
-        </w:rPr>
-        <w:t xml:space="preserve">## 6    NA 2012-10-01    00:25</w:t>
+        <w:pStyle w:val="Compact"/>
+        <w:numPr>
+          <w:numId w:val="1001"/>
+          <w:ilvl w:val="0"/>
+        </w:numPr>
+      </w:pPr>
+      <w:r>
+        <w:t xml:space="preserve">The 5-minute interval that, on average, contains the maximum number of steps</w:t>
       </w:r>
     </w:p>
     <w:p>
       <w:pPr>
+        <w:pStyle w:val="Compact"/>
+        <w:numPr>
+          <w:numId w:val="1001"/>
+          <w:ilvl w:val="0"/>
+        </w:numPr>
+      </w:pPr>
+      <w:r>
+        <w:t xml:space="preserve">Code to describe and show a strategy for imputing missing data</w:t>
+      </w:r>
+    </w:p>
+    <w:p>
+      <w:pPr>
+        <w:pStyle w:val="Compact"/>
+        <w:numPr>
+          <w:numId w:val="1001"/>
+          <w:ilvl w:val="0"/>
+        </w:numPr>
+      </w:pPr>
+      <w:r>
+        <w:t xml:space="preserve">Histogram of the total number of steps taken each day after missing values are imputed</w:t>
+      </w:r>
+    </w:p>
+    <w:p>
+      <w:pPr>
+        <w:pStyle w:val="Compact"/>
+        <w:numPr>
+          <w:numId w:val="1001"/>
+          <w:ilvl w:val="0"/>
+        </w:numPr>
+      </w:pPr>
+      <w:r>
+        <w:t xml:space="preserve">Panel plot comparing the average number of steps taken per 5-minute interval across weekdays and weekends</w:t>
+      </w:r>
+    </w:p>
+    <w:p/>
+    <w:p>
+      <w:pPr>
+        <w:pStyle w:val="Heading2"/>
+      </w:pPr>
+      <w:bookmarkStart w:id="22" w:name="loading-and-preprocessing-the-data"/>
+      <w:bookmarkEnd w:id="22"/>
+      <w:r>
+        <w:t xml:space="preserve">Loading and preprocessing the data</w:t>
+      </w:r>
+    </w:p>
+    <w:p>
+      <w:r>
+        <w:t xml:space="preserve">The raw data is contained in a zip file which is unpacked and read into a variable called</w:t>
+      </w:r>
+      <w:r>
+        <w:t xml:space="preserve"> </w:t>
+      </w:r>
+      <w:r>
+        <w:rPr>
+          <w:b/>
+        </w:rPr>
+        <w:t xml:space="preserve">steps</w:t>
+      </w:r>
+      <w:r>
+        <w:t xml:space="preserve">. The raw data is pre-processed to allow easy analysis and address questions about the data:</w:t>
+      </w:r>
+    </w:p>
+    <w:p>
+      <w:pPr>
+        <w:pStyle w:val="Compact"/>
+        <w:numPr>
+          <w:numId w:val="1002"/>
+          <w:ilvl w:val="0"/>
+        </w:numPr>
+      </w:pPr>
+      <w:r>
+        <w:t xml:space="preserve">the date column is converted into a date object.</w:t>
+      </w:r>
+    </w:p>
+    <w:p>
+      <w:pPr>
+        <w:pStyle w:val="Compact"/>
+        <w:numPr>
+          <w:numId w:val="1002"/>
+          <w:ilvl w:val="0"/>
+        </w:numPr>
+      </w:pPr>
+      <w:r>
+        <w:t xml:space="preserve">the interval column is converted from an integer to a string representing the start of the five minute interval.</w:t>
+      </w:r>
+    </w:p>
+    <w:p>
+      <w:pPr>
+        <w:pStyle w:val="Compact"/>
+        <w:numPr>
+          <w:numId w:val="1002"/>
+          <w:ilvl w:val="0"/>
+        </w:numPr>
+      </w:pPr>
+      <w:r>
+        <w:t xml:space="preserve">the day of week number is calculated for each date (1=Monday)</w:t>
+      </w:r>
+    </w:p>
+    <w:p>
+      <w:pPr>
+        <w:pStyle w:val="Compact"/>
+        <w:numPr>
+          <w:numId w:val="1002"/>
+          <w:ilvl w:val="0"/>
+        </w:numPr>
+      </w:pPr>
+      <w:r>
+        <w:t xml:space="preserve">a final column is added to indicate whether the date of the observation falls on a weekday or weekend.</w:t>
+      </w:r>
+    </w:p>
+    <w:p>
+      <w:pPr>
+        <w:pStyle w:val="SourceCode"/>
+      </w:pPr>
+      <w:r>
+        <w:rPr>
+          <w:rStyle w:val="KeywordTok"/>
+        </w:rPr>
+        <w:t xml:space="preserve">unzip</w:t>
+      </w:r>
+      <w:r>
+        <w:rPr>
+          <w:rStyle w:val="NormalTok"/>
+        </w:rPr>
+        <w:t xml:space="preserve">(</w:t>
+      </w:r>
+      <w:r>
+        <w:rPr>
+          <w:rStyle w:val="StringTok"/>
+        </w:rPr>
+        <w:t xml:space="preserve">"./activity.zip"</w:t>
+      </w:r>
+      <w:r>
+        <w:rPr>
+          <w:rStyle w:val="NormalTok"/>
+        </w:rPr>
+        <w:t xml:space="preserve">)</w:t>
+      </w:r>
+      <w:r>
+        <w:br w:type="textWrapping"/>
+      </w:r>
+      <w:r>
+        <w:rPr>
+          <w:rStyle w:val="NormalTok"/>
+        </w:rPr>
+        <w:t xml:space="preserve">steps&lt;-</w:t>
+      </w:r>
+      <w:r>
+        <w:rPr>
+          <w:rStyle w:val="KeywordTok"/>
+        </w:rPr>
+        <w:t xml:space="preserve">read.csv</w:t>
+      </w:r>
+      <w:r>
+        <w:rPr>
+          <w:rStyle w:val="NormalTok"/>
+        </w:rPr>
+        <w:t xml:space="preserve">(</w:t>
+      </w:r>
+      <w:r>
+        <w:rPr>
+          <w:rStyle w:val="StringTok"/>
+        </w:rPr>
+        <w:t xml:space="preserve">"./activity.csv"</w:t>
+      </w:r>
+      <w:r>
+        <w:rPr>
+          <w:rStyle w:val="NormalTok"/>
+        </w:rPr>
+        <w:t xml:space="preserve">, </w:t>
+      </w:r>
+      <w:r>
+        <w:rPr>
+          <w:rStyle w:val="DataTypeTok"/>
+        </w:rPr>
+        <w:t xml:space="preserve">header =</w:t>
+      </w:r>
+      <w:r>
+        <w:rPr>
+          <w:rStyle w:val="NormalTok"/>
+        </w:rPr>
+        <w:t xml:space="preserve"> </w:t>
+      </w:r>
+      <w:r>
+        <w:rPr>
+          <w:rStyle w:val="OtherTok"/>
+        </w:rPr>
+        <w:t xml:space="preserve">TRUE</w:t>
+      </w:r>
+      <w:r>
+        <w:rPr>
+          <w:rStyle w:val="NormalTok"/>
+        </w:rPr>
+        <w:t xml:space="preserve">)</w:t>
+      </w:r>
+      <w:r>
+        <w:br w:type="textWrapping"/>
+      </w:r>
+      <w:r>
+        <w:rPr>
+          <w:rStyle w:val="NormalTok"/>
+        </w:rPr>
+        <w:t xml:space="preserve">steps$date &lt;-</w:t>
+      </w:r>
+      <w:r>
+        <w:rPr>
+          <w:rStyle w:val="StringTok"/>
+        </w:rPr>
+        <w:t xml:space="preserve"> </w:t>
+      </w:r>
+      <w:r>
+        <w:rPr>
+          <w:rStyle w:val="KeywordTok"/>
+        </w:rPr>
+        <w:t xml:space="preserve">as.Date</w:t>
+      </w:r>
+      <w:r>
+        <w:rPr>
+          <w:rStyle w:val="NormalTok"/>
+        </w:rPr>
+        <w:t xml:space="preserve">(steps$date)</w:t>
+      </w:r>
+      <w:r>
+        <w:br w:type="textWrapping"/>
+      </w:r>
+      <w:r>
+        <w:rPr>
+          <w:rStyle w:val="CommentTok"/>
+        </w:rPr>
+        <w:t xml:space="preserve"># Pad out the interval integer to 4 digits and insert a : between HH and MM</w:t>
+      </w:r>
+      <w:r>
+        <w:br w:type="textWrapping"/>
+      </w:r>
+      <w:r>
+        <w:rPr>
+          <w:rStyle w:val="NormalTok"/>
+        </w:rPr>
+        <w:t xml:space="preserve">steps$interval &lt;-</w:t>
+      </w:r>
+      <w:r>
+        <w:rPr>
+          <w:rStyle w:val="StringTok"/>
+        </w:rPr>
+        <w:t xml:space="preserve"> </w:t>
+      </w:r>
+      <w:r>
+        <w:rPr>
+          <w:rStyle w:val="KeywordTok"/>
+        </w:rPr>
+        <w:t xml:space="preserve">formatC</w:t>
+      </w:r>
+      <w:r>
+        <w:rPr>
+          <w:rStyle w:val="NormalTok"/>
+        </w:rPr>
+        <w:t xml:space="preserve">(steps$interval, </w:t>
+      </w:r>
+      <w:r>
+        <w:rPr>
+          <w:rStyle w:val="DataTypeTok"/>
+        </w:rPr>
+        <w:t xml:space="preserve">width=</w:t>
+      </w:r>
+      <w:r>
+        <w:rPr>
+          <w:rStyle w:val="DecValTok"/>
+        </w:rPr>
+        <w:t xml:space="preserve">4</w:t>
+      </w:r>
+      <w:r>
+        <w:rPr>
+          <w:rStyle w:val="NormalTok"/>
+        </w:rPr>
+        <w:t xml:space="preserve">, </w:t>
+      </w:r>
+      <w:r>
+        <w:rPr>
+          <w:rStyle w:val="DataTypeTok"/>
+        </w:rPr>
+        <w:t xml:space="preserve">flag=</w:t>
+      </w:r>
+      <w:r>
+        <w:rPr>
+          <w:rStyle w:val="StringTok"/>
+        </w:rPr>
+        <w:t xml:space="preserve">"0"</w:t>
+      </w:r>
+      <w:r>
+        <w:rPr>
+          <w:rStyle w:val="NormalTok"/>
+        </w:rPr>
+        <w:t xml:space="preserve">)</w:t>
+      </w:r>
+      <w:r>
+        <w:br w:type="textWrapping"/>
+      </w:r>
+      <w:r>
+        <w:rPr>
+          <w:rStyle w:val="NormalTok"/>
+        </w:rPr>
+        <w:t xml:space="preserve">steps$interval &lt;-</w:t>
+      </w:r>
+      <w:r>
+        <w:rPr>
+          <w:rStyle w:val="StringTok"/>
+        </w:rPr>
+        <w:t xml:space="preserve"> </w:t>
+      </w:r>
+      <w:r>
+        <w:rPr>
+          <w:rStyle w:val="KeywordTok"/>
+        </w:rPr>
+        <w:t xml:space="preserve">gsub</w:t>
+      </w:r>
+      <w:r>
+        <w:rPr>
+          <w:rStyle w:val="NormalTok"/>
+        </w:rPr>
+        <w:t xml:space="preserve">(</w:t>
+      </w:r>
+      <w:r>
+        <w:rPr>
+          <w:rStyle w:val="StringTok"/>
+        </w:rPr>
+        <w:t xml:space="preserve">'([0-9]{2})([0-9]{2})'</w:t>
+      </w:r>
+      <w:r>
+        <w:rPr>
+          <w:rStyle w:val="NormalTok"/>
+        </w:rPr>
+        <w:t xml:space="preserve">, </w:t>
+      </w:r>
+      <w:r>
+        <w:rPr>
+          <w:rStyle w:val="StringTok"/>
+        </w:rPr>
+        <w:t xml:space="preserve">'</w:t>
+      </w:r>
+      <w:r>
+        <w:rPr>
+          <w:rStyle w:val="CharTok"/>
+        </w:rPr>
+        <w:t xml:space="preserve">\\</w:t>
+      </w:r>
+      <w:r>
+        <w:rPr>
+          <w:rStyle w:val="StringTok"/>
+        </w:rPr>
+        <w:t xml:space="preserve">1:</w:t>
+      </w:r>
+      <w:r>
+        <w:rPr>
+          <w:rStyle w:val="CharTok"/>
+        </w:rPr>
+        <w:t xml:space="preserve">\\</w:t>
+      </w:r>
+      <w:r>
+        <w:rPr>
+          <w:rStyle w:val="StringTok"/>
+        </w:rPr>
+        <w:t xml:space="preserve">2'</w:t>
+      </w:r>
+      <w:r>
+        <w:rPr>
+          <w:rStyle w:val="NormalTok"/>
+        </w:rPr>
+        <w:t xml:space="preserve">,steps$interval)</w:t>
+      </w:r>
+      <w:r>
+        <w:br w:type="textWrapping"/>
+      </w:r>
+      <w:r>
+        <w:rPr>
+          <w:rStyle w:val="NormalTok"/>
+        </w:rPr>
+        <w:t xml:space="preserve">steps$dayofweek &lt;-</w:t>
+      </w:r>
+      <w:r>
+        <w:rPr>
+          <w:rStyle w:val="StringTok"/>
+        </w:rPr>
+        <w:t xml:space="preserve"> </w:t>
+      </w:r>
+      <w:r>
+        <w:rPr>
+          <w:rStyle w:val="KeywordTok"/>
+        </w:rPr>
+        <w:t xml:space="preserve">strftime</w:t>
+      </w:r>
+      <w:r>
+        <w:rPr>
+          <w:rStyle w:val="NormalTok"/>
+        </w:rPr>
+        <w:t xml:space="preserve">(steps$date,</w:t>
+      </w:r>
+      <w:r>
+        <w:rPr>
+          <w:rStyle w:val="StringTok"/>
+        </w:rPr>
+        <w:t xml:space="preserve">'%u'</w:t>
+      </w:r>
+      <w:r>
+        <w:rPr>
+          <w:rStyle w:val="NormalTok"/>
+        </w:rPr>
+        <w:t xml:space="preserve">)</w:t>
+      </w:r>
+      <w:r>
+        <w:br w:type="textWrapping"/>
+      </w:r>
+      <w:r>
+        <w:rPr>
+          <w:rStyle w:val="NormalTok"/>
+        </w:rPr>
+        <w:t xml:space="preserve">steps$daytype &lt;-</w:t>
+      </w:r>
+      <w:r>
+        <w:rPr>
+          <w:rStyle w:val="StringTok"/>
+        </w:rPr>
+        <w:t xml:space="preserve"> </w:t>
+      </w:r>
+      <w:r>
+        <w:rPr>
+          <w:rStyle w:val="KeywordTok"/>
+        </w:rPr>
+        <w:t xml:space="preserve">ifelse</w:t>
+      </w:r>
+      <w:r>
+        <w:rPr>
+          <w:rStyle w:val="NormalTok"/>
+        </w:rPr>
+        <w:t xml:space="preserve">(steps$dayofweek %in%</w:t>
+      </w:r>
+      <w:r>
+        <w:rPr>
+          <w:rStyle w:val="StringTok"/>
+        </w:rPr>
+        <w:t xml:space="preserve"> </w:t>
+      </w:r>
+      <w:r>
+        <w:rPr>
+          <w:rStyle w:val="KeywordTok"/>
+        </w:rPr>
+        <w:t xml:space="preserve">c</w:t>
+      </w:r>
+      <w:r>
+        <w:rPr>
+          <w:rStyle w:val="NormalTok"/>
+        </w:rPr>
+        <w:t xml:space="preserve">(</w:t>
+      </w:r>
+      <w:r>
+        <w:rPr>
+          <w:rStyle w:val="StringTok"/>
+        </w:rPr>
+        <w:t xml:space="preserve">"6"</w:t>
+      </w:r>
+      <w:r>
+        <w:rPr>
+          <w:rStyle w:val="NormalTok"/>
+        </w:rPr>
+        <w:t xml:space="preserve">, </w:t>
+      </w:r>
+      <w:r>
+        <w:rPr>
+          <w:rStyle w:val="StringTok"/>
+        </w:rPr>
+        <w:t xml:space="preserve">"7"</w:t>
+      </w:r>
+      <w:r>
+        <w:rPr>
+          <w:rStyle w:val="NormalTok"/>
+        </w:rPr>
+        <w:t xml:space="preserve">), </w:t>
+      </w:r>
+      <w:r>
+        <w:rPr>
+          <w:rStyle w:val="StringTok"/>
+        </w:rPr>
+        <w:t xml:space="preserve">"Weekend"</w:t>
+      </w:r>
+      <w:r>
+        <w:rPr>
+          <w:rStyle w:val="NormalTok"/>
+        </w:rPr>
+        <w:t xml:space="preserve">, </w:t>
+      </w:r>
+      <w:r>
+        <w:rPr>
+          <w:rStyle w:val="StringTok"/>
+        </w:rPr>
+        <w:t xml:space="preserve">"Weekday"</w:t>
+      </w:r>
+      <w:r>
+        <w:rPr>
+          <w:rStyle w:val="NormalTok"/>
+        </w:rPr>
+        <w:t xml:space="preserve">)</w:t>
+      </w:r>
+      <w:r>
+        <w:br w:type="textWrapping"/>
+      </w:r>
+      <w:r>
+        <w:rPr>
+          <w:rStyle w:val="KeywordTok"/>
+        </w:rPr>
+        <w:t xml:space="preserve">kable</w:t>
+      </w:r>
+      <w:r>
+        <w:rPr>
+          <w:rStyle w:val="NormalTok"/>
+        </w:rPr>
+        <w:t xml:space="preserve">(</w:t>
+      </w:r>
+      <w:r>
+        <w:rPr>
+          <w:rStyle w:val="KeywordTok"/>
+        </w:rPr>
+        <w:t xml:space="preserve">head</w:t>
+      </w:r>
+      <w:r>
+        <w:rPr>
+          <w:rStyle w:val="NormalTok"/>
+        </w:rPr>
+        <w:t xml:space="preserve">(steps))</w:t>
+      </w:r>
+    </w:p>
+    <w:tbl>
+      <w:tblPr>
+        <w:tblStyle w:val="TableNormal"/>
+        <w:tblW w:type="pct" w:w="0.0"/>
+      </w:tblPr>
+      <w:tblGrid/>
+      <w:tr>
+        <w:tc>
+          <w:tcPr>
+            <w:tcBorders>
+              <w:bottom w:val="single"/>
+            </w:tcBorders>
+            <w:vAlign w:val="bottom"/>
+          </w:tcPr>
+          <w:p>
+            <w:pPr>
+              <w:pStyle w:val="Compact"/>
+              <w:jc w:val="right"/>
+            </w:pPr>
+            <w:r>
+              <w:t xml:space="preserve">steps</w:t>
+            </w:r>
+          </w:p>
+        </w:tc>
+        <w:tc>
+          <w:tcPr>
+            <w:tcBorders>
+              <w:bottom w:val="single"/>
+            </w:tcBorders>
+            <w:vAlign w:val="bottom"/>
+          </w:tcPr>
+          <w:p>
+            <w:pPr>
+              <w:pStyle w:val="Compact"/>
+              <w:jc w:val="left"/>
+            </w:pPr>
+            <w:r>
+              <w:t xml:space="preserve">date</w:t>
+            </w:r>
+          </w:p>
+        </w:tc>
+        <w:tc>
+          <w:tcPr>
+            <w:tcBorders>
+              <w:bottom w:val="single"/>
+            </w:tcBorders>
+            <w:vAlign w:val="bottom"/>
+          </w:tcPr>
+          <w:p>
+            <w:pPr>
+              <w:pStyle w:val="Compact"/>
+              <w:jc w:val="left"/>
+            </w:pPr>
+            <w:r>
+              <w:t xml:space="preserve">interval</w:t>
+            </w:r>
+          </w:p>
+        </w:tc>
+        <w:tc>
+          <w:tcPr>
+            <w:tcBorders>
+              <w:bottom w:val="single"/>
+            </w:tcBorders>
+            <w:vAlign w:val="bottom"/>
+          </w:tcPr>
+          <w:p>
+            <w:pPr>
+              <w:pStyle w:val="Compact"/>
+              <w:jc w:val="left"/>
+            </w:pPr>
+            <w:r>
+              <w:t xml:space="preserve">dayofweek</w:t>
+            </w:r>
+          </w:p>
+        </w:tc>
+        <w:tc>
+          <w:tcPr>
+            <w:tcBorders>
+              <w:bottom w:val="single"/>
+            </w:tcBorders>
+            <w:vAlign w:val="bottom"/>
+          </w:tcPr>
+          <w:p>
+            <w:pPr>
+              <w:pStyle w:val="Compact"/>
+              <w:jc w:val="left"/>
+            </w:pPr>
+            <w:r>
+              <w:t xml:space="preserve">daytype</w:t>
+            </w:r>
+          </w:p>
+        </w:tc>
+      </w:tr>
+      <w:tr>
+        <w:tc>
+          <w:p>
+            <w:pPr>
+              <w:pStyle w:val="Compact"/>
+              <w:jc w:val="right"/>
+            </w:pPr>
+            <w:r>
+              <w:t xml:space="preserve">NA</w:t>
+            </w:r>
+          </w:p>
+        </w:tc>
+        <w:tc>
+          <w:p>
+            <w:pPr>
+              <w:pStyle w:val="Compact"/>
+              <w:jc w:val="left"/>
+            </w:pPr>
+            <w:r>
+              <w:t xml:space="preserve">2012-10-01</w:t>
+            </w:r>
+          </w:p>
+        </w:tc>
+        <w:tc>
+          <w:p>
+            <w:pPr>
+              <w:pStyle w:val="Compact"/>
+              <w:jc w:val="left"/>
+            </w:pPr>
+            <w:r>
+              <w:t xml:space="preserve">00:00</w:t>
+            </w:r>
+          </w:p>
+        </w:tc>
+        <w:tc>
+          <w:p>
+            <w:pPr>
+              <w:pStyle w:val="Compact"/>
+              <w:jc w:val="left"/>
+            </w:pPr>
+            <w:r>
+              <w:t xml:space="preserve">1</w:t>
+            </w:r>
+          </w:p>
+        </w:tc>
+        <w:tc>
+          <w:p>
+            <w:pPr>
+              <w:pStyle w:val="Compact"/>
+              <w:jc w:val="left"/>
+            </w:pPr>
+            <w:r>
+              <w:t xml:space="preserve">Weekday</w:t>
+            </w:r>
+          </w:p>
+        </w:tc>
+      </w:tr>
+      <w:tr>
+        <w:tc>
+          <w:p>
+            <w:pPr>
+              <w:pStyle w:val="Compact"/>
+              <w:jc w:val="right"/>
+            </w:pPr>
+            <w:r>
+              <w:t xml:space="preserve">NA</w:t>
+            </w:r>
+          </w:p>
+        </w:tc>
+        <w:tc>
+          <w:p>
+            <w:pPr>
+              <w:pStyle w:val="Compact"/>
+              <w:jc w:val="left"/>
+            </w:pPr>
+            <w:r>
+              <w:t xml:space="preserve">2012-10-01</w:t>
+            </w:r>
+          </w:p>
+        </w:tc>
+        <w:tc>
+          <w:p>
+            <w:pPr>
+              <w:pStyle w:val="Compact"/>
+              <w:jc w:val="left"/>
+            </w:pPr>
+            <w:r>
+              <w:t xml:space="preserve">00:05</w:t>
+            </w:r>
+          </w:p>
+        </w:tc>
+        <w:tc>
+          <w:p>
+            <w:pPr>
+              <w:pStyle w:val="Compact"/>
+              <w:jc w:val="left"/>
+            </w:pPr>
+            <w:r>
+              <w:t xml:space="preserve">1</w:t>
+            </w:r>
+          </w:p>
+        </w:tc>
+        <w:tc>
+          <w:p>
+            <w:pPr>
+              <w:pStyle w:val="Compact"/>
+              <w:jc w:val="left"/>
+            </w:pPr>
+            <w:r>
+              <w:t xml:space="preserve">Weekday</w:t>
+            </w:r>
+          </w:p>
+        </w:tc>
+      </w:tr>
+      <w:tr>
+        <w:tc>
+          <w:p>
+            <w:pPr>
+              <w:pStyle w:val="Compact"/>
+              <w:jc w:val="right"/>
+            </w:pPr>
+            <w:r>
+              <w:t xml:space="preserve">NA</w:t>
+            </w:r>
+          </w:p>
+        </w:tc>
+        <w:tc>
+          <w:p>
+            <w:pPr>
+              <w:pStyle w:val="Compact"/>
+              <w:jc w:val="left"/>
+            </w:pPr>
+            <w:r>
+              <w:t xml:space="preserve">2012-10-01</w:t>
+            </w:r>
+          </w:p>
+        </w:tc>
+        <w:tc>
+          <w:p>
+            <w:pPr>
+              <w:pStyle w:val="Compact"/>
+              <w:jc w:val="left"/>
+            </w:pPr>
+            <w:r>
+              <w:t xml:space="preserve">00:10</w:t>
+            </w:r>
+          </w:p>
+        </w:tc>
+        <w:tc>
+          <w:p>
+            <w:pPr>
+              <w:pStyle w:val="Compact"/>
+              <w:jc w:val="left"/>
+            </w:pPr>
+            <w:r>
+              <w:t xml:space="preserve">1</w:t>
+            </w:r>
+          </w:p>
+        </w:tc>
+        <w:tc>
+          <w:p>
+            <w:pPr>
+              <w:pStyle w:val="Compact"/>
+              <w:jc w:val="left"/>
+            </w:pPr>
+            <w:r>
+              <w:t xml:space="preserve">Weekday</w:t>
+            </w:r>
+          </w:p>
+        </w:tc>
+      </w:tr>
+      <w:tr>
+        <w:tc>
+          <w:p>
+            <w:pPr>
+              <w:pStyle w:val="Compact"/>
+              <w:jc w:val="right"/>
+            </w:pPr>
+            <w:r>
+              <w:t xml:space="preserve">NA</w:t>
+            </w:r>
+          </w:p>
+        </w:tc>
+        <w:tc>
+          <w:p>
+            <w:pPr>
+              <w:pStyle w:val="Compact"/>
+              <w:jc w:val="left"/>
+            </w:pPr>
+            <w:r>
+              <w:t xml:space="preserve">2012-10-01</w:t>
+            </w:r>
+          </w:p>
+        </w:tc>
+        <w:tc>
+          <w:p>
+            <w:pPr>
+              <w:pStyle w:val="Compact"/>
+              <w:jc w:val="left"/>
+            </w:pPr>
+            <w:r>
+              <w:t xml:space="preserve">00:15</w:t>
+            </w:r>
+          </w:p>
+        </w:tc>
+        <w:tc>
+          <w:p>
+            <w:pPr>
+              <w:pStyle w:val="Compact"/>
+              <w:jc w:val="left"/>
+            </w:pPr>
+            <w:r>
+              <w:t xml:space="preserve">1</w:t>
+            </w:r>
+          </w:p>
+        </w:tc>
+        <w:tc>
+          <w:p>
+            <w:pPr>
+              <w:pStyle w:val="Compact"/>
+              <w:jc w:val="left"/>
+            </w:pPr>
+            <w:r>
+              <w:t xml:space="preserve">Weekday</w:t>
+            </w:r>
+          </w:p>
+        </w:tc>
+      </w:tr>
+      <w:tr>
+        <w:tc>
+          <w:p>
+            <w:pPr>
+              <w:pStyle w:val="Compact"/>
+              <w:jc w:val="right"/>
+            </w:pPr>
+            <w:r>
+              <w:t xml:space="preserve">NA</w:t>
+            </w:r>
+          </w:p>
+        </w:tc>
+        <w:tc>
+          <w:p>
+            <w:pPr>
+              <w:pStyle w:val="Compact"/>
+              <w:jc w:val="left"/>
+            </w:pPr>
+            <w:r>
+              <w:t xml:space="preserve">2012-10-01</w:t>
+            </w:r>
+          </w:p>
+        </w:tc>
+        <w:tc>
+          <w:p>
+            <w:pPr>
+              <w:pStyle w:val="Compact"/>
+              <w:jc w:val="left"/>
+            </w:pPr>
+            <w:r>
+              <w:t xml:space="preserve">00:20</w:t>
+            </w:r>
+          </w:p>
+        </w:tc>
+        <w:tc>
+          <w:p>
+            <w:pPr>
+              <w:pStyle w:val="Compact"/>
+              <w:jc w:val="left"/>
+            </w:pPr>
+            <w:r>
+              <w:t xml:space="preserve">1</w:t>
+            </w:r>
+          </w:p>
+        </w:tc>
+        <w:tc>
+          <w:p>
+            <w:pPr>
+              <w:pStyle w:val="Compact"/>
+              <w:jc w:val="left"/>
+            </w:pPr>
+            <w:r>
+              <w:t xml:space="preserve">Weekday</w:t>
+            </w:r>
+          </w:p>
+        </w:tc>
+      </w:tr>
+      <w:tr>
+        <w:tc>
+          <w:p>
+            <w:pPr>
+              <w:pStyle w:val="Compact"/>
+              <w:jc w:val="right"/>
+            </w:pPr>
+            <w:r>
+              <w:t xml:space="preserve">NA</w:t>
+            </w:r>
+          </w:p>
+        </w:tc>
+        <w:tc>
+          <w:p>
+            <w:pPr>
+              <w:pStyle w:val="Compact"/>
+              <w:jc w:val="left"/>
+            </w:pPr>
+            <w:r>
+              <w:t xml:space="preserve">2012-10-01</w:t>
+            </w:r>
+          </w:p>
+        </w:tc>
+        <w:tc>
+          <w:p>
+            <w:pPr>
+              <w:pStyle w:val="Compact"/>
+              <w:jc w:val="left"/>
+            </w:pPr>
+            <w:r>
+              <w:t xml:space="preserve">00:25</w:t>
+            </w:r>
+          </w:p>
+        </w:tc>
+        <w:tc>
+          <w:p>
+            <w:pPr>
+              <w:pStyle w:val="Compact"/>
+              <w:jc w:val="left"/>
+            </w:pPr>
+            <w:r>
+              <w:t xml:space="preserve">1</w:t>
+            </w:r>
+          </w:p>
+        </w:tc>
+        <w:tc>
+          <w:p>
+            <w:pPr>
+              <w:pStyle w:val="Compact"/>
+              <w:jc w:val="left"/>
+            </w:pPr>
+            <w:r>
+              <w:t xml:space="preserve">Weekday</w:t>
+            </w:r>
+          </w:p>
+        </w:tc>
+      </w:tr>
+    </w:tbl>
+    <w:p>
+      <w:r>
+        <w:t xml:space="preserve">The first few observations from the transformed dataset are shown in the table above.</w:t>
+      </w:r>
+    </w:p>
+    <w:p>
+      <w:pPr>
         <w:pStyle w:val="Heading2"/>
       </w:pPr>
       <w:bookmarkStart w:id="23" w:name="number-of-daily-steps"/>
@@ -738,6 +1372,39 @@
           <w:rStyle w:val="StringTok"/>
         </w:rPr>
         <w:t xml:space="preserve">"Date"</w:t>
+      </w:r>
+      <w:r>
+        <w:rPr>
+          <w:rStyle w:val="NormalTok"/>
+        </w:rPr>
+        <w:t xml:space="preserve">) +</w:t>
+      </w:r>
+      <w:r>
+        <w:br w:type="textWrapping"/>
+      </w:r>
+      <w:r>
+        <w:rPr>
+          <w:rStyle w:val="StringTok"/>
+        </w:rPr>
+        <w:t xml:space="preserve">                   </w:t>
+      </w:r>
+      <w:r>
+        <w:rPr>
+          <w:rStyle w:val="KeywordTok"/>
+        </w:rPr>
+        <w:t xml:space="preserve">ggtitle</w:t>
+      </w:r>
+      <w:r>
+        <w:rPr>
+          <w:rStyle w:val="NormalTok"/>
+        </w:rPr>
+        <w:t xml:space="preserve">(</w:t>
+      </w:r>
+      <w:r>
+        <w:rPr>
+          <w:rStyle w:val="StringTok"/>
+        </w:rPr>
+        <w:t xml:space="preserve">"Daily Steps"</w:t>
       </w:r>
       <w:r>
         <w:rPr>
@@ -791,6 +1458,11 @@
       </w:r>
     </w:p>
     <w:p>
+      <w:r>
+        <w:t xml:space="preserve">It can be seen from the plot above that there are missing bars for certain days. This will be dealt with later in the paper.</w:t>
+      </w:r>
+    </w:p>
+    <w:p>
       <w:pPr>
         <w:pStyle w:val="Heading2"/>
       </w:pPr>
@@ -881,6 +1553,7 @@
         <w:t xml:space="preserve">This gives a daily mean of 9354.2295082 steps taken. The daily median is 10395.</w:t>
       </w:r>
     </w:p>
+    <w:p/>
     <w:p>
       <w:pPr>
         <w:pStyle w:val="Heading2"/>
@@ -1059,7 +1732,166 @@
         <w:rPr>
           <w:rStyle w:val="NormalTok"/>
         </w:rPr>
-        <w:t xml:space="preserve">, daily_interval$interval), daily_interval$interval, </w:t>
+        <w:t xml:space="preserve">, daily_interval$interval),</w:t>
+      </w:r>
+      <w:r>
+        <w:br w:type="textWrapping"/>
+      </w:r>
+      <w:r>
+        <w:rPr>
+          <w:rStyle w:val="NormalTok"/>
+        </w:rPr>
+        <w:t xml:space="preserve"> </w:t>
+      </w:r>
+      <w:r>
+        <w:rPr>
+          <w:rStyle w:val="NormalTok"/>
+        </w:rPr>
+        <w:t xml:space="preserve"> </w:t>
+      </w:r>
+      <w:r>
+        <w:rPr>
+          <w:rStyle w:val="NormalTok"/>
+        </w:rPr>
+        <w:t xml:space="preserve"> </w:t>
+      </w:r>
+      <w:r>
+        <w:rPr>
+          <w:rStyle w:val="NormalTok"/>
+        </w:rPr>
+        <w:t xml:space="preserve"> </w:t>
+      </w:r>
+      <w:r>
+        <w:rPr>
+          <w:rStyle w:val="NormalTok"/>
+        </w:rPr>
+        <w:t xml:space="preserve"> </w:t>
+      </w:r>
+      <w:r>
+        <w:rPr>
+          <w:rStyle w:val="NormalTok"/>
+        </w:rPr>
+        <w:t xml:space="preserve"> </w:t>
+      </w:r>
+      <w:r>
+        <w:rPr>
+          <w:rStyle w:val="NormalTok"/>
+        </w:rPr>
+        <w:t xml:space="preserve"> </w:t>
+      </w:r>
+      <w:r>
+        <w:rPr>
+          <w:rStyle w:val="NormalTok"/>
+        </w:rPr>
+        <w:t xml:space="preserve"> </w:t>
+      </w:r>
+      <w:r>
+        <w:rPr>
+          <w:rStyle w:val="NormalTok"/>
+        </w:rPr>
+        <w:t xml:space="preserve"> </w:t>
+      </w:r>
+      <w:r>
+        <w:rPr>
+          <w:rStyle w:val="NormalTok"/>
+        </w:rPr>
+        <w:t xml:space="preserve"> </w:t>
+      </w:r>
+      <w:r>
+        <w:rPr>
+          <w:rStyle w:val="NormalTok"/>
+        </w:rPr>
+        <w:t xml:space="preserve"> </w:t>
+      </w:r>
+      <w:r>
+        <w:rPr>
+          <w:rStyle w:val="NormalTok"/>
+        </w:rPr>
+        <w:t xml:space="preserve"> </w:t>
+      </w:r>
+      <w:r>
+        <w:rPr>
+          <w:rStyle w:val="NormalTok"/>
+        </w:rPr>
+        <w:t xml:space="preserve"> </w:t>
+      </w:r>
+      <w:r>
+        <w:rPr>
+          <w:rStyle w:val="NormalTok"/>
+        </w:rPr>
+        <w:t xml:space="preserve"> </w:t>
+      </w:r>
+      <w:r>
+        <w:rPr>
+          <w:rStyle w:val="NormalTok"/>
+        </w:rPr>
+        <w:t xml:space="preserve"> </w:t>
+      </w:r>
+      <w:r>
+        <w:rPr>
+          <w:rStyle w:val="NormalTok"/>
+        </w:rPr>
+        <w:t xml:space="preserve"> </w:t>
+      </w:r>
+      <w:r>
+        <w:rPr>
+          <w:rStyle w:val="NormalTok"/>
+        </w:rPr>
+        <w:t xml:space="preserve"> </w:t>
+      </w:r>
+      <w:r>
+        <w:rPr>
+          <w:rStyle w:val="NormalTok"/>
+        </w:rPr>
+        <w:t xml:space="preserve"> </w:t>
+      </w:r>
+      <w:r>
+        <w:rPr>
+          <w:rStyle w:val="NormalTok"/>
+        </w:rPr>
+        <w:t xml:space="preserve"> </w:t>
+      </w:r>
+      <w:r>
+        <w:rPr>
+          <w:rStyle w:val="NormalTok"/>
+        </w:rPr>
+        <w:t xml:space="preserve"> </w:t>
+      </w:r>
+      <w:r>
+        <w:rPr>
+          <w:rStyle w:val="NormalTok"/>
+        </w:rPr>
+        <w:t xml:space="preserve"> </w:t>
+      </w:r>
+      <w:r>
+        <w:rPr>
+          <w:rStyle w:val="NormalTok"/>
+        </w:rPr>
+        <w:t xml:space="preserve"> </w:t>
+      </w:r>
+      <w:r>
+        <w:rPr>
+          <w:rStyle w:val="NormalTok"/>
+        </w:rPr>
+        <w:t xml:space="preserve"> </w:t>
+      </w:r>
+      <w:r>
+        <w:rPr>
+          <w:rStyle w:val="NormalTok"/>
+        </w:rPr>
+        <w:t xml:space="preserve"> </w:t>
+      </w:r>
+      <w:r>
+        <w:rPr>
+          <w:rStyle w:val="NormalTok"/>
+        </w:rPr>
+        <w:t xml:space="preserve"> </w:t>
+      </w:r>
+      <w:r>
+        <w:rPr>
+          <w:rStyle w:val="NormalTok"/>
+        </w:rPr>
+        <w:t xml:space="preserve">daily_interval$interval, </w:t>
       </w:r>
       <w:r>
         <w:rPr>
@@ -1077,6 +1909,9 @@
         <w:br w:type="textWrapping"/>
       </w:r>
       <w:r>
+        <w:br w:type="textWrapping"/>
+      </w:r>
+      <w:r>
         <w:rPr>
           <w:rStyle w:val="KeywordTok"/>
         </w:rPr>
@@ -1350,7 +2185,40 @@
         <w:rPr>
           <w:rStyle w:val="NormalTok"/>
         </w:rPr>
-        <w:t xml:space="preserve">hour_intervals)</w:t>
+        <w:t xml:space="preserve">hour_intervals) +</w:t>
+      </w:r>
+      <w:r>
+        <w:br w:type="textWrapping"/>
+      </w:r>
+      <w:r>
+        <w:rPr>
+          <w:rStyle w:val="StringTok"/>
+        </w:rPr>
+        <w:t xml:space="preserve">                   </w:t>
+      </w:r>
+      <w:r>
+        <w:rPr>
+          <w:rStyle w:val="KeywordTok"/>
+        </w:rPr>
+        <w:t xml:space="preserve">ggtitle</w:t>
+      </w:r>
+      <w:r>
+        <w:rPr>
+          <w:rStyle w:val="NormalTok"/>
+        </w:rPr>
+        <w:t xml:space="preserve">(</w:t>
+      </w:r>
+      <w:r>
+        <w:rPr>
+          <w:rStyle w:val="StringTok"/>
+        </w:rPr>
+        <w:t xml:space="preserve">"Average Daily Activity during each hour"</w:t>
+      </w:r>
+      <w:r>
+        <w:rPr>
+          <w:rStyle w:val="NormalTok"/>
+        </w:rPr>
+        <w:t xml:space="preserve">)</w:t>
       </w:r>
     </w:p>
     <w:p>
@@ -1399,80 +2267,88 @@
     </w:p>
     <w:p>
       <w:r>
-        <w:t xml:space="preserve">From the graph above, we can see that the average busiest period is between 8am and 9am, and a small calculation can be made to find the precise interval where the maximum occurs. The daily intervals are ordered in reverse order, with the maximum number of steps at the top. The first row of this ordering will therefore give the time interval where the maximum occurs.</w:t>
+        <w:t xml:space="preserve">From the graph above, we can see that the average busiest period is between 8am and 9am, and a small calculation can be made to find the precise interval where the maximum occurs.</w:t>
+      </w:r>
+      <w:r>
+        <w:t xml:space="preserve"> </w:t>
       </w:r>
     </w:p>
     <w:p>
-      <w:pPr>
-        <w:pStyle w:val="SourceCode"/>
-      </w:pPr>
-      <w:r>
-        <w:rPr>
-          <w:rStyle w:val="NormalTok"/>
-        </w:rPr>
-        <w:t xml:space="preserve">interval_max_steps &lt;-</w:t>
-      </w:r>
-      <w:r>
-        <w:rPr>
-          <w:rStyle w:val="StringTok"/>
-        </w:rPr>
-        <w:t xml:space="preserve"> </w:t>
-      </w:r>
-      <w:r>
-        <w:rPr>
-          <w:rStyle w:val="NormalTok"/>
-        </w:rPr>
-        <w:t xml:space="preserve">daily_interval[</w:t>
-      </w:r>
-      <w:r>
-        <w:rPr>
-          <w:rStyle w:val="KeywordTok"/>
-        </w:rPr>
-        <w:t xml:space="preserve">order</w:t>
-      </w:r>
-      <w:r>
-        <w:rPr>
-          <w:rStyle w:val="NormalTok"/>
-        </w:rPr>
-        <w:t xml:space="preserve">(daily_interval$average_steps, </w:t>
-      </w:r>
-      <w:r>
-        <w:rPr>
-          <w:rStyle w:val="DataTypeTok"/>
-        </w:rPr>
-        <w:t xml:space="preserve">decreasing =</w:t>
-      </w:r>
-      <w:r>
-        <w:rPr>
-          <w:rStyle w:val="NormalTok"/>
-        </w:rPr>
-        <w:t xml:space="preserve"> </w:t>
-      </w:r>
-      <w:r>
-        <w:rPr>
-          <w:rStyle w:val="NormalTok"/>
-        </w:rPr>
-        <w:t xml:space="preserve">T)[</w:t>
-      </w:r>
-      <w:r>
-        <w:rPr>
-          <w:rStyle w:val="DecValTok"/>
-        </w:rPr>
-        <w:t xml:space="preserve">1</w:t>
-      </w:r>
-      <w:r>
-        <w:rPr>
-          <w:rStyle w:val="NormalTok"/>
-        </w:rPr>
-        <w:t xml:space="preserve">],]</w:t>
+      <w:r>
+        <w:t xml:space="preserve">If the steps per interval are sorted into reverse order, then the maximum number of steps will be at the top. The first row of this ordering will therefore give the time interval where the maximum occurs.</w:t>
       </w:r>
     </w:p>
     <w:p>
-      <w:r>
-        <w:t xml:space="preserve">This calculation shows that 08:35 is the 5 minute time period with the most steps on average, which also tallies with a visual inspection of the graph.</w:t>
+      <w:pPr>
+        <w:pStyle w:val="SourceCode"/>
+      </w:pPr>
+      <w:r>
+        <w:rPr>
+          <w:rStyle w:val="NormalTok"/>
+        </w:rPr>
+        <w:t xml:space="preserve">interval_max_steps &lt;-</w:t>
+      </w:r>
+      <w:r>
+        <w:rPr>
+          <w:rStyle w:val="StringTok"/>
+        </w:rPr>
+        <w:t xml:space="preserve"> </w:t>
+      </w:r>
+      <w:r>
+        <w:rPr>
+          <w:rStyle w:val="NormalTok"/>
+        </w:rPr>
+        <w:t xml:space="preserve">daily_interval[</w:t>
+      </w:r>
+      <w:r>
+        <w:rPr>
+          <w:rStyle w:val="KeywordTok"/>
+        </w:rPr>
+        <w:t xml:space="preserve">order</w:t>
+      </w:r>
+      <w:r>
+        <w:rPr>
+          <w:rStyle w:val="NormalTok"/>
+        </w:rPr>
+        <w:t xml:space="preserve">(daily_interval$average_steps, </w:t>
+      </w:r>
+      <w:r>
+        <w:rPr>
+          <w:rStyle w:val="DataTypeTok"/>
+        </w:rPr>
+        <w:t xml:space="preserve">decreasing =</w:t>
+      </w:r>
+      <w:r>
+        <w:rPr>
+          <w:rStyle w:val="NormalTok"/>
+        </w:rPr>
+        <w:t xml:space="preserve"> </w:t>
+      </w:r>
+      <w:r>
+        <w:rPr>
+          <w:rStyle w:val="NormalTok"/>
+        </w:rPr>
+        <w:t xml:space="preserve">T)[</w:t>
+      </w:r>
+      <w:r>
+        <w:rPr>
+          <w:rStyle w:val="DecValTok"/>
+        </w:rPr>
+        <w:t xml:space="preserve">1</w:t>
+      </w:r>
+      <w:r>
+        <w:rPr>
+          <w:rStyle w:val="NormalTok"/>
+        </w:rPr>
+        <w:t xml:space="preserve">],]</w:t>
       </w:r>
     </w:p>
     <w:p>
+      <w:r>
+        <w:t xml:space="preserve">This calculation shows that 08:35 is the 5 minute time period with the most steps on average (206.1698113 steps), which also tallies with a visual inspection of the graph.</w:t>
+      </w:r>
+    </w:p>
+    <w:p>
       <w:pPr>
         <w:pStyle w:val="Heading2"/>
       </w:pPr>
@@ -1483,13 +2359,1746 @@
       </w:r>
     </w:p>
     <w:p>
+      <w:r>
+        <w:t xml:space="preserve">We know there are some missing values in the data, so we first need to get a feeling for where they occur. The maximum number in any day is 288 (12 intervals per hour over 24 hours). The following code counts how many non missing observations there are, and which days have less than 288.</w:t>
+      </w:r>
+    </w:p>
+    <w:p>
+      <w:pPr>
+        <w:pStyle w:val="SourceCode"/>
+      </w:pPr>
+      <w:r>
+        <w:rPr>
+          <w:rStyle w:val="NormalTok"/>
+        </w:rPr>
+        <w:t xml:space="preserve">obs_per_day &lt;-steps %&gt;%</w:t>
+      </w:r>
+      <w:r>
+        <w:rPr>
+          <w:rStyle w:val="StringTok"/>
+        </w:rPr>
+        <w:t xml:space="preserve"> </w:t>
+      </w:r>
+      <w:r>
+        <w:rPr>
+          <w:rStyle w:val="KeywordTok"/>
+        </w:rPr>
+        <w:t xml:space="preserve">group_by</w:t>
+      </w:r>
+      <w:r>
+        <w:rPr>
+          <w:rStyle w:val="NormalTok"/>
+        </w:rPr>
+        <w:t xml:space="preserve">(date) %&gt;%</w:t>
+      </w:r>
+      <w:r>
+        <w:rPr>
+          <w:rStyle w:val="StringTok"/>
+        </w:rPr>
+        <w:t xml:space="preserve"> </w:t>
+      </w:r>
+      <w:r>
+        <w:rPr>
+          <w:rStyle w:val="KeywordTok"/>
+        </w:rPr>
+        <w:t xml:space="preserve">summarise</w:t>
+      </w:r>
+      <w:r>
+        <w:rPr>
+          <w:rStyle w:val="NormalTok"/>
+        </w:rPr>
+        <w:t xml:space="preserve">(</w:t>
+      </w:r>
+      <w:r>
+        <w:rPr>
+          <w:rStyle w:val="DataTypeTok"/>
+        </w:rPr>
+        <w:t xml:space="preserve">num_obs=</w:t>
+      </w:r>
+      <w:r>
+        <w:rPr>
+          <w:rStyle w:val="KeywordTok"/>
+        </w:rPr>
+        <w:t xml:space="preserve">sum</w:t>
+      </w:r>
+      <w:r>
+        <w:rPr>
+          <w:rStyle w:val="NormalTok"/>
+        </w:rPr>
+        <w:t xml:space="preserve">(!</w:t>
+      </w:r>
+      <w:r>
+        <w:rPr>
+          <w:rStyle w:val="KeywordTok"/>
+        </w:rPr>
+        <w:t xml:space="preserve">is.na</w:t>
+      </w:r>
+      <w:r>
+        <w:rPr>
+          <w:rStyle w:val="NormalTok"/>
+        </w:rPr>
+        <w:t xml:space="preserve">(steps)))</w:t>
+      </w:r>
+      <w:r>
+        <w:br w:type="textWrapping"/>
+      </w:r>
+      <w:r>
+        <w:rPr>
+          <w:rStyle w:val="KeywordTok"/>
+        </w:rPr>
+        <w:t xml:space="preserve">kable</w:t>
+      </w:r>
+      <w:r>
+        <w:rPr>
+          <w:rStyle w:val="NormalTok"/>
+        </w:rPr>
+        <w:t xml:space="preserve">(</w:t>
+      </w:r>
+      <w:r>
+        <w:rPr>
+          <w:rStyle w:val="KeywordTok"/>
+        </w:rPr>
+        <w:t xml:space="preserve">subset</w:t>
+      </w:r>
+      <w:r>
+        <w:rPr>
+          <w:rStyle w:val="NormalTok"/>
+        </w:rPr>
+        <w:t xml:space="preserve">(obs_per_day, num_obs&lt;</w:t>
+      </w:r>
+      <w:r>
+        <w:rPr>
+          <w:rStyle w:val="DecValTok"/>
+        </w:rPr>
+        <w:t xml:space="preserve">288</w:t>
+      </w:r>
+      <w:r>
+        <w:rPr>
+          <w:rStyle w:val="NormalTok"/>
+        </w:rPr>
+        <w:t xml:space="preserve">))</w:t>
+      </w:r>
+    </w:p>
+    <w:tbl>
+      <w:tblPr>
+        <w:tblStyle w:val="TableNormal"/>
+        <w:tblW w:type="pct" w:w="0.0"/>
+      </w:tblPr>
+      <w:tblGrid/>
+      <w:tr>
+        <w:tc>
+          <w:tcPr>
+            <w:tcBorders>
+              <w:bottom w:val="single"/>
+            </w:tcBorders>
+            <w:vAlign w:val="bottom"/>
+          </w:tcPr>
+          <w:p>
+            <w:pPr>
+              <w:pStyle w:val="Compact"/>
+              <w:jc w:val="left"/>
+            </w:pPr>
+            <w:r>
+              <w:t xml:space="preserve">date</w:t>
+            </w:r>
+          </w:p>
+        </w:tc>
+        <w:tc>
+          <w:tcPr>
+            <w:tcBorders>
+              <w:bottom w:val="single"/>
+            </w:tcBorders>
+            <w:vAlign w:val="bottom"/>
+          </w:tcPr>
+          <w:p>
+            <w:pPr>
+              <w:pStyle w:val="Compact"/>
+              <w:jc w:val="right"/>
+            </w:pPr>
+            <w:r>
+              <w:t xml:space="preserve">num_obs</w:t>
+            </w:r>
+          </w:p>
+        </w:tc>
+      </w:tr>
+      <w:tr>
+        <w:tc>
+          <w:p>
+            <w:pPr>
+              <w:pStyle w:val="Compact"/>
+              <w:jc w:val="left"/>
+            </w:pPr>
+            <w:r>
+              <w:t xml:space="preserve">2012-10-01</w:t>
+            </w:r>
+          </w:p>
+        </w:tc>
+        <w:tc>
+          <w:p>
+            <w:pPr>
+              <w:pStyle w:val="Compact"/>
+              <w:jc w:val="right"/>
+            </w:pPr>
+            <w:r>
+              <w:t xml:space="preserve">0</w:t>
+            </w:r>
+          </w:p>
+        </w:tc>
+      </w:tr>
+      <w:tr>
+        <w:tc>
+          <w:p>
+            <w:pPr>
+              <w:pStyle w:val="Compact"/>
+              <w:jc w:val="left"/>
+            </w:pPr>
+            <w:r>
+              <w:t xml:space="preserve">2012-10-08</w:t>
+            </w:r>
+          </w:p>
+        </w:tc>
+        <w:tc>
+          <w:p>
+            <w:pPr>
+              <w:pStyle w:val="Compact"/>
+              <w:jc w:val="right"/>
+            </w:pPr>
+            <w:r>
+              <w:t xml:space="preserve">0</w:t>
+            </w:r>
+          </w:p>
+        </w:tc>
+      </w:tr>
+      <w:tr>
+        <w:tc>
+          <w:p>
+            <w:pPr>
+              <w:pStyle w:val="Compact"/>
+              <w:jc w:val="left"/>
+            </w:pPr>
+            <w:r>
+              <w:t xml:space="preserve">2012-11-01</w:t>
+            </w:r>
+          </w:p>
+        </w:tc>
+        <w:tc>
+          <w:p>
+            <w:pPr>
+              <w:pStyle w:val="Compact"/>
+              <w:jc w:val="right"/>
+            </w:pPr>
+            <w:r>
+              <w:t xml:space="preserve">0</w:t>
+            </w:r>
+          </w:p>
+        </w:tc>
+      </w:tr>
+      <w:tr>
+        <w:tc>
+          <w:p>
+            <w:pPr>
+              <w:pStyle w:val="Compact"/>
+              <w:jc w:val="left"/>
+            </w:pPr>
+            <w:r>
+              <w:t xml:space="preserve">2012-11-04</w:t>
+            </w:r>
+          </w:p>
+        </w:tc>
+        <w:tc>
+          <w:p>
+            <w:pPr>
+              <w:pStyle w:val="Compact"/>
+              <w:jc w:val="right"/>
+            </w:pPr>
+            <w:r>
+              <w:t xml:space="preserve">0</w:t>
+            </w:r>
+          </w:p>
+        </w:tc>
+      </w:tr>
+      <w:tr>
+        <w:tc>
+          <w:p>
+            <w:pPr>
+              <w:pStyle w:val="Compact"/>
+              <w:jc w:val="left"/>
+            </w:pPr>
+            <w:r>
+              <w:t xml:space="preserve">2012-11-09</w:t>
+            </w:r>
+          </w:p>
+        </w:tc>
+        <w:tc>
+          <w:p>
+            <w:pPr>
+              <w:pStyle w:val="Compact"/>
+              <w:jc w:val="right"/>
+            </w:pPr>
+            <w:r>
+              <w:t xml:space="preserve">0</w:t>
+            </w:r>
+          </w:p>
+        </w:tc>
+      </w:tr>
+      <w:tr>
+        <w:tc>
+          <w:p>
+            <w:pPr>
+              <w:pStyle w:val="Compact"/>
+              <w:jc w:val="left"/>
+            </w:pPr>
+            <w:r>
+              <w:t xml:space="preserve">2012-11-10</w:t>
+            </w:r>
+          </w:p>
+        </w:tc>
+        <w:tc>
+          <w:p>
+            <w:pPr>
+              <w:pStyle w:val="Compact"/>
+              <w:jc w:val="right"/>
+            </w:pPr>
+            <w:r>
+              <w:t xml:space="preserve">0</w:t>
+            </w:r>
+          </w:p>
+        </w:tc>
+      </w:tr>
+      <w:tr>
+        <w:tc>
+          <w:p>
+            <w:pPr>
+              <w:pStyle w:val="Compact"/>
+              <w:jc w:val="left"/>
+            </w:pPr>
+            <w:r>
+              <w:t xml:space="preserve">2012-11-14</w:t>
+            </w:r>
+          </w:p>
+        </w:tc>
+        <w:tc>
+          <w:p>
+            <w:pPr>
+              <w:pStyle w:val="Compact"/>
+              <w:jc w:val="right"/>
+            </w:pPr>
+            <w:r>
+              <w:t xml:space="preserve">0</w:t>
+            </w:r>
+          </w:p>
+        </w:tc>
+      </w:tr>
+      <w:tr>
+        <w:tc>
+          <w:p>
+            <w:pPr>
+              <w:pStyle w:val="Compact"/>
+              <w:jc w:val="left"/>
+            </w:pPr>
+            <w:r>
+              <w:t xml:space="preserve">2012-11-30</w:t>
+            </w:r>
+          </w:p>
+        </w:tc>
+        <w:tc>
+          <w:p>
+            <w:pPr>
+              <w:pStyle w:val="Compact"/>
+              <w:jc w:val="right"/>
+            </w:pPr>
+            <w:r>
+              <w:t xml:space="preserve">0</w:t>
+            </w:r>
+          </w:p>
+        </w:tc>
+      </w:tr>
+    </w:tbl>
+    <w:p>
+      <w:r>
+        <w:t xml:space="preserve">We can see that all the missing observations occur on only 8 days, and furthermore, no observations at all were made on these days.</w:t>
+      </w:r>
+    </w:p>
+    <w:p>
+      <w:r>
+        <w:t xml:space="preserve">The strategy I have chosen for imputing missing values is to take the mean for each interval on the same day of week as the missing data. That is, if one of the missing days is a Wednesday, then we will substitute the missing intervals with the mean of the equivalent intervals on all the other wednesdays that we do have observations for.</w:t>
+      </w:r>
+    </w:p>
+    <w:p>
+      <w:pPr>
+        <w:pStyle w:val="SourceCode"/>
+      </w:pPr>
+      <w:r>
+        <w:rPr>
+          <w:rStyle w:val="NormalTok"/>
+        </w:rPr>
+        <w:t xml:space="preserve">wday_steps &lt;-</w:t>
+      </w:r>
+      <w:r>
+        <w:rPr>
+          <w:rStyle w:val="StringTok"/>
+        </w:rPr>
+        <w:t xml:space="preserve"> </w:t>
+      </w:r>
+      <w:r>
+        <w:rPr>
+          <w:rStyle w:val="NormalTok"/>
+        </w:rPr>
+        <w:t xml:space="preserve">steps %&gt;%</w:t>
+      </w:r>
+      <w:r>
+        <w:rPr>
+          <w:rStyle w:val="StringTok"/>
+        </w:rPr>
+        <w:t xml:space="preserve"> </w:t>
+      </w:r>
+      <w:r>
+        <w:rPr>
+          <w:rStyle w:val="KeywordTok"/>
+        </w:rPr>
+        <w:t xml:space="preserve">group_by</w:t>
+      </w:r>
+      <w:r>
+        <w:rPr>
+          <w:rStyle w:val="NormalTok"/>
+        </w:rPr>
+        <w:t xml:space="preserve">(dayofweek, interval)  %&gt;%</w:t>
+      </w:r>
+      <w:r>
+        <w:br w:type="textWrapping"/>
+      </w:r>
+      <w:r>
+        <w:rPr>
+          <w:rStyle w:val="StringTok"/>
+        </w:rPr>
+        <w:t xml:space="preserve">                        </w:t>
+      </w:r>
+      <w:r>
+        <w:rPr>
+          <w:rStyle w:val="KeywordTok"/>
+        </w:rPr>
+        <w:t xml:space="preserve">summarise</w:t>
+      </w:r>
+      <w:r>
+        <w:rPr>
+          <w:rStyle w:val="NormalTok"/>
+        </w:rPr>
+        <w:t xml:space="preserve">(</w:t>
+      </w:r>
+      <w:r>
+        <w:rPr>
+          <w:rStyle w:val="DataTypeTok"/>
+        </w:rPr>
+        <w:t xml:space="preserve">steps=</w:t>
+      </w:r>
+      <w:r>
+        <w:rPr>
+          <w:rStyle w:val="KeywordTok"/>
+        </w:rPr>
+        <w:t xml:space="preserve">mean</w:t>
+      </w:r>
+      <w:r>
+        <w:rPr>
+          <w:rStyle w:val="NormalTok"/>
+        </w:rPr>
+        <w:t xml:space="preserve">(steps, </w:t>
+      </w:r>
+      <w:r>
+        <w:rPr>
+          <w:rStyle w:val="DataTypeTok"/>
+        </w:rPr>
+        <w:t xml:space="preserve">na.rm=</w:t>
+      </w:r>
+      <w:r>
+        <w:rPr>
+          <w:rStyle w:val="OtherTok"/>
+        </w:rPr>
+        <w:t xml:space="preserve">TRUE</w:t>
+      </w:r>
+      <w:r>
+        <w:rPr>
+          <w:rStyle w:val="NormalTok"/>
+        </w:rPr>
+        <w:t xml:space="preserve">))</w:t>
+      </w:r>
+      <w:r>
+        <w:br w:type="textWrapping"/>
+      </w:r>
+      <w:r>
+        <w:br w:type="textWrapping"/>
+      </w:r>
+      <w:r>
+        <w:rPr>
+          <w:rStyle w:val="NormalTok"/>
+        </w:rPr>
+        <w:t xml:space="preserve">merged_steps &lt;-</w:t>
+      </w:r>
+      <w:r>
+        <w:rPr>
+          <w:rStyle w:val="StringTok"/>
+        </w:rPr>
+        <w:t xml:space="preserve"> </w:t>
+      </w:r>
+      <w:r>
+        <w:rPr>
+          <w:rStyle w:val="KeywordTok"/>
+        </w:rPr>
+        <w:t xml:space="preserve">merge</w:t>
+      </w:r>
+      <w:r>
+        <w:rPr>
+          <w:rStyle w:val="NormalTok"/>
+        </w:rPr>
+        <w:t xml:space="preserve">(steps, wday_steps, </w:t>
+      </w:r>
+      <w:r>
+        <w:rPr>
+          <w:rStyle w:val="DataTypeTok"/>
+        </w:rPr>
+        <w:t xml:space="preserve">by=</w:t>
+      </w:r>
+      <w:r>
+        <w:rPr>
+          <w:rStyle w:val="KeywordTok"/>
+        </w:rPr>
+        <w:t xml:space="preserve">c</w:t>
+      </w:r>
+      <w:r>
+        <w:rPr>
+          <w:rStyle w:val="NormalTok"/>
+        </w:rPr>
+        <w:t xml:space="preserve">(</w:t>
+      </w:r>
+      <w:r>
+        <w:rPr>
+          <w:rStyle w:val="StringTok"/>
+        </w:rPr>
+        <w:t xml:space="preserve">"dayofweek"</w:t>
+      </w:r>
+      <w:r>
+        <w:rPr>
+          <w:rStyle w:val="NormalTok"/>
+        </w:rPr>
+        <w:t xml:space="preserve">, </w:t>
+      </w:r>
+      <w:r>
+        <w:rPr>
+          <w:rStyle w:val="StringTok"/>
+        </w:rPr>
+        <w:t xml:space="preserve">"interval"</w:t>
+      </w:r>
+      <w:r>
+        <w:rPr>
+          <w:rStyle w:val="NormalTok"/>
+        </w:rPr>
+        <w:t xml:space="preserve">)) %&gt;%</w:t>
+      </w:r>
+      <w:r>
+        <w:br w:type="textWrapping"/>
+      </w:r>
+      <w:r>
+        <w:rPr>
+          <w:rStyle w:val="StringTok"/>
+        </w:rPr>
+        <w:t xml:space="preserve">                </w:t>
+      </w:r>
+      <w:r>
+        <w:rPr>
+          <w:rStyle w:val="KeywordTok"/>
+        </w:rPr>
+        <w:t xml:space="preserve">rename</w:t>
+      </w:r>
+      <w:r>
+        <w:rPr>
+          <w:rStyle w:val="NormalTok"/>
+        </w:rPr>
+        <w:t xml:space="preserve">(</w:t>
+      </w:r>
+      <w:r>
+        <w:rPr>
+          <w:rStyle w:val="DataTypeTok"/>
+        </w:rPr>
+        <w:t xml:space="preserve">obs_steps=</w:t>
+      </w:r>
+      <w:r>
+        <w:rPr>
+          <w:rStyle w:val="NormalTok"/>
+        </w:rPr>
+        <w:t xml:space="preserve">steps.x, </w:t>
+      </w:r>
+      <w:r>
+        <w:rPr>
+          <w:rStyle w:val="DataTypeTok"/>
+        </w:rPr>
+        <w:t xml:space="preserve">mean_steps=</w:t>
+      </w:r>
+      <w:r>
+        <w:rPr>
+          <w:rStyle w:val="NormalTok"/>
+        </w:rPr>
+        <w:t xml:space="preserve">steps.y)</w:t>
+      </w:r>
+      <w:r>
+        <w:br w:type="textWrapping"/>
+      </w:r>
+      <w:r>
+        <w:rPr>
+          <w:rStyle w:val="CommentTok"/>
+        </w:rPr>
+        <w:t xml:space="preserve"># choose the mean value if the observed value is missing</w:t>
+      </w:r>
+      <w:r>
+        <w:br w:type="textWrapping"/>
+      </w:r>
+      <w:r>
+        <w:rPr>
+          <w:rStyle w:val="NormalTok"/>
+        </w:rPr>
+        <w:t xml:space="preserve">merged_steps$steps=</w:t>
+      </w:r>
+      <w:r>
+        <w:rPr>
+          <w:rStyle w:val="KeywordTok"/>
+        </w:rPr>
+        <w:t xml:space="preserve">ifelse</w:t>
+      </w:r>
+      <w:r>
+        <w:rPr>
+          <w:rStyle w:val="NormalTok"/>
+        </w:rPr>
+        <w:t xml:space="preserve">(</w:t>
+      </w:r>
+      <w:r>
+        <w:rPr>
+          <w:rStyle w:val="KeywordTok"/>
+        </w:rPr>
+        <w:t xml:space="preserve">is.na</w:t>
+      </w:r>
+      <w:r>
+        <w:rPr>
+          <w:rStyle w:val="NormalTok"/>
+        </w:rPr>
+        <w:t xml:space="preserve">(merged_steps$obs_steps), </w:t>
+      </w:r>
+      <w:r>
+        <w:br w:type="textWrapping"/>
+      </w:r>
+      <w:r>
+        <w:rPr>
+          <w:rStyle w:val="NormalTok"/>
+        </w:rPr>
+        <w:t xml:space="preserve"> </w:t>
+      </w:r>
+      <w:r>
+        <w:rPr>
+          <w:rStyle w:val="NormalTok"/>
+        </w:rPr>
+        <w:t xml:space="preserve"> </w:t>
+      </w:r>
+      <w:r>
+        <w:rPr>
+          <w:rStyle w:val="NormalTok"/>
+        </w:rPr>
+        <w:t xml:space="preserve"> </w:t>
+      </w:r>
+      <w:r>
+        <w:rPr>
+          <w:rStyle w:val="NormalTok"/>
+        </w:rPr>
+        <w:t xml:space="preserve"> </w:t>
+      </w:r>
+      <w:r>
+        <w:rPr>
+          <w:rStyle w:val="NormalTok"/>
+        </w:rPr>
+        <w:t xml:space="preserve"> </w:t>
+      </w:r>
+      <w:r>
+        <w:rPr>
+          <w:rStyle w:val="NormalTok"/>
+        </w:rPr>
+        <w:t xml:space="preserve"> </w:t>
+      </w:r>
+      <w:r>
+        <w:rPr>
+          <w:rStyle w:val="NormalTok"/>
+        </w:rPr>
+        <w:t xml:space="preserve"> </w:t>
+      </w:r>
+      <w:r>
+        <w:rPr>
+          <w:rStyle w:val="NormalTok"/>
+        </w:rPr>
+        <w:t xml:space="preserve"> </w:t>
+      </w:r>
+      <w:r>
+        <w:rPr>
+          <w:rStyle w:val="NormalTok"/>
+        </w:rPr>
+        <w:t xml:space="preserve"> </w:t>
+      </w:r>
+      <w:r>
+        <w:rPr>
+          <w:rStyle w:val="NormalTok"/>
+        </w:rPr>
+        <w:t xml:space="preserve"> </w:t>
+      </w:r>
+      <w:r>
+        <w:rPr>
+          <w:rStyle w:val="NormalTok"/>
+        </w:rPr>
+        <w:t xml:space="preserve"> </w:t>
+      </w:r>
+      <w:r>
+        <w:rPr>
+          <w:rStyle w:val="NormalTok"/>
+        </w:rPr>
+        <w:t xml:space="preserve"> </w:t>
+      </w:r>
+      <w:r>
+        <w:rPr>
+          <w:rStyle w:val="NormalTok"/>
+        </w:rPr>
+        <w:t xml:space="preserve"> </w:t>
+      </w:r>
+      <w:r>
+        <w:rPr>
+          <w:rStyle w:val="NormalTok"/>
+        </w:rPr>
+        <w:t xml:space="preserve"> </w:t>
+      </w:r>
+      <w:r>
+        <w:rPr>
+          <w:rStyle w:val="NormalTok"/>
+        </w:rPr>
+        <w:t xml:space="preserve"> </w:t>
+      </w:r>
+      <w:r>
+        <w:rPr>
+          <w:rStyle w:val="NormalTok"/>
+        </w:rPr>
+        <w:t xml:space="preserve"> </w:t>
+      </w:r>
+      <w:r>
+        <w:rPr>
+          <w:rStyle w:val="NormalTok"/>
+        </w:rPr>
+        <w:t xml:space="preserve"> </w:t>
+      </w:r>
+      <w:r>
+        <w:rPr>
+          <w:rStyle w:val="NormalTok"/>
+        </w:rPr>
+        <w:t xml:space="preserve"> </w:t>
+      </w:r>
+      <w:r>
+        <w:rPr>
+          <w:rStyle w:val="NormalTok"/>
+        </w:rPr>
+        <w:t xml:space="preserve"> </w:t>
+      </w:r>
+      <w:r>
+        <w:rPr>
+          <w:rStyle w:val="NormalTok"/>
+        </w:rPr>
+        <w:t xml:space="preserve"> </w:t>
+      </w:r>
+      <w:r>
+        <w:rPr>
+          <w:rStyle w:val="NormalTok"/>
+        </w:rPr>
+        <w:t xml:space="preserve"> </w:t>
+      </w:r>
+      <w:r>
+        <w:rPr>
+          <w:rStyle w:val="NormalTok"/>
+        </w:rPr>
+        <w:t xml:space="preserve"> </w:t>
+      </w:r>
+      <w:r>
+        <w:rPr>
+          <w:rStyle w:val="NormalTok"/>
+        </w:rPr>
+        <w:t xml:space="preserve"> </w:t>
+      </w:r>
+      <w:r>
+        <w:rPr>
+          <w:rStyle w:val="NormalTok"/>
+        </w:rPr>
+        <w:t xml:space="preserve"> </w:t>
+      </w:r>
+      <w:r>
+        <w:rPr>
+          <w:rStyle w:val="NormalTok"/>
+        </w:rPr>
+        <w:t xml:space="preserve"> </w:t>
+      </w:r>
+      <w:r>
+        <w:rPr>
+          <w:rStyle w:val="NormalTok"/>
+        </w:rPr>
+        <w:t xml:space="preserve"> </w:t>
+      </w:r>
+      <w:r>
+        <w:rPr>
+          <w:rStyle w:val="NormalTok"/>
+        </w:rPr>
+        <w:t xml:space="preserve">merged_steps$mean_steps, merged_steps$obs_steps)</w:t>
+      </w:r>
+      <w:r>
+        <w:br w:type="textWrapping"/>
+      </w:r>
+      <w:r>
+        <w:br w:type="textWrapping"/>
+      </w:r>
+      <w:r>
+        <w:rPr>
+          <w:rStyle w:val="NormalTok"/>
+        </w:rPr>
+        <w:t xml:space="preserve">imputed_daily_steps &lt;-</w:t>
+      </w:r>
+      <w:r>
+        <w:rPr>
+          <w:rStyle w:val="StringTok"/>
+        </w:rPr>
+        <w:t xml:space="preserve"> </w:t>
+      </w:r>
+      <w:r>
+        <w:rPr>
+          <w:rStyle w:val="NormalTok"/>
+        </w:rPr>
+        <w:t xml:space="preserve">merged_steps %&gt;%</w:t>
+      </w:r>
+      <w:r>
+        <w:rPr>
+          <w:rStyle w:val="StringTok"/>
+        </w:rPr>
+        <w:t xml:space="preserve"> </w:t>
+      </w:r>
+      <w:r>
+        <w:rPr>
+          <w:rStyle w:val="KeywordTok"/>
+        </w:rPr>
+        <w:t xml:space="preserve">group_by</w:t>
+      </w:r>
+      <w:r>
+        <w:rPr>
+          <w:rStyle w:val="NormalTok"/>
+        </w:rPr>
+        <w:t xml:space="preserve">(date) %&gt;%</w:t>
+      </w:r>
+      <w:r>
+        <w:br w:type="textWrapping"/>
+      </w:r>
+      <w:r>
+        <w:rPr>
+          <w:rStyle w:val="StringTok"/>
+        </w:rPr>
+        <w:t xml:space="preserve">                         </w:t>
+      </w:r>
+      <w:r>
+        <w:rPr>
+          <w:rStyle w:val="KeywordTok"/>
+        </w:rPr>
+        <w:t xml:space="preserve">summarise</w:t>
+      </w:r>
+      <w:r>
+        <w:rPr>
+          <w:rStyle w:val="NormalTok"/>
+        </w:rPr>
+        <w:t xml:space="preserve">(</w:t>
+      </w:r>
+      <w:r>
+        <w:rPr>
+          <w:rStyle w:val="DataTypeTok"/>
+        </w:rPr>
+        <w:t xml:space="preserve">daily_steps=</w:t>
+      </w:r>
+      <w:r>
+        <w:rPr>
+          <w:rStyle w:val="KeywordTok"/>
+        </w:rPr>
+        <w:t xml:space="preserve">sum</w:t>
+      </w:r>
+      <w:r>
+        <w:rPr>
+          <w:rStyle w:val="NormalTok"/>
+        </w:rPr>
+        <w:t xml:space="preserve">(steps, </w:t>
+      </w:r>
+      <w:r>
+        <w:rPr>
+          <w:rStyle w:val="DataTypeTok"/>
+        </w:rPr>
+        <w:t xml:space="preserve">na.rm=</w:t>
+      </w:r>
+      <w:r>
+        <w:rPr>
+          <w:rStyle w:val="OtherTok"/>
+        </w:rPr>
+        <w:t xml:space="preserve">TRUE</w:t>
+      </w:r>
+      <w:r>
+        <w:rPr>
+          <w:rStyle w:val="NormalTok"/>
+        </w:rPr>
+        <w:t xml:space="preserve">))</w:t>
+      </w:r>
+      <w:r>
+        <w:br w:type="textWrapping"/>
+      </w:r>
+      <w:r>
+        <w:rPr>
+          <w:rStyle w:val="KeywordTok"/>
+        </w:rPr>
+        <w:t xml:space="preserve">ggplot</w:t>
+      </w:r>
+      <w:r>
+        <w:rPr>
+          <w:rStyle w:val="NormalTok"/>
+        </w:rPr>
+        <w:t xml:space="preserve">(imputed_daily_steps,</w:t>
+      </w:r>
+      <w:r>
+        <w:rPr>
+          <w:rStyle w:val="KeywordTok"/>
+        </w:rPr>
+        <w:t xml:space="preserve">aes</w:t>
+      </w:r>
+      <w:r>
+        <w:rPr>
+          <w:rStyle w:val="NormalTok"/>
+        </w:rPr>
+        <w:t xml:space="preserve">(</w:t>
+      </w:r>
+      <w:r>
+        <w:rPr>
+          <w:rStyle w:val="DataTypeTok"/>
+        </w:rPr>
+        <w:t xml:space="preserve">x=</w:t>
+      </w:r>
+      <w:r>
+        <w:rPr>
+          <w:rStyle w:val="NormalTok"/>
+        </w:rPr>
+        <w:t xml:space="preserve">date,</w:t>
+      </w:r>
+      <w:r>
+        <w:rPr>
+          <w:rStyle w:val="DataTypeTok"/>
+        </w:rPr>
+        <w:t xml:space="preserve">y=</w:t>
+      </w:r>
+      <w:r>
+        <w:rPr>
+          <w:rStyle w:val="NormalTok"/>
+        </w:rPr>
+        <w:t xml:space="preserve">daily_steps))+</w:t>
+      </w:r>
+      <w:r>
+        <w:br w:type="textWrapping"/>
+      </w:r>
+      <w:r>
+        <w:rPr>
+          <w:rStyle w:val="StringTok"/>
+        </w:rPr>
+        <w:t xml:space="preserve">                   </w:t>
+      </w:r>
+      <w:r>
+        <w:rPr>
+          <w:rStyle w:val="KeywordTok"/>
+        </w:rPr>
+        <w:t xml:space="preserve">geom_bar</w:t>
+      </w:r>
+      <w:r>
+        <w:rPr>
+          <w:rStyle w:val="NormalTok"/>
+        </w:rPr>
+        <w:t xml:space="preserve">(</w:t>
+      </w:r>
+      <w:r>
+        <w:rPr>
+          <w:rStyle w:val="DataTypeTok"/>
+        </w:rPr>
+        <w:t xml:space="preserve">stat=</w:t>
+      </w:r>
+      <w:r>
+        <w:rPr>
+          <w:rStyle w:val="StringTok"/>
+        </w:rPr>
+        <w:t xml:space="preserve">"identity"</w:t>
+      </w:r>
+      <w:r>
+        <w:rPr>
+          <w:rStyle w:val="NormalTok"/>
+        </w:rPr>
+        <w:t xml:space="preserve">) +</w:t>
+      </w:r>
+      <w:r>
+        <w:br w:type="textWrapping"/>
+      </w:r>
+      <w:r>
+        <w:rPr>
+          <w:rStyle w:val="StringTok"/>
+        </w:rPr>
+        <w:t xml:space="preserve">                   </w:t>
+      </w:r>
+      <w:r>
+        <w:rPr>
+          <w:rStyle w:val="KeywordTok"/>
+        </w:rPr>
+        <w:t xml:space="preserve">ylab</w:t>
+      </w:r>
+      <w:r>
+        <w:rPr>
+          <w:rStyle w:val="NormalTok"/>
+        </w:rPr>
+        <w:t xml:space="preserve">(</w:t>
+      </w:r>
+      <w:r>
+        <w:rPr>
+          <w:rStyle w:val="StringTok"/>
+        </w:rPr>
+        <w:t xml:space="preserve">"Daily Steps"</w:t>
+      </w:r>
+      <w:r>
+        <w:rPr>
+          <w:rStyle w:val="NormalTok"/>
+        </w:rPr>
+        <w:t xml:space="preserve">) +</w:t>
+      </w:r>
+      <w:r>
+        <w:rPr>
+          <w:rStyle w:val="StringTok"/>
+        </w:rPr>
+        <w:t xml:space="preserve"> </w:t>
+      </w:r>
+      <w:r>
+        <w:rPr>
+          <w:rStyle w:val="KeywordTok"/>
+        </w:rPr>
+        <w:t xml:space="preserve">xlab</w:t>
+      </w:r>
+      <w:r>
+        <w:rPr>
+          <w:rStyle w:val="NormalTok"/>
+        </w:rPr>
+        <w:t xml:space="preserve">(</w:t>
+      </w:r>
+      <w:r>
+        <w:rPr>
+          <w:rStyle w:val="StringTok"/>
+        </w:rPr>
+        <w:t xml:space="preserve">"Date"</w:t>
+      </w:r>
+      <w:r>
+        <w:rPr>
+          <w:rStyle w:val="NormalTok"/>
+        </w:rPr>
+        <w:t xml:space="preserve">) +</w:t>
+      </w:r>
+      <w:r>
+        <w:br w:type="textWrapping"/>
+      </w:r>
+      <w:r>
+        <w:rPr>
+          <w:rStyle w:val="StringTok"/>
+        </w:rPr>
+        <w:t xml:space="preserve">                   </w:t>
+      </w:r>
+      <w:r>
+        <w:rPr>
+          <w:rStyle w:val="KeywordTok"/>
+        </w:rPr>
+        <w:t xml:space="preserve">ggtitle</w:t>
+      </w:r>
+      <w:r>
+        <w:rPr>
+          <w:rStyle w:val="NormalTok"/>
+        </w:rPr>
+        <w:t xml:space="preserve">(</w:t>
+      </w:r>
+      <w:r>
+        <w:rPr>
+          <w:rStyle w:val="StringTok"/>
+        </w:rPr>
+        <w:t xml:space="preserve">"Daily steps with imputed missing values"</w:t>
+      </w:r>
+      <w:r>
+        <w:rPr>
+          <w:rStyle w:val="NormalTok"/>
+        </w:rPr>
+        <w:t xml:space="preserve">)</w:t>
+      </w:r>
+    </w:p>
+    <w:p>
+      <w:r>
+        <w:drawing>
+          <wp:inline>
+            <wp:extent cx="4610100" cy="3695700"/>
+            <wp:effectExtent b="0" l="0" r="0" t="0"/>
+            <wp:docPr descr="" id="1" name="Picture"/>
+            <a:graphic>
+              <a:graphicData uri="http://schemas.openxmlformats.org/drawingml/2006/picture">
+                <pic:pic>
+                  <pic:nvPicPr>
+                    <pic:cNvPr descr="PA1_template_files/figure-docx/mergemissingdata-1.png" id="0" name="Picture"/>
+                    <pic:cNvPicPr>
+                      <a:picLocks noChangeArrowheads="1" noChangeAspect="1"/>
+                    </pic:cNvPicPr>
+                  </pic:nvPicPr>
+                  <pic:blipFill>
+                    <a:blip r:embed="rId29"/>
+                    <a:stretch>
+                      <a:fillRect/>
+                    </a:stretch>
+                  </pic:blipFill>
+                  <pic:spPr bwMode="auto">
+                    <a:xfrm>
+                      <a:off x="0" y="0"/>
+                      <a:ext cx="4610100" cy="3695700"/>
+                    </a:xfrm>
+                    <a:prstGeom prst="rect">
+                      <a:avLst/>
+                    </a:prstGeom>
+                    <a:noFill/>
+                    <a:ln w="9525">
+                      <a:noFill/>
+                      <a:headEnd/>
+                      <a:tailEnd/>
+                    </a:ln>
+                  </pic:spPr>
+                </pic:pic>
+              </a:graphicData>
+            </a:graphic>
+          </wp:inline>
+        </w:drawing>
+      </w:r>
+    </w:p>
+    <w:p>
+      <w:r>
+        <w:t xml:space="preserve">The plot now includes values for all days since the missing days now have values imputed from similar days. The value on 15 November looks as if it is missing - it is present however, but very small, as can be seen from the following:</w:t>
+      </w:r>
+    </w:p>
+    <w:p>
+      <w:pPr>
+        <w:pStyle w:val="SourceCode"/>
+      </w:pPr>
+      <w:r>
+        <w:rPr>
+          <w:rStyle w:val="KeywordTok"/>
+        </w:rPr>
+        <w:t xml:space="preserve">kable</w:t>
+      </w:r>
+      <w:r>
+        <w:rPr>
+          <w:rStyle w:val="NormalTok"/>
+        </w:rPr>
+        <w:t xml:space="preserve">(</w:t>
+      </w:r>
+      <w:r>
+        <w:rPr>
+          <w:rStyle w:val="KeywordTok"/>
+        </w:rPr>
+        <w:t xml:space="preserve">subset</w:t>
+      </w:r>
+      <w:r>
+        <w:rPr>
+          <w:rStyle w:val="NormalTok"/>
+        </w:rPr>
+        <w:t xml:space="preserve">(imputed_daily_steps, date==</w:t>
+      </w:r>
+      <w:r>
+        <w:rPr>
+          <w:rStyle w:val="StringTok"/>
+        </w:rPr>
+        <w:t xml:space="preserve">"2012-11-15"</w:t>
+      </w:r>
+      <w:r>
+        <w:rPr>
+          <w:rStyle w:val="NormalTok"/>
+        </w:rPr>
+        <w:t xml:space="preserve">))</w:t>
+      </w:r>
+    </w:p>
+    <w:tbl>
+      <w:tblPr>
+        <w:tblStyle w:val="TableNormal"/>
+        <w:tblW w:type="pct" w:w="0.0"/>
+      </w:tblPr>
+      <w:tblGrid/>
+      <w:tr>
+        <w:tc>
+          <w:tcPr>
+            <w:tcBorders>
+              <w:bottom w:val="single"/>
+            </w:tcBorders>
+            <w:vAlign w:val="bottom"/>
+          </w:tcPr>
+          <w:p>
+            <w:pPr>
+              <w:pStyle w:val="Compact"/>
+              <w:jc w:val="left"/>
+            </w:pPr>
+            <w:r>
+              <w:t xml:space="preserve">date</w:t>
+            </w:r>
+          </w:p>
+        </w:tc>
+        <w:tc>
+          <w:tcPr>
+            <w:tcBorders>
+              <w:bottom w:val="single"/>
+            </w:tcBorders>
+            <w:vAlign w:val="bottom"/>
+          </w:tcPr>
+          <w:p>
+            <w:pPr>
+              <w:pStyle w:val="Compact"/>
+              <w:jc w:val="right"/>
+            </w:pPr>
+            <w:r>
+              <w:t xml:space="preserve">daily_steps</w:t>
+            </w:r>
+          </w:p>
+        </w:tc>
+      </w:tr>
+      <w:tr>
+        <w:tc>
+          <w:p>
+            <w:pPr>
+              <w:pStyle w:val="Compact"/>
+              <w:jc w:val="left"/>
+            </w:pPr>
+            <w:r>
+              <w:t xml:space="preserve">2012-11-15</w:t>
+            </w:r>
+          </w:p>
+        </w:tc>
+        <w:tc>
+          <w:p>
+            <w:pPr>
+              <w:pStyle w:val="Compact"/>
+              <w:jc w:val="right"/>
+            </w:pPr>
+            <w:r>
+              <w:t xml:space="preserve">41</w:t>
+            </w:r>
+          </w:p>
+        </w:tc>
+      </w:tr>
+    </w:tbl>
+    <w:p/>
+    <w:p>
       <w:pPr>
         <w:pStyle w:val="Heading2"/>
       </w:pPr>
-      <w:bookmarkStart w:id="29" w:name="are-there-differences-in-activity-patterns-between-weekdays-and-weekends"/>
-      <w:bookmarkEnd w:id="29"/>
+      <w:bookmarkStart w:id="30" w:name="are-there-differences-in-activity-patterns-between-weekdays-and-weekends"/>
+      <w:bookmarkEnd w:id="30"/>
       <w:r>
         <w:t xml:space="preserve">Are there differences in activity patterns between weekdays and weekends?</w:t>
+      </w:r>
+    </w:p>
+    <w:p>
+      <w:r>
+        <w:t xml:space="preserve">The final question requires the steps data to be grouped by the type of day (weekday or weekend) and the time interval. This allows a panel plot to be created showing the distribution of activity on weekdays and weekends</w:t>
+      </w:r>
+    </w:p>
+    <w:p>
+      <w:pPr>
+        <w:pStyle w:val="SourceCode"/>
+      </w:pPr>
+      <w:r>
+        <w:rPr>
+          <w:rStyle w:val="NormalTok"/>
+        </w:rPr>
+        <w:t xml:space="preserve">weekdayweekend_interval &lt;-</w:t>
+      </w:r>
+      <w:r>
+        <w:rPr>
+          <w:rStyle w:val="StringTok"/>
+        </w:rPr>
+        <w:t xml:space="preserve"> </w:t>
+      </w:r>
+      <w:r>
+        <w:rPr>
+          <w:rStyle w:val="NormalTok"/>
+        </w:rPr>
+        <w:t xml:space="preserve">steps %&gt;%</w:t>
+      </w:r>
+      <w:r>
+        <w:rPr>
+          <w:rStyle w:val="StringTok"/>
+        </w:rPr>
+        <w:t xml:space="preserve"> </w:t>
+      </w:r>
+      <w:r>
+        <w:rPr>
+          <w:rStyle w:val="KeywordTok"/>
+        </w:rPr>
+        <w:t xml:space="preserve">group_by</w:t>
+      </w:r>
+      <w:r>
+        <w:rPr>
+          <w:rStyle w:val="NormalTok"/>
+        </w:rPr>
+        <w:t xml:space="preserve">(daytype, interval) %&gt;%</w:t>
+      </w:r>
+      <w:r>
+        <w:br w:type="textWrapping"/>
+      </w:r>
+      <w:r>
+        <w:rPr>
+          <w:rStyle w:val="StringTok"/>
+        </w:rPr>
+        <w:t xml:space="preserve">                         </w:t>
+      </w:r>
+      <w:r>
+        <w:rPr>
+          <w:rStyle w:val="KeywordTok"/>
+        </w:rPr>
+        <w:t xml:space="preserve">summarise</w:t>
+      </w:r>
+      <w:r>
+        <w:rPr>
+          <w:rStyle w:val="NormalTok"/>
+        </w:rPr>
+        <w:t xml:space="preserve">(</w:t>
+      </w:r>
+      <w:r>
+        <w:rPr>
+          <w:rStyle w:val="DataTypeTok"/>
+        </w:rPr>
+        <w:t xml:space="preserve">average_steps=</w:t>
+      </w:r>
+      <w:r>
+        <w:rPr>
+          <w:rStyle w:val="KeywordTok"/>
+        </w:rPr>
+        <w:t xml:space="preserve">mean</w:t>
+      </w:r>
+      <w:r>
+        <w:rPr>
+          <w:rStyle w:val="NormalTok"/>
+        </w:rPr>
+        <w:t xml:space="preserve">(steps, </w:t>
+      </w:r>
+      <w:r>
+        <w:rPr>
+          <w:rStyle w:val="DataTypeTok"/>
+        </w:rPr>
+        <w:t xml:space="preserve">na.rm=</w:t>
+      </w:r>
+      <w:r>
+        <w:rPr>
+          <w:rStyle w:val="OtherTok"/>
+        </w:rPr>
+        <w:t xml:space="preserve">TRUE</w:t>
+      </w:r>
+      <w:r>
+        <w:rPr>
+          <w:rStyle w:val="NormalTok"/>
+        </w:rPr>
+        <w:t xml:space="preserve">))</w:t>
+      </w:r>
+      <w:r>
+        <w:br w:type="textWrapping"/>
+      </w:r>
+      <w:r>
+        <w:rPr>
+          <w:rStyle w:val="KeywordTok"/>
+        </w:rPr>
+        <w:t xml:space="preserve">ggplot</w:t>
+      </w:r>
+      <w:r>
+        <w:rPr>
+          <w:rStyle w:val="NormalTok"/>
+        </w:rPr>
+        <w:t xml:space="preserve">(weekdayweekend_interval,</w:t>
+      </w:r>
+      <w:r>
+        <w:rPr>
+          <w:rStyle w:val="KeywordTok"/>
+        </w:rPr>
+        <w:t xml:space="preserve">aes</w:t>
+      </w:r>
+      <w:r>
+        <w:rPr>
+          <w:rStyle w:val="NormalTok"/>
+        </w:rPr>
+        <w:t xml:space="preserve">(</w:t>
+      </w:r>
+      <w:r>
+        <w:rPr>
+          <w:rStyle w:val="DataTypeTok"/>
+        </w:rPr>
+        <w:t xml:space="preserve">x=</w:t>
+      </w:r>
+      <w:r>
+        <w:rPr>
+          <w:rStyle w:val="NormalTok"/>
+        </w:rPr>
+        <w:t xml:space="preserve">interval,</w:t>
+      </w:r>
+      <w:r>
+        <w:rPr>
+          <w:rStyle w:val="DataTypeTok"/>
+        </w:rPr>
+        <w:t xml:space="preserve">y=</w:t>
+      </w:r>
+      <w:r>
+        <w:rPr>
+          <w:rStyle w:val="NormalTok"/>
+        </w:rPr>
+        <w:t xml:space="preserve">average_steps)) +</w:t>
+      </w:r>
+      <w:r>
+        <w:br w:type="textWrapping"/>
+      </w:r>
+      <w:r>
+        <w:rPr>
+          <w:rStyle w:val="StringTok"/>
+        </w:rPr>
+        <w:t xml:space="preserve">                   </w:t>
+      </w:r>
+      <w:r>
+        <w:rPr>
+          <w:rStyle w:val="KeywordTok"/>
+        </w:rPr>
+        <w:t xml:space="preserve">geom_bar</w:t>
+      </w:r>
+      <w:r>
+        <w:rPr>
+          <w:rStyle w:val="NormalTok"/>
+        </w:rPr>
+        <w:t xml:space="preserve">(</w:t>
+      </w:r>
+      <w:r>
+        <w:rPr>
+          <w:rStyle w:val="DataTypeTok"/>
+        </w:rPr>
+        <w:t xml:space="preserve">stat=</w:t>
+      </w:r>
+      <w:r>
+        <w:rPr>
+          <w:rStyle w:val="StringTok"/>
+        </w:rPr>
+        <w:t xml:space="preserve">"identity"</w:t>
+      </w:r>
+      <w:r>
+        <w:rPr>
+          <w:rStyle w:val="NormalTok"/>
+        </w:rPr>
+        <w:t xml:space="preserve">) +</w:t>
+      </w:r>
+      <w:r>
+        <w:br w:type="textWrapping"/>
+      </w:r>
+      <w:r>
+        <w:rPr>
+          <w:rStyle w:val="StringTok"/>
+        </w:rPr>
+        <w:t xml:space="preserve">                   </w:t>
+      </w:r>
+      <w:r>
+        <w:rPr>
+          <w:rStyle w:val="KeywordTok"/>
+        </w:rPr>
+        <w:t xml:space="preserve">ylab</w:t>
+      </w:r>
+      <w:r>
+        <w:rPr>
+          <w:rStyle w:val="NormalTok"/>
+        </w:rPr>
+        <w:t xml:space="preserve">(</w:t>
+      </w:r>
+      <w:r>
+        <w:rPr>
+          <w:rStyle w:val="StringTok"/>
+        </w:rPr>
+        <w:t xml:space="preserve">"Average Steps"</w:t>
+      </w:r>
+      <w:r>
+        <w:rPr>
+          <w:rStyle w:val="NormalTok"/>
+        </w:rPr>
+        <w:t xml:space="preserve">) +</w:t>
+      </w:r>
+      <w:r>
+        <w:rPr>
+          <w:rStyle w:val="StringTok"/>
+        </w:rPr>
+        <w:t xml:space="preserve"> </w:t>
+      </w:r>
+      <w:r>
+        <w:rPr>
+          <w:rStyle w:val="KeywordTok"/>
+        </w:rPr>
+        <w:t xml:space="preserve">xlab</w:t>
+      </w:r>
+      <w:r>
+        <w:rPr>
+          <w:rStyle w:val="NormalTok"/>
+        </w:rPr>
+        <w:t xml:space="preserve">(</w:t>
+      </w:r>
+      <w:r>
+        <w:rPr>
+          <w:rStyle w:val="StringTok"/>
+        </w:rPr>
+        <w:t xml:space="preserve">"Day divided into 5 minute intervals"</w:t>
+      </w:r>
+      <w:r>
+        <w:rPr>
+          <w:rStyle w:val="NormalTok"/>
+        </w:rPr>
+        <w:t xml:space="preserve">) +</w:t>
+      </w:r>
+      <w:r>
+        <w:br w:type="textWrapping"/>
+      </w:r>
+      <w:r>
+        <w:rPr>
+          <w:rStyle w:val="StringTok"/>
+        </w:rPr>
+        <w:t xml:space="preserve">                   </w:t>
+      </w:r>
+      <w:r>
+        <w:rPr>
+          <w:rStyle w:val="KeywordTok"/>
+        </w:rPr>
+        <w:t xml:space="preserve">theme</w:t>
+      </w:r>
+      <w:r>
+        <w:rPr>
+          <w:rStyle w:val="NormalTok"/>
+        </w:rPr>
+        <w:t xml:space="preserve">(</w:t>
+      </w:r>
+      <w:r>
+        <w:rPr>
+          <w:rStyle w:val="DataTypeTok"/>
+        </w:rPr>
+        <w:t xml:space="preserve">axis.text.x =</w:t>
+      </w:r>
+      <w:r>
+        <w:rPr>
+          <w:rStyle w:val="NormalTok"/>
+        </w:rPr>
+        <w:t xml:space="preserve"> </w:t>
+      </w:r>
+      <w:r>
+        <w:rPr>
+          <w:rStyle w:val="KeywordTok"/>
+        </w:rPr>
+        <w:t xml:space="preserve">element_text</w:t>
+      </w:r>
+      <w:r>
+        <w:rPr>
+          <w:rStyle w:val="NormalTok"/>
+        </w:rPr>
+        <w:t xml:space="preserve">(</w:t>
+      </w:r>
+      <w:r>
+        <w:rPr>
+          <w:rStyle w:val="DataTypeTok"/>
+        </w:rPr>
+        <w:t xml:space="preserve">angle =</w:t>
+      </w:r>
+      <w:r>
+        <w:rPr>
+          <w:rStyle w:val="NormalTok"/>
+        </w:rPr>
+        <w:t xml:space="preserve"> </w:t>
+      </w:r>
+      <w:r>
+        <w:rPr>
+          <w:rStyle w:val="DecValTok"/>
+        </w:rPr>
+        <w:t xml:space="preserve">90</w:t>
+      </w:r>
+      <w:r>
+        <w:rPr>
+          <w:rStyle w:val="NormalTok"/>
+        </w:rPr>
+        <w:t xml:space="preserve">, </w:t>
+      </w:r>
+      <w:r>
+        <w:rPr>
+          <w:rStyle w:val="DataTypeTok"/>
+        </w:rPr>
+        <w:t xml:space="preserve">hjust =</w:t>
+      </w:r>
+      <w:r>
+        <w:rPr>
+          <w:rStyle w:val="NormalTok"/>
+        </w:rPr>
+        <w:t xml:space="preserve"> </w:t>
+      </w:r>
+      <w:r>
+        <w:rPr>
+          <w:rStyle w:val="DecValTok"/>
+        </w:rPr>
+        <w:t xml:space="preserve">1</w:t>
+      </w:r>
+      <w:r>
+        <w:rPr>
+          <w:rStyle w:val="NormalTok"/>
+        </w:rPr>
+        <w:t xml:space="preserve">)) +</w:t>
+      </w:r>
+      <w:r>
+        <w:br w:type="textWrapping"/>
+      </w:r>
+      <w:r>
+        <w:rPr>
+          <w:rStyle w:val="StringTok"/>
+        </w:rPr>
+        <w:t xml:space="preserve">                   </w:t>
+      </w:r>
+      <w:r>
+        <w:rPr>
+          <w:rStyle w:val="KeywordTok"/>
+        </w:rPr>
+        <w:t xml:space="preserve">scale_x_discrete</w:t>
+      </w:r>
+      <w:r>
+        <w:rPr>
+          <w:rStyle w:val="NormalTok"/>
+        </w:rPr>
+        <w:t xml:space="preserve">(</w:t>
+      </w:r>
+      <w:r>
+        <w:rPr>
+          <w:rStyle w:val="DataTypeTok"/>
+        </w:rPr>
+        <w:t xml:space="preserve">breaks=</w:t>
+      </w:r>
+      <w:r>
+        <w:rPr>
+          <w:rStyle w:val="NormalTok"/>
+        </w:rPr>
+        <w:t xml:space="preserve">hour_intervals) +</w:t>
+      </w:r>
+      <w:r>
+        <w:br w:type="textWrapping"/>
+      </w:r>
+      <w:r>
+        <w:rPr>
+          <w:rStyle w:val="StringTok"/>
+        </w:rPr>
+        <w:t xml:space="preserve">                   </w:t>
+      </w:r>
+      <w:r>
+        <w:rPr>
+          <w:rStyle w:val="KeywordTok"/>
+        </w:rPr>
+        <w:t xml:space="preserve">facet_grid</w:t>
+      </w:r>
+      <w:r>
+        <w:rPr>
+          <w:rStyle w:val="NormalTok"/>
+        </w:rPr>
+        <w:t xml:space="preserve">(. ~</w:t>
+      </w:r>
+      <w:r>
+        <w:rPr>
+          <w:rStyle w:val="StringTok"/>
+        </w:rPr>
+        <w:t xml:space="preserve"> </w:t>
+      </w:r>
+      <w:r>
+        <w:rPr>
+          <w:rStyle w:val="NormalTok"/>
+        </w:rPr>
+        <w:t xml:space="preserve">daytype) +</w:t>
+      </w:r>
+      <w:r>
+        <w:br w:type="textWrapping"/>
+      </w:r>
+      <w:r>
+        <w:rPr>
+          <w:rStyle w:val="StringTok"/>
+        </w:rPr>
+        <w:t xml:space="preserve">                   </w:t>
+      </w:r>
+      <w:r>
+        <w:rPr>
+          <w:rStyle w:val="KeywordTok"/>
+        </w:rPr>
+        <w:t xml:space="preserve">ggtitle</w:t>
+      </w:r>
+      <w:r>
+        <w:rPr>
+          <w:rStyle w:val="NormalTok"/>
+        </w:rPr>
+        <w:t xml:space="preserve">(</w:t>
+      </w:r>
+      <w:r>
+        <w:rPr>
+          <w:rStyle w:val="StringTok"/>
+        </w:rPr>
+        <w:t xml:space="preserve">"Comparison of hourly activity between weekdays and the weekend"</w:t>
+      </w:r>
+      <w:r>
+        <w:rPr>
+          <w:rStyle w:val="NormalTok"/>
+        </w:rPr>
+        <w:t xml:space="preserve">)</w:t>
+      </w:r>
+    </w:p>
+    <w:p>
+      <w:r>
+        <w:drawing>
+          <wp:inline>
+            <wp:extent cx="4610100" cy="3695700"/>
+            <wp:effectExtent b="0" l="0" r="0" t="0"/>
+            <wp:docPr descr="" id="1" name="Picture"/>
+            <a:graphic>
+              <a:graphicData uri="http://schemas.openxmlformats.org/drawingml/2006/picture">
+                <pic:pic>
+                  <pic:nvPicPr>
+                    <pic:cNvPr descr="PA1_template_files/figure-docx/weekdayweekend-1.png" id="0" name="Picture"/>
+                    <pic:cNvPicPr>
+                      <a:picLocks noChangeArrowheads="1" noChangeAspect="1"/>
+                    </pic:cNvPicPr>
+                  </pic:nvPicPr>
+                  <pic:blipFill>
+                    <a:blip r:embed="rId31"/>
+                    <a:stretch>
+                      <a:fillRect/>
+                    </a:stretch>
+                  </pic:blipFill>
+                  <pic:spPr bwMode="auto">
+                    <a:xfrm>
+                      <a:off x="0" y="0"/>
+                      <a:ext cx="4610100" cy="3695700"/>
+                    </a:xfrm>
+                    <a:prstGeom prst="rect">
+                      <a:avLst/>
+                    </a:prstGeom>
+                    <a:noFill/>
+                    <a:ln w="9525">
+                      <a:noFill/>
+                      <a:headEnd/>
+                      <a:tailEnd/>
+                    </a:ln>
+                  </pic:spPr>
+                </pic:pic>
+              </a:graphicData>
+            </a:graphic>
+          </wp:inline>
+        </w:drawing>
+      </w:r>
+    </w:p>
+    <w:p>
+      <w:r>
+        <w:t xml:space="preserve">We can see from the plots that, on average, there is more activity spread throughout the day at the weekend, but it doesn't have the burst during 8-9am like during the week.</w:t>
+      </w:r>
+    </w:p>
+    <w:p>
+      <w:r>
+        <w:t xml:space="preserve">We might conclude from this that the individual has a deskbound job during the week, and they commute by running/walking each weekday morning.</w:t>
       </w:r>
     </w:p>
     <w:sectPr/>
@@ -1585,7 +4194,7 @@
     </w:lvl>
   </w:abstractNum>
   <w:abstractNum w:abstractNumId="990">
-    <w:nsid w:val="78c895cf"/>
+    <w:nsid w:val="9c384665"/>
     <w:multiLevelType w:val="multilevel"/>
     <w:lvl w:ilvl="0">
       <w:numFmt w:val="bullet"/>
@@ -1665,8 +4274,96 @@
       </w:pPr>
     </w:lvl>
   </w:abstractNum>
+  <w:abstractNum w:abstractNumId="99411">
+    <w:nsid w:val="7701febe"/>
+    <w:multiLevelType w:val="multilevel"/>
+    <w:lvl w:ilvl="0">
+      <w:start w:val="1"/>
+      <w:numFmt w:val="decimal"/>
+      <w:lvlText w:val="%1."/>
+      <w:lvlJc w:val="left"/>
+      <w:pPr>
+        <w:tabs>
+          <w:tab w:val="num" w:pos="0"/>
+        </w:tabs>
+        <w:ind w:left="480" w:hanging="480"/>
+      </w:pPr>
+    </w:lvl>
+    <w:lvl w:ilvl="1">
+      <w:start w:val="1"/>
+      <w:numFmt w:val="decimal"/>
+      <w:lvlText w:val="%2."/>
+      <w:lvlJc w:val="left"/>
+      <w:pPr>
+        <w:tabs>
+          <w:tab w:val="num" w:pos="720"/>
+        </w:tabs>
+        <w:ind w:left="1200" w:hanging="480"/>
+      </w:pPr>
+    </w:lvl>
+    <w:lvl w:ilvl="2">
+      <w:start w:val="1"/>
+      <w:numFmt w:val="decimal"/>
+      <w:lvlText w:val="%3."/>
+      <w:lvlJc w:val="left"/>
+      <w:pPr>
+        <w:tabs>
+          <w:tab w:val="num" w:pos="1440"/>
+        </w:tabs>
+        <w:ind w:left="1920" w:hanging="480"/>
+      </w:pPr>
+    </w:lvl>
+    <w:lvl w:ilvl="3">
+      <w:start w:val="1"/>
+      <w:numFmt w:val="decimal"/>
+      <w:lvlText w:val="%4."/>
+      <w:lvlJc w:val="left"/>
+      <w:pPr>
+        <w:tabs>
+          <w:tab w:val="num" w:pos="2160"/>
+        </w:tabs>
+        <w:ind w:left="2640" w:hanging="480"/>
+      </w:pPr>
+    </w:lvl>
+    <w:lvl w:ilvl="4">
+      <w:start w:val="1"/>
+      <w:numFmt w:val="decimal"/>
+      <w:lvlText w:val="%5."/>
+      <w:lvlJc w:val="left"/>
+      <w:pPr>
+        <w:tabs>
+          <w:tab w:val="num" w:pos="2880"/>
+        </w:tabs>
+        <w:ind w:left="3360" w:hanging="480"/>
+      </w:pPr>
+    </w:lvl>
+    <w:lvl w:ilvl="5">
+      <w:start w:val="1"/>
+      <w:numFmt w:val="decimal"/>
+      <w:lvlText w:val="%6."/>
+      <w:lvlJc w:val="left"/>
+      <w:pPr>
+        <w:tabs>
+          <w:tab w:val="num" w:pos="3600"/>
+        </w:tabs>
+        <w:ind w:left="4080" w:hanging="480"/>
+      </w:pPr>
+    </w:lvl>
+    <w:lvl w:ilvl="6">
+      <w:start w:val="1"/>
+      <w:numFmt w:val="decimal"/>
+      <w:lvlText w:val="%7."/>
+      <w:lvlJc w:val="left"/>
+      <w:pPr>
+        <w:tabs>
+          <w:tab w:val="num" w:pos="4320"/>
+        </w:tabs>
+        <w:ind w:left="4800" w:hanging="480"/>
+      </w:pPr>
+    </w:lvl>
+  </w:abstractNum>
   <w:abstractNum w:abstractNumId="991">
-    <w:nsid w:val="c6767d19"/>
+    <w:nsid w:val="9c9cb0e0"/>
     <w:multiLevelType w:val="multilevel"/>
     <w:lvl w:ilvl="0">
       <w:numFmt w:val="bullet"/>
@@ -1753,6 +4450,30 @@
     <w:abstractNumId w:val="990"/>
   </w:num>
   <w:num w:numId="1001">
+    <w:abstractNumId w:val="99411"/>
+    <w:lvlOverride w:ilvl="0">
+      <w:startOverride w:val="1"/>
+    </w:lvlOverride>
+    <w:lvlOverride w:ilvl="1">
+      <w:startOverride w:val="1"/>
+    </w:lvlOverride>
+    <w:lvlOverride w:ilvl="2">
+      <w:startOverride w:val="1"/>
+    </w:lvlOverride>
+    <w:lvlOverride w:ilvl="3">
+      <w:startOverride w:val="1"/>
+    </w:lvlOverride>
+    <w:lvlOverride w:ilvl="4">
+      <w:startOverride w:val="1"/>
+    </w:lvlOverride>
+    <w:lvlOverride w:ilvl="5">
+      <w:startOverride w:val="1"/>
+    </w:lvlOverride>
+    <w:lvlOverride w:ilvl="6">
+      <w:startOverride w:val="1"/>
+    </w:lvlOverride>
+  </w:num>
+  <w:num w:numId="1002">
     <w:abstractNumId w:val="991"/>
   </w:num>
 </w:numbering>

</xml_diff>

<commit_message>
Added a final paragraph on the method before submission
</commit_message>
<xml_diff>
--- a/PA1_template.docx
+++ b/PA1_template.docx
@@ -143,32 +143,9 @@
         <w:t xml:space="preserve">Panel plot comparing the average number of steps taken per 5-minute interval across weekdays and weekends</w:t>
       </w:r>
     </w:p>
-    <w:p/>
-    <w:p>
-      <w:pPr>
-        <w:pStyle w:val="Heading2"/>
-      </w:pPr>
-      <w:bookmarkStart w:id="22" w:name="loading-and-preprocessing-the-data"/>
-      <w:bookmarkEnd w:id="22"/>
-      <w:r>
-        <w:t xml:space="preserve">Loading and preprocessing the data</w:t>
-      </w:r>
-    </w:p>
-    <w:p>
-      <w:r>
-        <w:t xml:space="preserve">The raw data is contained in a zip file which is unpacked and read into a variable called</w:t>
-      </w:r>
-      <w:r>
-        <w:t xml:space="preserve"> </w:t>
-      </w:r>
-      <w:r>
-        <w:rPr>
-          <w:b/>
-        </w:rPr>
-        <w:t xml:space="preserve">steps</w:t>
-      </w:r>
-      <w:r>
-        <w:t xml:space="preserve">. The raw data is pre-processed to allow easy analysis and address questions about the data:</w:t>
+    <w:p>
+      <w:r>
+        <w:t xml:space="preserve">The high level approach to answering these questions is:</w:t>
       </w:r>
     </w:p>
     <w:p>
@@ -180,7 +157,37 @@
         </w:numPr>
       </w:pPr>
       <w:r>
-        <w:t xml:space="preserve">the date column is converted into a date object.</w:t>
+        <w:t xml:space="preserve">Unpack the provided raw data from the provided</w:t>
+      </w:r>
+      <w:r>
+        <w:t xml:space="preserve"> </w:t>
+      </w:r>
+      <w:r>
+        <w:rPr>
+          <w:rStyle w:val="VerbatimChar"/>
+        </w:rPr>
+        <w:t xml:space="preserve">activity.zip</w:t>
+      </w:r>
+      <w:r>
+        <w:t xml:space="preserve"> </w:t>
+      </w:r>
+      <w:r>
+        <w:t xml:space="preserve">file, read in the csv file and add some additional columns needed for the analysis. This will create an analytic data set called</w:t>
+      </w:r>
+      <w:r>
+        <w:t xml:space="preserve"> </w:t>
+      </w:r>
+      <w:r>
+        <w:rPr>
+          <w:b/>
+        </w:rPr>
+        <w:t xml:space="preserve">steps</w:t>
+      </w:r>
+      <w:r>
+        <w:t xml:space="preserve"> </w:t>
+      </w:r>
+      <w:r>
+        <w:t xml:space="preserve">which will be the basis for exploring the questions. At this stage the base data contains missing values</w:t>
       </w:r>
     </w:p>
     <w:p>
@@ -192,7 +199,7 @@
         </w:numPr>
       </w:pPr>
       <w:r>
-        <w:t xml:space="preserve">the interval column is converted from an integer to a string representing the start of the five minute interval.</w:t>
+        <w:t xml:space="preserve">A daily summary is made from which a histogram and median and mean can be calculated.</w:t>
       </w:r>
     </w:p>
     <w:p>
@@ -204,7 +211,7 @@
         </w:numPr>
       </w:pPr>
       <w:r>
-        <w:t xml:space="preserve">the day of week number is calculated for each date (1=Monday)</w:t>
+        <w:t xml:space="preserve">The base data is re-summarised by interval to allow a time series analysis of the recorded steps.</w:t>
       </w:r>
     </w:p>
     <w:p>
@@ -212,6 +219,94 @@
         <w:pStyle w:val="Compact"/>
         <w:numPr>
           <w:numId w:val="1002"/>
+          <w:ilvl w:val="0"/>
+        </w:numPr>
+      </w:pPr>
+      <w:r>
+        <w:t xml:space="preserve">The missing data is studied, and a strategy is devised to impute those values. A new dataset is created with those missing values.</w:t>
+      </w:r>
+    </w:p>
+    <w:p>
+      <w:pPr>
+        <w:pStyle w:val="Compact"/>
+        <w:numPr>
+          <w:numId w:val="1002"/>
+          <w:ilvl w:val="0"/>
+        </w:numPr>
+      </w:pPr>
+      <w:r>
+        <w:t xml:space="preserve">Finally an analysis is made on the difference between weekdays and weekend data using the base data again.</w:t>
+      </w:r>
+    </w:p>
+    <w:p/>
+    <w:p>
+      <w:pPr>
+        <w:pStyle w:val="Heading2"/>
+      </w:pPr>
+      <w:bookmarkStart w:id="22" w:name="loading-and-preprocessing-the-data"/>
+      <w:bookmarkEnd w:id="22"/>
+      <w:r>
+        <w:t xml:space="preserve">Loading and preprocessing the data</w:t>
+      </w:r>
+    </w:p>
+    <w:p>
+      <w:r>
+        <w:t xml:space="preserve">The raw data is contained in a zip file which is unpacked and read into a variable called</w:t>
+      </w:r>
+      <w:r>
+        <w:t xml:space="preserve"> </w:t>
+      </w:r>
+      <w:r>
+        <w:rPr>
+          <w:b/>
+        </w:rPr>
+        <w:t xml:space="preserve">steps</w:t>
+      </w:r>
+      <w:r>
+        <w:t xml:space="preserve">. The raw data is pre-processed to allow easy analysis and address questions about the data:</w:t>
+      </w:r>
+    </w:p>
+    <w:p>
+      <w:pPr>
+        <w:pStyle w:val="Compact"/>
+        <w:numPr>
+          <w:numId w:val="1003"/>
+          <w:ilvl w:val="0"/>
+        </w:numPr>
+      </w:pPr>
+      <w:r>
+        <w:t xml:space="preserve">the date column is converted into a date object.</w:t>
+      </w:r>
+    </w:p>
+    <w:p>
+      <w:pPr>
+        <w:pStyle w:val="Compact"/>
+        <w:numPr>
+          <w:numId w:val="1003"/>
+          <w:ilvl w:val="0"/>
+        </w:numPr>
+      </w:pPr>
+      <w:r>
+        <w:t xml:space="preserve">the interval column is converted from an integer to a string representing the start of the five minute interval.</w:t>
+      </w:r>
+    </w:p>
+    <w:p>
+      <w:pPr>
+        <w:pStyle w:val="Compact"/>
+        <w:numPr>
+          <w:numId w:val="1003"/>
+          <w:ilvl w:val="0"/>
+        </w:numPr>
+      </w:pPr>
+      <w:r>
+        <w:t xml:space="preserve">the day of week number is calculated for each date (1=Monday)</w:t>
+      </w:r>
+    </w:p>
+    <w:p>
+      <w:pPr>
+        <w:pStyle w:val="Compact"/>
+        <w:numPr>
+          <w:numId w:val="1003"/>
           <w:ilvl w:val="0"/>
         </w:numPr>
       </w:pPr>
@@ -4194,7 +4289,7 @@
     </w:lvl>
   </w:abstractNum>
   <w:abstractNum w:abstractNumId="990">
-    <w:nsid w:val="9c384665"/>
+    <w:nsid w:val="dc50e8c7"/>
     <w:multiLevelType w:val="multilevel"/>
     <w:lvl w:ilvl="0">
       <w:numFmt w:val="bullet"/>
@@ -4275,7 +4370,7 @@
     </w:lvl>
   </w:abstractNum>
   <w:abstractNum w:abstractNumId="99411">
-    <w:nsid w:val="7701febe"/>
+    <w:nsid w:val="303dffa8"/>
     <w:multiLevelType w:val="multilevel"/>
     <w:lvl w:ilvl="0">
       <w:start w:val="1"/>
@@ -4363,7 +4458,7 @@
     </w:lvl>
   </w:abstractNum>
   <w:abstractNum w:abstractNumId="991">
-    <w:nsid w:val="9c9cb0e0"/>
+    <w:nsid w:val="40633c0d"/>
     <w:multiLevelType w:val="multilevel"/>
     <w:lvl w:ilvl="0">
       <w:numFmt w:val="bullet"/>
@@ -4474,6 +4569,9 @@
     </w:lvlOverride>
   </w:num>
   <w:num w:numId="1002">
+    <w:abstractNumId w:val="991"/>
+  </w:num>
+  <w:num w:numId="1003">
     <w:abstractNumId w:val="991"/>
   </w:num>
 </w:numbering>

</xml_diff>

<commit_message>
Changed graph formats as per instructions
</commit_message>
<xml_diff>
--- a/PA1_template.docx
+++ b/PA1_template.docx
@@ -235,7 +235,7 @@
         </w:numPr>
       </w:pPr>
       <w:r>
-        <w:t xml:space="preserve">Finally an analysis is made on the difference between weekdays and weekend data using the base data again.</w:t>
+        <w:t xml:space="preserve">Finally an analysis is made on the difference between weekdays and weekend data using the imputed data.</w:t>
       </w:r>
     </w:p>
     <w:p/>
@@ -1645,7 +1645,7 @@
     </w:p>
     <w:p>
       <w:r>
-        <w:t xml:space="preserve">This gives a daily mean of 9354.2295082 steps taken. The daily median is 10395.</w:t>
+        <w:t xml:space="preserve">This gives a daily mean of 9,354 steps taken. The daily median is 10,395.</w:t>
       </w:r>
     </w:p>
     <w:p/>
@@ -2052,46 +2052,43 @@
         <w:rPr>
           <w:rStyle w:val="NormalTok"/>
         </w:rPr>
-        <w:t xml:space="preserve">average_steps))+</w:t>
-      </w:r>
-      <w:r>
-        <w:br w:type="textWrapping"/>
-      </w:r>
-      <w:r>
-        <w:rPr>
-          <w:rStyle w:val="StringTok"/>
-        </w:rPr>
-        <w:t xml:space="preserve">                   </w:t>
-      </w:r>
-      <w:r>
-        <w:rPr>
-          <w:rStyle w:val="KeywordTok"/>
-        </w:rPr>
-        <w:t xml:space="preserve">geom_bar</w:t>
-      </w:r>
-      <w:r>
-        <w:rPr>
-          <w:rStyle w:val="NormalTok"/>
-        </w:rPr>
-        <w:t xml:space="preserve">(</w:t>
+        <w:t xml:space="preserve">average_steps, </w:t>
       </w:r>
       <w:r>
         <w:rPr>
           <w:rStyle w:val="DataTypeTok"/>
         </w:rPr>
-        <w:t xml:space="preserve">stat=</w:t>
-      </w:r>
-      <w:r>
-        <w:rPr>
-          <w:rStyle w:val="StringTok"/>
-        </w:rPr>
-        <w:t xml:space="preserve">"identity"</w:t>
-      </w:r>
-      <w:r>
-        <w:rPr>
-          <w:rStyle w:val="NormalTok"/>
-        </w:rPr>
-        <w:t xml:space="preserve">) +</w:t>
+        <w:t xml:space="preserve">group=</w:t>
+      </w:r>
+      <w:r>
+        <w:rPr>
+          <w:rStyle w:val="DecValTok"/>
+        </w:rPr>
+        <w:t xml:space="preserve">1</w:t>
+      </w:r>
+      <w:r>
+        <w:rPr>
+          <w:rStyle w:val="NormalTok"/>
+        </w:rPr>
+        <w:t xml:space="preserve">))+</w:t>
+      </w:r>
+      <w:r>
+        <w:rPr>
+          <w:rStyle w:val="StringTok"/>
+        </w:rPr>
+        <w:t xml:space="preserve"> </w:t>
+      </w:r>
+      <w:r>
+        <w:rPr>
+          <w:rStyle w:val="KeywordTok"/>
+        </w:rPr>
+        <w:t xml:space="preserve">geom_line</w:t>
+      </w:r>
+      <w:r>
+        <w:rPr>
+          <w:rStyle w:val="NormalTok"/>
+        </w:rPr>
+        <w:t xml:space="preserve">() +</w:t>
       </w:r>
       <w:r>
         <w:br w:type="textWrapping"/>
@@ -2820,6 +2817,26 @@
       </w:r>
     </w:p>
     <w:p>
+      <w:r>
+        <w:t xml:space="preserve">A new analytic data set is created called</w:t>
+      </w:r>
+      <w:r>
+        <w:t xml:space="preserve"> </w:t>
+      </w:r>
+      <w:r>
+        <w:rPr>
+          <w:b/>
+        </w:rPr>
+        <w:t xml:space="preserve">merged_steps</w:t>
+      </w:r>
+      <w:r>
+        <w:t xml:space="preserve"> </w:t>
+      </w:r>
+      <w:r>
+        <w:t xml:space="preserve">which contains the missing values and is used for the subsequent analysis.</w:t>
+      </w:r>
+    </w:p>
+    <w:p>
       <w:pPr>
         <w:pStyle w:val="SourceCode"/>
       </w:pPr>
@@ -3683,6 +3700,92 @@
         </w:tc>
       </w:tr>
     </w:tbl>
+    <w:p>
+      <w:r>
+        <w:t xml:space="preserve">The</w:t>
+      </w:r>
+      <w:r>
+        <w:t xml:space="preserve"> </w:t>
+      </w:r>
+      <w:r>
+        <w:rPr>
+          <w:b/>
+        </w:rPr>
+        <w:t xml:space="preserve">imputed_daily_steps</w:t>
+      </w:r>
+      <w:r>
+        <w:t xml:space="preserve"> </w:t>
+      </w:r>
+      <w:r>
+        <w:t xml:space="preserve">data frame can be used to calculate the mean and median number of steps per day as follows:</w:t>
+      </w:r>
+    </w:p>
+    <w:p>
+      <w:pPr>
+        <w:pStyle w:val="SourceCode"/>
+      </w:pPr>
+      <w:r>
+        <w:rPr>
+          <w:rStyle w:val="NormalTok"/>
+        </w:rPr>
+        <w:t xml:space="preserve">imputed_daily_mean_steps &lt;-</w:t>
+      </w:r>
+      <w:r>
+        <w:rPr>
+          <w:rStyle w:val="StringTok"/>
+        </w:rPr>
+        <w:t xml:space="preserve"> </w:t>
+      </w:r>
+      <w:r>
+        <w:rPr>
+          <w:rStyle w:val="KeywordTok"/>
+        </w:rPr>
+        <w:t xml:space="preserve">mean</w:t>
+      </w:r>
+      <w:r>
+        <w:rPr>
+          <w:rStyle w:val="NormalTok"/>
+        </w:rPr>
+        <w:t xml:space="preserve">(imputed_daily_steps$daily_steps)</w:t>
+      </w:r>
+      <w:r>
+        <w:br w:type="textWrapping"/>
+      </w:r>
+      <w:r>
+        <w:rPr>
+          <w:rStyle w:val="NormalTok"/>
+        </w:rPr>
+        <w:t xml:space="preserve">imputed_daily_median_steps &lt;-</w:t>
+      </w:r>
+      <w:r>
+        <w:rPr>
+          <w:rStyle w:val="StringTok"/>
+        </w:rPr>
+        <w:t xml:space="preserve"> </w:t>
+      </w:r>
+      <w:r>
+        <w:rPr>
+          <w:rStyle w:val="KeywordTok"/>
+        </w:rPr>
+        <w:t xml:space="preserve">median</w:t>
+      </w:r>
+      <w:r>
+        <w:rPr>
+          <w:rStyle w:val="NormalTok"/>
+        </w:rPr>
+        <w:t xml:space="preserve">(imputed_daily_steps$daily_steps)</w:t>
+      </w:r>
+    </w:p>
+    <w:p>
+      <w:r>
+        <w:t xml:space="preserve">This gives a daily mean of 10,821 steps taken. The daily median is 11,015.</w:t>
+      </w:r>
+    </w:p>
+    <w:p>
+      <w:r>
+        <w:t xml:space="preserve">These values are higher than the raw data with the missing values. This suggests that the days of week that were missing had a higher than average number of steps.</w:t>
+      </w:r>
+    </w:p>
     <w:p/>
     <w:p>
       <w:pPr>
@@ -3700,6 +3803,26 @@
       </w:r>
     </w:p>
     <w:p>
+      <w:r>
+        <w:t xml:space="preserve">The</w:t>
+      </w:r>
+      <w:r>
+        <w:t xml:space="preserve"> </w:t>
+      </w:r>
+      <w:r>
+        <w:rPr>
+          <w:b/>
+        </w:rPr>
+        <w:t xml:space="preserve">merged_steps</w:t>
+      </w:r>
+      <w:r>
+        <w:t xml:space="preserve"> </w:t>
+      </w:r>
+      <w:r>
+        <w:t xml:space="preserve">base data is used in this analysis which contains the imputed values calculated in the previous question.</w:t>
+      </w:r>
+    </w:p>
+    <w:p>
       <w:pPr>
         <w:pStyle w:val="SourceCode"/>
       </w:pPr>
@@ -3719,7 +3842,7 @@
         <w:rPr>
           <w:rStyle w:val="NormalTok"/>
         </w:rPr>
-        <w:t xml:space="preserve">steps %&gt;%</w:t>
+        <w:t xml:space="preserve">merged_steps %&gt;%</w:t>
       </w:r>
       <w:r>
         <w:rPr>
@@ -3845,7 +3968,43 @@
         <w:rPr>
           <w:rStyle w:val="NormalTok"/>
         </w:rPr>
-        <w:t xml:space="preserve">average_steps)) +</w:t>
+        <w:t xml:space="preserve">average_steps, </w:t>
+      </w:r>
+      <w:r>
+        <w:rPr>
+          <w:rStyle w:val="DataTypeTok"/>
+        </w:rPr>
+        <w:t xml:space="preserve">group=</w:t>
+      </w:r>
+      <w:r>
+        <w:rPr>
+          <w:rStyle w:val="DecValTok"/>
+        </w:rPr>
+        <w:t xml:space="preserve">1</w:t>
+      </w:r>
+      <w:r>
+        <w:rPr>
+          <w:rStyle w:val="NormalTok"/>
+        </w:rPr>
+        <w:t xml:space="preserve">)) +</w:t>
+      </w:r>
+      <w:r>
+        <w:rPr>
+          <w:rStyle w:val="StringTok"/>
+        </w:rPr>
+        <w:t xml:space="preserve"> </w:t>
+      </w:r>
+      <w:r>
+        <w:rPr>
+          <w:rStyle w:val="KeywordTok"/>
+        </w:rPr>
+        <w:t xml:space="preserve">geom_line</w:t>
+      </w:r>
+      <w:r>
+        <w:rPr>
+          <w:rStyle w:val="NormalTok"/>
+        </w:rPr>
+        <w:t xml:space="preserve">() +</w:t>
       </w:r>
       <w:r>
         <w:br w:type="textWrapping"/>
@@ -3860,7 +4019,7 @@
         <w:rPr>
           <w:rStyle w:val="KeywordTok"/>
         </w:rPr>
-        <w:t xml:space="preserve">geom_bar</w:t>
+        <w:t xml:space="preserve">ylab</w:t>
       </w:r>
       <w:r>
         <w:rPr>
@@ -3870,21 +4029,138 @@
       </w:r>
       <w:r>
         <w:rPr>
+          <w:rStyle w:val="StringTok"/>
+        </w:rPr>
+        <w:t xml:space="preserve">"Average Steps"</w:t>
+      </w:r>
+      <w:r>
+        <w:rPr>
+          <w:rStyle w:val="NormalTok"/>
+        </w:rPr>
+        <w:t xml:space="preserve">) +</w:t>
+      </w:r>
+      <w:r>
+        <w:rPr>
+          <w:rStyle w:val="StringTok"/>
+        </w:rPr>
+        <w:t xml:space="preserve"> </w:t>
+      </w:r>
+      <w:r>
+        <w:rPr>
+          <w:rStyle w:val="KeywordTok"/>
+        </w:rPr>
+        <w:t xml:space="preserve">xlab</w:t>
+      </w:r>
+      <w:r>
+        <w:rPr>
+          <w:rStyle w:val="NormalTok"/>
+        </w:rPr>
+        <w:t xml:space="preserve">(</w:t>
+      </w:r>
+      <w:r>
+        <w:rPr>
+          <w:rStyle w:val="StringTok"/>
+        </w:rPr>
+        <w:t xml:space="preserve">"Day divided into 5 minute intervals"</w:t>
+      </w:r>
+      <w:r>
+        <w:rPr>
+          <w:rStyle w:val="NormalTok"/>
+        </w:rPr>
+        <w:t xml:space="preserve">) +</w:t>
+      </w:r>
+      <w:r>
+        <w:br w:type="textWrapping"/>
+      </w:r>
+      <w:r>
+        <w:rPr>
+          <w:rStyle w:val="StringTok"/>
+        </w:rPr>
+        <w:t xml:space="preserve">                   </w:t>
+      </w:r>
+      <w:r>
+        <w:rPr>
+          <w:rStyle w:val="KeywordTok"/>
+        </w:rPr>
+        <w:t xml:space="preserve">theme</w:t>
+      </w:r>
+      <w:r>
+        <w:rPr>
+          <w:rStyle w:val="NormalTok"/>
+        </w:rPr>
+        <w:t xml:space="preserve">(</w:t>
+      </w:r>
+      <w:r>
+        <w:rPr>
           <w:rStyle w:val="DataTypeTok"/>
         </w:rPr>
-        <w:t xml:space="preserve">stat=</w:t>
-      </w:r>
-      <w:r>
-        <w:rPr>
-          <w:rStyle w:val="StringTok"/>
-        </w:rPr>
-        <w:t xml:space="preserve">"identity"</w:t>
-      </w:r>
-      <w:r>
-        <w:rPr>
-          <w:rStyle w:val="NormalTok"/>
-        </w:rPr>
-        <w:t xml:space="preserve">) +</w:t>
+        <w:t xml:space="preserve">axis.text.x =</w:t>
+      </w:r>
+      <w:r>
+        <w:rPr>
+          <w:rStyle w:val="NormalTok"/>
+        </w:rPr>
+        <w:t xml:space="preserve"> </w:t>
+      </w:r>
+      <w:r>
+        <w:rPr>
+          <w:rStyle w:val="KeywordTok"/>
+        </w:rPr>
+        <w:t xml:space="preserve">element_text</w:t>
+      </w:r>
+      <w:r>
+        <w:rPr>
+          <w:rStyle w:val="NormalTok"/>
+        </w:rPr>
+        <w:t xml:space="preserve">(</w:t>
+      </w:r>
+      <w:r>
+        <w:rPr>
+          <w:rStyle w:val="DataTypeTok"/>
+        </w:rPr>
+        <w:t xml:space="preserve">angle =</w:t>
+      </w:r>
+      <w:r>
+        <w:rPr>
+          <w:rStyle w:val="NormalTok"/>
+        </w:rPr>
+        <w:t xml:space="preserve"> </w:t>
+      </w:r>
+      <w:r>
+        <w:rPr>
+          <w:rStyle w:val="DecValTok"/>
+        </w:rPr>
+        <w:t xml:space="preserve">90</w:t>
+      </w:r>
+      <w:r>
+        <w:rPr>
+          <w:rStyle w:val="NormalTok"/>
+        </w:rPr>
+        <w:t xml:space="preserve">, </w:t>
+      </w:r>
+      <w:r>
+        <w:rPr>
+          <w:rStyle w:val="DataTypeTok"/>
+        </w:rPr>
+        <w:t xml:space="preserve">hjust =</w:t>
+      </w:r>
+      <w:r>
+        <w:rPr>
+          <w:rStyle w:val="NormalTok"/>
+        </w:rPr>
+        <w:t xml:space="preserve"> </w:t>
+      </w:r>
+      <w:r>
+        <w:rPr>
+          <w:rStyle w:val="DecValTok"/>
+        </w:rPr>
+        <w:t xml:space="preserve">1</w:t>
+      </w:r>
+      <w:r>
+        <w:rPr>
+          <w:rStyle w:val="NormalTok"/>
+        </w:rPr>
+        <w:t xml:space="preserve">)) +</w:t>
       </w:r>
       <w:r>
         <w:br w:type="textWrapping"/>
@@ -3899,7 +4175,7 @@
         <w:rPr>
           <w:rStyle w:val="KeywordTok"/>
         </w:rPr>
-        <w:t xml:space="preserve">ylab</w:t>
+        <w:t xml:space="preserve">scale_x_discrete</w:t>
       </w:r>
       <w:r>
         <w:rPr>
@@ -3909,45 +4185,15 @@
       </w:r>
       <w:r>
         <w:rPr>
-          <w:rStyle w:val="StringTok"/>
-        </w:rPr>
-        <w:t xml:space="preserve">"Average Steps"</w:t>
-      </w:r>
-      <w:r>
-        <w:rPr>
-          <w:rStyle w:val="NormalTok"/>
-        </w:rPr>
-        <w:t xml:space="preserve">) +</w:t>
-      </w:r>
-      <w:r>
-        <w:rPr>
-          <w:rStyle w:val="StringTok"/>
-        </w:rPr>
-        <w:t xml:space="preserve"> </w:t>
-      </w:r>
-      <w:r>
-        <w:rPr>
-          <w:rStyle w:val="KeywordTok"/>
-        </w:rPr>
-        <w:t xml:space="preserve">xlab</w:t>
-      </w:r>
-      <w:r>
-        <w:rPr>
-          <w:rStyle w:val="NormalTok"/>
-        </w:rPr>
-        <w:t xml:space="preserve">(</w:t>
-      </w:r>
-      <w:r>
-        <w:rPr>
-          <w:rStyle w:val="StringTok"/>
-        </w:rPr>
-        <w:t xml:space="preserve">"Day divided into 5 minute intervals"</w:t>
-      </w:r>
-      <w:r>
-        <w:rPr>
-          <w:rStyle w:val="NormalTok"/>
-        </w:rPr>
-        <w:t xml:space="preserve">) +</w:t>
+          <w:rStyle w:val="DataTypeTok"/>
+        </w:rPr>
+        <w:t xml:space="preserve">breaks=</w:t>
+      </w:r>
+      <w:r>
+        <w:rPr>
+          <w:rStyle w:val="NormalTok"/>
+        </w:rPr>
+        <w:t xml:space="preserve">hour_intervals) +</w:t>
       </w:r>
       <w:r>
         <w:br w:type="textWrapping"/>
@@ -3962,151 +4208,25 @@
         <w:rPr>
           <w:rStyle w:val="KeywordTok"/>
         </w:rPr>
-        <w:t xml:space="preserve">theme</w:t>
-      </w:r>
-      <w:r>
-        <w:rPr>
-          <w:rStyle w:val="NormalTok"/>
-        </w:rPr>
-        <w:t xml:space="preserve">(</w:t>
-      </w:r>
-      <w:r>
-        <w:rPr>
-          <w:rStyle w:val="DataTypeTok"/>
-        </w:rPr>
-        <w:t xml:space="preserve">axis.text.x =</w:t>
-      </w:r>
-      <w:r>
-        <w:rPr>
-          <w:rStyle w:val="NormalTok"/>
-        </w:rPr>
-        <w:t xml:space="preserve"> </w:t>
-      </w:r>
-      <w:r>
-        <w:rPr>
-          <w:rStyle w:val="KeywordTok"/>
-        </w:rPr>
-        <w:t xml:space="preserve">element_text</w:t>
-      </w:r>
-      <w:r>
-        <w:rPr>
-          <w:rStyle w:val="NormalTok"/>
-        </w:rPr>
-        <w:t xml:space="preserve">(</w:t>
-      </w:r>
-      <w:r>
-        <w:rPr>
-          <w:rStyle w:val="DataTypeTok"/>
-        </w:rPr>
-        <w:t xml:space="preserve">angle =</w:t>
-      </w:r>
-      <w:r>
-        <w:rPr>
-          <w:rStyle w:val="NormalTok"/>
-        </w:rPr>
-        <w:t xml:space="preserve"> </w:t>
-      </w:r>
-      <w:r>
-        <w:rPr>
-          <w:rStyle w:val="DecValTok"/>
-        </w:rPr>
-        <w:t xml:space="preserve">90</w:t>
-      </w:r>
-      <w:r>
-        <w:rPr>
-          <w:rStyle w:val="NormalTok"/>
-        </w:rPr>
-        <w:t xml:space="preserve">, </w:t>
-      </w:r>
-      <w:r>
-        <w:rPr>
-          <w:rStyle w:val="DataTypeTok"/>
-        </w:rPr>
-        <w:t xml:space="preserve">hjust =</w:t>
-      </w:r>
-      <w:r>
-        <w:rPr>
-          <w:rStyle w:val="NormalTok"/>
-        </w:rPr>
-        <w:t xml:space="preserve"> </w:t>
-      </w:r>
-      <w:r>
-        <w:rPr>
-          <w:rStyle w:val="DecValTok"/>
-        </w:rPr>
-        <w:t xml:space="preserve">1</w:t>
-      </w:r>
-      <w:r>
-        <w:rPr>
-          <w:rStyle w:val="NormalTok"/>
-        </w:rPr>
-        <w:t xml:space="preserve">)) +</w:t>
-      </w:r>
-      <w:r>
-        <w:br w:type="textWrapping"/>
-      </w:r>
-      <w:r>
-        <w:rPr>
-          <w:rStyle w:val="StringTok"/>
-        </w:rPr>
-        <w:t xml:space="preserve">                   </w:t>
-      </w:r>
-      <w:r>
-        <w:rPr>
-          <w:rStyle w:val="KeywordTok"/>
-        </w:rPr>
-        <w:t xml:space="preserve">scale_x_discrete</w:t>
-      </w:r>
-      <w:r>
-        <w:rPr>
-          <w:rStyle w:val="NormalTok"/>
-        </w:rPr>
-        <w:t xml:space="preserve">(</w:t>
-      </w:r>
-      <w:r>
-        <w:rPr>
-          <w:rStyle w:val="DataTypeTok"/>
-        </w:rPr>
-        <w:t xml:space="preserve">breaks=</w:t>
-      </w:r>
-      <w:r>
-        <w:rPr>
-          <w:rStyle w:val="NormalTok"/>
-        </w:rPr>
-        <w:t xml:space="preserve">hour_intervals) +</w:t>
-      </w:r>
-      <w:r>
-        <w:br w:type="textWrapping"/>
-      </w:r>
-      <w:r>
-        <w:rPr>
-          <w:rStyle w:val="StringTok"/>
-        </w:rPr>
-        <w:t xml:space="preserve">                   </w:t>
-      </w:r>
-      <w:r>
-        <w:rPr>
-          <w:rStyle w:val="KeywordTok"/>
-        </w:rPr>
         <w:t xml:space="preserve">facet_grid</w:t>
       </w:r>
       <w:r>
         <w:rPr>
           <w:rStyle w:val="NormalTok"/>
         </w:rPr>
-        <w:t xml:space="preserve">(. ~</w:t>
-      </w:r>
-      <w:r>
-        <w:rPr>
-          <w:rStyle w:val="StringTok"/>
-        </w:rPr>
-        <w:t xml:space="preserve"> </w:t>
-      </w:r>
-      <w:r>
-        <w:rPr>
-          <w:rStyle w:val="NormalTok"/>
-        </w:rPr>
-        <w:t xml:space="preserve">daytype) +</w:t>
+        <w:t xml:space="preserve">(daytype ~</w:t>
+      </w:r>
+      <w:r>
+        <w:rPr>
+          <w:rStyle w:val="StringTok"/>
+        </w:rPr>
+        <w:t xml:space="preserve"> </w:t>
+      </w:r>
+      <w:r>
+        <w:rPr>
+          <w:rStyle w:val="NormalTok"/>
+        </w:rPr>
+        <w:t xml:space="preserve">.) +</w:t>
       </w:r>
       <w:r>
         <w:br w:type="textWrapping"/>
@@ -4188,12 +4308,7 @@
     </w:p>
     <w:p>
       <w:r>
-        <w:t xml:space="preserve">We can see from the plots that, on average, there is more activity spread throughout the day at the weekend, but it doesn't have the burst during 8-9am like during the week.</w:t>
-      </w:r>
-    </w:p>
-    <w:p>
-      <w:r>
-        <w:t xml:space="preserve">We might conclude from this that the individual has a deskbound job during the week, and they commute by running/walking each weekday morning.</w:t>
+        <w:t xml:space="preserve">We can see from the plots that, on average, there is more activity spread throughout the day at the weekend, not just a burst during 8-9am like during the week.</w:t>
       </w:r>
     </w:p>
     <w:sectPr/>
@@ -4289,7 +4404,7 @@
     </w:lvl>
   </w:abstractNum>
   <w:abstractNum w:abstractNumId="990">
-    <w:nsid w:val="dc50e8c7"/>
+    <w:nsid w:val="f8694206"/>
     <w:multiLevelType w:val="multilevel"/>
     <w:lvl w:ilvl="0">
       <w:numFmt w:val="bullet"/>
@@ -4370,7 +4485,7 @@
     </w:lvl>
   </w:abstractNum>
   <w:abstractNum w:abstractNumId="99411">
-    <w:nsid w:val="303dffa8"/>
+    <w:nsid w:val="1329b13e"/>
     <w:multiLevelType w:val="multilevel"/>
     <w:lvl w:ilvl="0">
       <w:start w:val="1"/>
@@ -4458,7 +4573,7 @@
     </w:lvl>
   </w:abstractNum>
   <w:abstractNum w:abstractNumId="991">
-    <w:nsid w:val="40633c0d"/>
+    <w:nsid w:val="bde7d444"/>
     <w:multiLevelType w:val="multilevel"/>
     <w:lvl w:ilvl="0">
       <w:numFmt w:val="bullet"/>

</xml_diff>